<commit_message>
add updated qa test cases
</commit_message>
<xml_diff>
--- a/QA/Test_Cases.docx
+++ b/QA/Test_Cases.docx
@@ -2,6 +2,86 @@
 <file path=word/document.xml><?xml version="1.0" encoding="utf-8"?>
 <w:document xmlns:wpc="http://schemas.microsoft.com/office/word/2010/wordprocessingCanvas" xmlns:cx="http://schemas.microsoft.com/office/drawing/2014/chartex" xmlns:cx1="http://schemas.microsoft.com/office/drawing/2015/9/8/chartex" xmlns:cx2="http://schemas.microsoft.com/office/drawing/2015/10/21/chartex" xmlns:cx3="http://schemas.microsoft.com/office/drawing/2016/5/9/chartex" xmlns:cx4="http://schemas.microsoft.com/office/drawing/2016/5/10/chartex" xmlns:cx5="http://schemas.microsoft.com/office/drawing/2016/5/11/chartex" xmlns:cx6="http://schemas.microsoft.com/office/drawing/2016/5/12/chartex" xmlns:cx7="http://schemas.microsoft.com/office/drawing/2016/5/13/chartex" xmlns:cx8="http://schemas.microsoft.com/office/drawing/2016/5/14/chartex" xmlns:mc="http://schemas.openxmlformats.org/markup-compatibility/2006" xmlns:aink="http://schemas.microsoft.com/office/drawing/2016/ink" xmlns:am3d="http://schemas.microsoft.com/office/drawing/2017/model3d" xmlns:o="urn:schemas-microsoft-com:office:office" xmlns:r="http://schemas.openxmlformats.org/officeDocument/2006/relationships" xmlns:m="http://schemas.openxmlformats.org/officeDocument/2006/math" xmlns:v="urn:schemas-microsoft-com:vml" xmlns:wp14="http://schemas.microsoft.com/office/word/2010/wordprocessingDrawing" xmlns:wp="http://schemas.openxmlformats.org/drawingml/2006/wordprocessingDrawing" xmlns:w10="urn:schemas-microsoft-com:office:word" xmlns:w="http://schemas.openxmlformats.org/wordprocessingml/2006/main" xmlns:w14="http://schemas.microsoft.com/office/word/2010/wordml" xmlns:w15="http://schemas.microsoft.com/office/word/2012/wordml" xmlns:w16cex="http://schemas.microsoft.com/office/word/2018/wordml/cex" xmlns:w16cid="http://schemas.microsoft.com/office/word/2016/wordml/cid" xmlns:w16="http://schemas.microsoft.com/office/word/2018/wordml" xmlns:w16sdtdh="http://schemas.microsoft.com/office/word/2020/wordml/sdtdatahash" xmlns:w16se="http://schemas.microsoft.com/office/word/2015/wordml/symex" xmlns:wpg="http://schemas.microsoft.com/office/word/2010/wordprocessingGroup" xmlns:wpi="http://schemas.microsoft.com/office/word/2010/wordprocessingInk" xmlns:wne="http://schemas.microsoft.com/office/word/2006/wordml" xmlns:wps="http://schemas.microsoft.com/office/word/2010/wordprocessingShape" mc:Ignorable="w14 w15 w16se w16cid w16 w16cex w16sdtdh wp14">
   <w:body>
+    <w:p>
+      <w:pPr>
+        <w:pStyle w:val="a4"/>
+        <w:numPr>
+          <w:ilvl w:val="0"/>
+          <w:numId w:val="13"/>
+        </w:numPr>
+      </w:pPr>
+      <w:r>
+        <w:t>The "user" refers to "tester", so use the word "tester" instead of "user".</w:t>
+      </w:r>
+    </w:p>
+    <w:p>
+      <w:pPr>
+        <w:pStyle w:val="a4"/>
+        <w:numPr>
+          <w:ilvl w:val="0"/>
+          <w:numId w:val="13"/>
+        </w:numPr>
+      </w:pPr>
+      <w:r>
+        <w:t>Rows colored in red indicated that the test should be deleted.</w:t>
+      </w:r>
+    </w:p>
+    <w:p>
+      <w:pPr>
+        <w:pStyle w:val="a4"/>
+        <w:numPr>
+          <w:ilvl w:val="0"/>
+          <w:numId w:val="13"/>
+        </w:numPr>
+      </w:pPr>
+      <w:r>
+        <w:t>Steps:</w:t>
+      </w:r>
+    </w:p>
+    <w:p>
+      <w:pPr>
+        <w:pStyle w:val="a4"/>
+        <w:numPr>
+          <w:ilvl w:val="1"/>
+          <w:numId w:val="13"/>
+        </w:numPr>
+      </w:pPr>
+      <w:r>
+        <w:t xml:space="preserve">Each </w:t>
+      </w:r>
+      <w:r>
+        <w:t>"</w:t>
+      </w:r>
+      <w:r>
+        <w:t>step</w:t>
+      </w:r>
+      <w:r>
+        <w:t>s"</w:t>
+      </w:r>
+      <w:r>
+        <w:t xml:space="preserve"> should always start with "open the </w:t>
+      </w:r>
+      <w:proofErr w:type="spellStart"/>
+      <w:r>
+        <w:t>Listility</w:t>
+      </w:r>
+      <w:proofErr w:type="spellEnd"/>
+      <w:r>
+        <w:t xml:space="preserve"> application".</w:t>
+      </w:r>
+    </w:p>
+    <w:p>
+      <w:pPr>
+        <w:pStyle w:val="a4"/>
+        <w:numPr>
+          <w:ilvl w:val="1"/>
+          <w:numId w:val="13"/>
+        </w:numPr>
+      </w:pPr>
+      <w:r>
+        <w:t>Each "steps" should always end with confirmation that the tester had reached the requested result.</w:t>
+      </w:r>
+    </w:p>
     <w:tbl>
       <w:tblPr>
         <w:tblStyle w:val="a3"/>
@@ -51,19 +131,36 @@
             <w:tcW w:w="3116" w:type="dxa"/>
           </w:tcPr>
           <w:p>
-            <w:r>
+            <w:pPr>
+              <w:rPr>
+                <w:highlight w:val="green"/>
+              </w:rPr>
+            </w:pPr>
+            <w:r>
+              <w:rPr>
+                <w:highlight w:val="green"/>
+              </w:rPr>
               <w:t xml:space="preserve">Check if The User Could Login to </w:t>
             </w:r>
             <w:proofErr w:type="spellStart"/>
             <w:r>
+              <w:rPr>
+                <w:highlight w:val="green"/>
+              </w:rPr>
               <w:t>Listility</w:t>
             </w:r>
             <w:proofErr w:type="spellEnd"/>
             <w:r>
+              <w:rPr>
+                <w:highlight w:val="green"/>
+              </w:rPr>
               <w:t xml:space="preserve"> </w:t>
             </w:r>
             <w:proofErr w:type="gramStart"/>
             <w:r>
+              <w:rPr>
+                <w:highlight w:val="green"/>
+              </w:rPr>
               <w:t>Project .</w:t>
             </w:r>
             <w:proofErr w:type="gramEnd"/>
@@ -76,22 +173,34 @@
           <w:p>
             <w:pPr>
               <w:rPr>
-                <w:rFonts w:hint="cs"/>
+                <w:highlight w:val="green"/>
                 <w:rtl/>
               </w:rPr>
             </w:pPr>
             <w:r>
+              <w:rPr>
+                <w:highlight w:val="green"/>
+              </w:rPr>
               <w:t xml:space="preserve">The user will enter his Username, then he will enter his </w:t>
             </w:r>
             <w:proofErr w:type="gramStart"/>
             <w:r>
+              <w:rPr>
+                <w:highlight w:val="green"/>
+              </w:rPr>
               <w:t>Password ,Finally</w:t>
             </w:r>
             <w:proofErr w:type="gramEnd"/>
             <w:r>
+              <w:rPr>
+                <w:highlight w:val="green"/>
+              </w:rPr>
               <w:t xml:space="preserve"> he will push on the Login Button and we will see if he can enter to The </w:t>
             </w:r>
             <w:r>
+              <w:rPr>
+                <w:highlight w:val="green"/>
+              </w:rPr>
               <w:t xml:space="preserve">Project </w:t>
             </w:r>
           </w:p>
@@ -107,17 +216,29 @@
                 <w:ilvl w:val="0"/>
                 <w:numId w:val="3"/>
               </w:numPr>
-            </w:pPr>
-            <w:r>
-              <w:t xml:space="preserve">The User Open </w:t>
+              <w:rPr>
+                <w:highlight w:val="green"/>
+              </w:rPr>
+            </w:pPr>
+            <w:r>
+              <w:rPr>
+                <w:highlight w:val="green"/>
+              </w:rPr>
+              <w:t xml:space="preserve">Open the </w:t>
             </w:r>
             <w:proofErr w:type="spellStart"/>
             <w:r>
+              <w:rPr>
+                <w:highlight w:val="green"/>
+              </w:rPr>
               <w:t>Listility</w:t>
             </w:r>
             <w:proofErr w:type="spellEnd"/>
             <w:r>
-              <w:t xml:space="preserve"> main login Page</w:t>
+              <w:rPr>
+                <w:highlight w:val="green"/>
+              </w:rPr>
+              <w:t xml:space="preserve"> application.</w:t>
             </w:r>
           </w:p>
           <w:p>
@@ -127,9 +248,15 @@
                 <w:ilvl w:val="0"/>
                 <w:numId w:val="3"/>
               </w:numPr>
-            </w:pPr>
-            <w:r>
-              <w:t xml:space="preserve">The User will enter his Username </w:t>
+              <w:rPr>
+                <w:highlight w:val="green"/>
+              </w:rPr>
+            </w:pPr>
+            <w:r>
+              <w:rPr>
+                <w:highlight w:val="green"/>
+              </w:rPr>
+              <w:t>Click on "register / login" button.</w:t>
             </w:r>
           </w:p>
           <w:p>
@@ -139,9 +266,27 @@
                 <w:ilvl w:val="0"/>
                 <w:numId w:val="3"/>
               </w:numPr>
-            </w:pPr>
-            <w:r>
-              <w:t xml:space="preserve">The User will enter his password </w:t>
+              <w:rPr>
+                <w:highlight w:val="green"/>
+              </w:rPr>
+            </w:pPr>
+            <w:r>
+              <w:rPr>
+                <w:highlight w:val="green"/>
+              </w:rPr>
+              <w:t xml:space="preserve">The </w:t>
+            </w:r>
+            <w:r>
+              <w:rPr>
+                <w:highlight w:val="green"/>
+              </w:rPr>
+              <w:t>tester</w:t>
+            </w:r>
+            <w:r>
+              <w:rPr>
+                <w:highlight w:val="green"/>
+              </w:rPr>
+              <w:t xml:space="preserve"> will enter his Username </w:t>
             </w:r>
           </w:p>
           <w:p>
@@ -151,23 +296,88 @@
                 <w:ilvl w:val="0"/>
                 <w:numId w:val="3"/>
               </w:numPr>
+              <w:rPr>
+                <w:highlight w:val="green"/>
+              </w:rPr>
+            </w:pPr>
+            <w:r>
+              <w:rPr>
+                <w:highlight w:val="green"/>
+              </w:rPr>
+              <w:t xml:space="preserve">The </w:t>
+            </w:r>
+            <w:r>
+              <w:rPr>
+                <w:highlight w:val="green"/>
+              </w:rPr>
+              <w:t>tester</w:t>
+            </w:r>
+            <w:r>
+              <w:rPr>
+                <w:highlight w:val="green"/>
+              </w:rPr>
+              <w:t xml:space="preserve"> will enter his password </w:t>
+            </w:r>
+          </w:p>
+          <w:p>
+            <w:pPr>
+              <w:pStyle w:val="a4"/>
+              <w:numPr>
+                <w:ilvl w:val="0"/>
+                <w:numId w:val="3"/>
+              </w:numPr>
+              <w:rPr>
+                <w:highlight w:val="green"/>
+              </w:rPr>
             </w:pPr>
             <w:r>
               <w:rPr>
                 <w:rFonts w:hint="cs"/>
+                <w:highlight w:val="green"/>
               </w:rPr>
               <w:t>T</w:t>
             </w:r>
             <w:r>
-              <w:t xml:space="preserve">he User will click the Login button and see if he Succeeded to Login to the </w:t>
-            </w:r>
-            <w:proofErr w:type="spellStart"/>
-            <w:r>
-              <w:t>Listility</w:t>
-            </w:r>
-            <w:proofErr w:type="spellEnd"/>
-            <w:r>
-              <w:t xml:space="preserve"> Project</w:t>
+              <w:rPr>
+                <w:highlight w:val="green"/>
+              </w:rPr>
+              <w:t xml:space="preserve">he </w:t>
+            </w:r>
+            <w:r>
+              <w:rPr>
+                <w:highlight w:val="green"/>
+              </w:rPr>
+              <w:t>tester</w:t>
+            </w:r>
+            <w:r>
+              <w:rPr>
+                <w:highlight w:val="green"/>
+              </w:rPr>
+              <w:t xml:space="preserve"> will click the Login </w:t>
+            </w:r>
+            <w:r>
+              <w:rPr>
+                <w:highlight w:val="green"/>
+              </w:rPr>
+              <w:t>button.</w:t>
+            </w:r>
+          </w:p>
+          <w:p>
+            <w:pPr>
+              <w:pStyle w:val="a4"/>
+              <w:numPr>
+                <w:ilvl w:val="0"/>
+                <w:numId w:val="3"/>
+              </w:numPr>
+              <w:rPr>
+                <w:highlight w:val="green"/>
+              </w:rPr>
+            </w:pPr>
+            <w:r>
+              <w:rPr>
+                <w:highlight w:val="green"/>
+              </w:rPr>
+              <w:t>The tester made sure that he can see the "preview-page" of the application.</w:t>
             </w:r>
           </w:p>
         </w:tc>
@@ -179,26 +389,44 @@
           </w:tcPr>
           <w:p>
             <w:r>
-              <w:rPr>
-                <w:rFonts w:hint="cs"/>
-              </w:rPr>
-              <w:t>C</w:t>
-            </w:r>
-            <w:r>
-              <w:t xml:space="preserve">heck if The User enter a Valid </w:t>
-            </w:r>
-            <w:proofErr w:type="spellStart"/>
+              <w:t>Check if The User enter</w:t>
+            </w:r>
+            <w:r>
+              <w:t xml:space="preserve"> a</w:t>
+            </w:r>
+            <w:r>
+              <w:t xml:space="preserve"> Password</w:t>
+            </w:r>
+            <w:r>
+              <w:t xml:space="preserve"> inside </w:t>
+            </w:r>
             <w:proofErr w:type="gramStart"/>
             <w:r>
-              <w:t>UserName</w:t>
-            </w:r>
-            <w:proofErr w:type="spellEnd"/>
-            <w:r>
-              <w:t xml:space="preserve"> .</w:t>
+              <w:t>it's</w:t>
             </w:r>
             <w:proofErr w:type="gramEnd"/>
             <w:r>
               <w:t xml:space="preserve"> </w:t>
+            </w:r>
+            <w:r>
+              <w:rPr>
+                <w:rFonts w:ascii="Assistant" w:hAnsi="Assistant" w:cs="Assistant" w:hint="cs"/>
+                <w:color w:val="333333"/>
+                <w:sz w:val="21"/>
+                <w:szCs w:val="21"/>
+                <w:shd w:val="clear" w:color="auto" w:fill="FFFFFF"/>
+              </w:rPr>
+              <w:t>Longitudinal range</w:t>
+            </w:r>
+            <w:r>
+              <w:rPr>
+                <w:rFonts w:ascii="Assistant" w:hAnsi="Assistant" w:cs="Assistant"/>
+                <w:color w:val="333333"/>
+                <w:sz w:val="21"/>
+                <w:szCs w:val="21"/>
+                <w:shd w:val="clear" w:color="auto" w:fill="FFFFFF"/>
+              </w:rPr>
+              <w:t>.</w:t>
             </w:r>
           </w:p>
         </w:tc>
@@ -208,10 +436,46 @@
           </w:tcPr>
           <w:p>
             <w:r>
-              <w:t xml:space="preserve">The user will enter a username and then will pass to enter his password but if the username </w:t>
-            </w:r>
-            <w:r>
-              <w:t>is not valid then he couldn't to proceed to password stage.</w:t>
+              <w:t>The tester will enter a password in 3 different lengths:</w:t>
+            </w:r>
+          </w:p>
+          <w:p>
+            <w:pPr>
+              <w:pStyle w:val="a4"/>
+              <w:numPr>
+                <w:ilvl w:val="0"/>
+                <w:numId w:val="6"/>
+              </w:numPr>
+            </w:pPr>
+            <w:r>
+              <w:t>That matches the range.</w:t>
+            </w:r>
+          </w:p>
+          <w:p>
+            <w:pPr>
+              <w:pStyle w:val="a4"/>
+              <w:numPr>
+                <w:ilvl w:val="0"/>
+                <w:numId w:val="6"/>
+              </w:numPr>
+            </w:pPr>
+            <w:r>
+              <w:t>One that is longer than the allowed length.</w:t>
+            </w:r>
+          </w:p>
+          <w:p>
+            <w:pPr>
+              <w:pStyle w:val="a4"/>
+              <w:numPr>
+                <w:ilvl w:val="0"/>
+                <w:numId w:val="6"/>
+              </w:numPr>
+            </w:pPr>
+            <w:r>
+              <w:t>One that is shorter than the allowed length.</w:t>
+            </w:r>
+            <w:r>
+              <w:t xml:space="preserve"> </w:t>
             </w:r>
           </w:p>
         </w:tc>
@@ -224,18 +488,27 @@
               <w:pStyle w:val="a4"/>
               <w:numPr>
                 <w:ilvl w:val="0"/>
-                <w:numId w:val="5"/>
+                <w:numId w:val="6"/>
               </w:numPr>
             </w:pPr>
             <w:r>
               <w:t xml:space="preserve">The User will enter his </w:t>
             </w:r>
+            <w:r>
+              <w:t>password</w:t>
+            </w:r>
+            <w:r>
+              <w:t xml:space="preserve"> after he enter</w:t>
+            </w:r>
+            <w:r>
+              <w:t>e</w:t>
+            </w:r>
+            <w:r>
+              <w:t xml:space="preserve">d a valid </w:t>
+            </w:r>
             <w:proofErr w:type="gramStart"/>
             <w:r>
-              <w:t xml:space="preserve">Username </w:t>
-            </w:r>
-            <w:r>
-              <w:t>.</w:t>
+              <w:t>Username .</w:t>
             </w:r>
             <w:proofErr w:type="gramEnd"/>
           </w:p>
@@ -244,35 +517,95 @@
               <w:pStyle w:val="a4"/>
               <w:numPr>
                 <w:ilvl w:val="0"/>
-                <w:numId w:val="5"/>
-              </w:numPr>
-            </w:pPr>
-            <w:r>
-              <w:t xml:space="preserve">if the Username is not a real valid name then he can't proceed to the password step (for example the username couldn't be @#@#@@ or </w:t>
+                <w:numId w:val="6"/>
+              </w:numPr>
+            </w:pPr>
+            <w:r>
+              <w:t xml:space="preserve">if the Password is </w:t>
+            </w:r>
+            <w:r>
+              <w:t xml:space="preserve">too short (for example less </w:t>
+            </w:r>
+            <w:proofErr w:type="spellStart"/>
+            <w:r>
+              <w:t>then</w:t>
+            </w:r>
+            <w:proofErr w:type="spellEnd"/>
+            <w:r>
+              <w:t xml:space="preserve"> 6 characters or more </w:t>
+            </w:r>
+            <w:proofErr w:type="spellStart"/>
+            <w:r>
+              <w:t>then</w:t>
+            </w:r>
+            <w:proofErr w:type="spellEnd"/>
+            <w:r>
+              <w:t xml:space="preserve"> 14 </w:t>
             </w:r>
             <w:proofErr w:type="gramStart"/>
             <w:r>
-              <w:t>?!!?!?!?!? )</w:t>
+              <w:t>characters )</w:t>
             </w:r>
             <w:proofErr w:type="gramEnd"/>
             <w:r>
               <w:t xml:space="preserve"> </w:t>
             </w:r>
-          </w:p>
-          <w:p>
-            <w:pPr>
-              <w:pStyle w:val="a4"/>
-              <w:numPr>
-                <w:ilvl w:val="0"/>
-                <w:numId w:val="5"/>
-              </w:numPr>
-            </w:pPr>
-            <w:r>
-              <w:t xml:space="preserve">if the Username indeed was a valid Username then The User will Proceed to the Password </w:t>
+            <w:r>
+              <w:t>then the User</w:t>
+            </w:r>
+            <w:r>
+              <w:t xml:space="preserve"> can't proceed </w:t>
+            </w:r>
+          </w:p>
+          <w:p>
+            <w:pPr>
+              <w:pStyle w:val="a4"/>
+            </w:pPr>
+            <w:r>
+              <w:t>to the Login button stage.</w:t>
+            </w:r>
+          </w:p>
+          <w:p>
+            <w:pPr>
+              <w:pStyle w:val="a4"/>
+              <w:numPr>
+                <w:ilvl w:val="0"/>
+                <w:numId w:val="6"/>
+              </w:numPr>
+            </w:pPr>
+            <w:r>
+              <w:t xml:space="preserve">If the User enter a password inside it's </w:t>
+            </w:r>
+            <w:r>
+              <w:rPr>
+                <w:rFonts w:ascii="Assistant" w:hAnsi="Assistant" w:cs="Assistant" w:hint="cs"/>
+                <w:color w:val="333333"/>
+                <w:sz w:val="21"/>
+                <w:szCs w:val="21"/>
+                <w:shd w:val="clear" w:color="auto" w:fill="FFFFFF"/>
+              </w:rPr>
+              <w:t>Longitudinal range</w:t>
+            </w:r>
+            <w:r>
+              <w:rPr>
+                <w:rFonts w:ascii="Assistant" w:hAnsi="Assistant" w:cs="Assistant"/>
+                <w:color w:val="333333"/>
+                <w:sz w:val="21"/>
+                <w:szCs w:val="21"/>
+                <w:shd w:val="clear" w:color="auto" w:fill="FFFFFF"/>
+              </w:rPr>
+              <w:t xml:space="preserve"> then he can proceed to the push on Login </w:t>
             </w:r>
             <w:proofErr w:type="gramStart"/>
             <w:r>
-              <w:t>level .</w:t>
+              <w:rPr>
+                <w:rFonts w:ascii="Assistant" w:hAnsi="Assistant" w:cs="Assistant"/>
+                <w:color w:val="333333"/>
+                <w:sz w:val="21"/>
+                <w:szCs w:val="21"/>
+                <w:shd w:val="clear" w:color="auto" w:fill="FFFFFF"/>
+              </w:rPr>
+              <w:t>button .</w:t>
             </w:r>
             <w:proofErr w:type="gramEnd"/>
           </w:p>
@@ -285,16 +618,17 @@
           </w:tcPr>
           <w:p>
             <w:r>
-              <w:t>Check if The User enter</w:t>
-            </w:r>
-            <w:r>
-              <w:t xml:space="preserve"> a</w:t>
-            </w:r>
-            <w:r>
-              <w:t xml:space="preserve"> Password</w:t>
-            </w:r>
-            <w:r>
-              <w:t xml:space="preserve"> inside </w:t>
+              <w:t xml:space="preserve">Check if the Login Button works </w:t>
+            </w:r>
+          </w:p>
+        </w:tc>
+        <w:tc>
+          <w:tcPr>
+            <w:tcW w:w="3117" w:type="dxa"/>
+          </w:tcPr>
+          <w:p>
+            <w:r>
+              <w:t xml:space="preserve">After the User enter a Valid Username and a Password inside </w:t>
             </w:r>
             <w:proofErr w:type="gramStart"/>
             <w:r>
@@ -322,7 +656,10 @@
                 <w:szCs w:val="21"/>
                 <w:shd w:val="clear" w:color="auto" w:fill="FFFFFF"/>
               </w:rPr>
-              <w:t>.</w:t>
+              <w:t xml:space="preserve"> he check if after Clicking the Login Button it will take him to </w:t>
+            </w:r>
+            <w:r>
+              <w:t>the Preview Mode Project list</w:t>
             </w:r>
           </w:p>
         </w:tc>
@@ -331,158 +668,60 @@
             <w:tcW w:w="3117" w:type="dxa"/>
           </w:tcPr>
           <w:p>
-            <w:r>
-              <w:t xml:space="preserve">The user will enter a </w:t>
-            </w:r>
-            <w:r>
-              <w:t>password after he enter a valid Username</w:t>
-            </w:r>
-            <w:r>
-              <w:t xml:space="preserve"> </w:t>
-            </w:r>
-            <w:r>
-              <w:t xml:space="preserve">That will valid in terms of It’s long. </w:t>
-            </w:r>
-          </w:p>
-        </w:tc>
-        <w:tc>
-          <w:tcPr>
-            <w:tcW w:w="3117" w:type="dxa"/>
-          </w:tcPr>
-          <w:p>
-            <w:pPr>
-              <w:pStyle w:val="a4"/>
-              <w:numPr>
-                <w:ilvl w:val="0"/>
-                <w:numId w:val="6"/>
-              </w:numPr>
-            </w:pPr>
-            <w:r>
-              <w:t xml:space="preserve">The User will enter his </w:t>
-            </w:r>
-            <w:r>
-              <w:t>password</w:t>
-            </w:r>
-            <w:r>
-              <w:t xml:space="preserve"> after he enter</w:t>
-            </w:r>
-            <w:r>
-              <w:t>e</w:t>
-            </w:r>
-            <w:r>
-              <w:t xml:space="preserve">d a valid </w:t>
+            <w:pPr>
+              <w:pStyle w:val="a4"/>
+              <w:numPr>
+                <w:ilvl w:val="0"/>
+                <w:numId w:val="7"/>
+              </w:numPr>
+            </w:pPr>
+            <w:r>
+              <w:t xml:space="preserve">The User will Click </w:t>
             </w:r>
             <w:proofErr w:type="gramStart"/>
             <w:r>
-              <w:t>Username</w:t>
-            </w:r>
-            <w:r>
-              <w:t xml:space="preserve"> .</w:t>
+              <w:t>On</w:t>
             </w:r>
             <w:proofErr w:type="gramEnd"/>
-          </w:p>
-          <w:p>
-            <w:pPr>
-              <w:pStyle w:val="a4"/>
-              <w:numPr>
-                <w:ilvl w:val="0"/>
-                <w:numId w:val="6"/>
-              </w:numPr>
-            </w:pPr>
-            <w:r>
-              <w:t xml:space="preserve">if the </w:t>
-            </w:r>
-            <w:r>
-              <w:t>Password</w:t>
-            </w:r>
-            <w:r>
-              <w:t xml:space="preserve"> is </w:t>
-            </w:r>
-            <w:r>
-              <w:t xml:space="preserve">too short (for example less </w:t>
-            </w:r>
-            <w:proofErr w:type="spellStart"/>
-            <w:r>
-              <w:t>then</w:t>
-            </w:r>
-            <w:proofErr w:type="spellEnd"/>
-            <w:r>
-              <w:t xml:space="preserve"> 6 characters or more </w:t>
-            </w:r>
-            <w:proofErr w:type="spellStart"/>
-            <w:r>
-              <w:t>then</w:t>
-            </w:r>
-            <w:proofErr w:type="spellEnd"/>
-            <w:r>
-              <w:t xml:space="preserve"> 14 </w:t>
+            <w:r>
+              <w:t xml:space="preserve"> the </w:t>
+            </w:r>
+            <w:r>
+              <w:t xml:space="preserve">Login Button </w:t>
+            </w:r>
+          </w:p>
+          <w:p>
+            <w:pPr>
+              <w:pStyle w:val="a4"/>
+              <w:numPr>
+                <w:ilvl w:val="0"/>
+                <w:numId w:val="7"/>
+              </w:numPr>
+            </w:pPr>
+            <w:r>
+              <w:t>If After the Clicking the Preview Mode list will be Opened then The Functionality of the Button is Working.</w:t>
+            </w:r>
+          </w:p>
+          <w:p>
+            <w:pPr>
+              <w:pStyle w:val="a4"/>
+              <w:numPr>
+                <w:ilvl w:val="0"/>
+                <w:numId w:val="7"/>
+              </w:numPr>
+            </w:pPr>
+            <w:r>
+              <w:lastRenderedPageBreak/>
+              <w:t xml:space="preserve">If </w:t>
             </w:r>
             <w:proofErr w:type="gramStart"/>
             <w:r>
-              <w:t>characters )</w:t>
+              <w:t>not</w:t>
             </w:r>
             <w:proofErr w:type="gramEnd"/>
             <w:r>
-              <w:t xml:space="preserve"> </w:t>
-            </w:r>
-            <w:r>
-              <w:t>then the User</w:t>
-            </w:r>
-            <w:r>
-              <w:t xml:space="preserve"> can't proceed </w:t>
-            </w:r>
-          </w:p>
-          <w:p>
-            <w:pPr>
-              <w:pStyle w:val="a4"/>
-            </w:pPr>
-            <w:r>
-              <w:t>to the Login button stage.</w:t>
-            </w:r>
-          </w:p>
-          <w:p>
-            <w:pPr>
-              <w:pStyle w:val="a4"/>
-              <w:numPr>
-                <w:ilvl w:val="0"/>
-                <w:numId w:val="6"/>
-              </w:numPr>
-            </w:pPr>
-            <w:r>
-              <w:t xml:space="preserve">If the User enter a password inside it's </w:t>
-            </w:r>
-            <w:r>
-              <w:rPr>
-                <w:rFonts w:ascii="Assistant" w:hAnsi="Assistant" w:cs="Assistant" w:hint="cs"/>
-                <w:color w:val="333333"/>
-                <w:sz w:val="21"/>
-                <w:szCs w:val="21"/>
-                <w:shd w:val="clear" w:color="auto" w:fill="FFFFFF"/>
-              </w:rPr>
-              <w:t>Longitudinal range</w:t>
-            </w:r>
-            <w:r>
-              <w:rPr>
-                <w:rFonts w:ascii="Assistant" w:hAnsi="Assistant" w:cs="Assistant"/>
-                <w:color w:val="333333"/>
-                <w:sz w:val="21"/>
-                <w:szCs w:val="21"/>
-                <w:shd w:val="clear" w:color="auto" w:fill="FFFFFF"/>
-              </w:rPr>
-              <w:t xml:space="preserve"> then he can proceed to the push on Login </w:t>
-            </w:r>
-            <w:proofErr w:type="gramStart"/>
-            <w:r>
-              <w:rPr>
-                <w:rFonts w:ascii="Assistant" w:hAnsi="Assistant" w:cs="Assistant"/>
-                <w:color w:val="333333"/>
-                <w:sz w:val="21"/>
-                <w:szCs w:val="21"/>
-                <w:shd w:val="clear" w:color="auto" w:fill="FFFFFF"/>
-              </w:rPr>
-              <w:t>button .</w:t>
-            </w:r>
-            <w:proofErr w:type="gramEnd"/>
+              <w:t xml:space="preserve"> the Login Button does not Working</w:t>
+            </w:r>
           </w:p>
         </w:tc>
       </w:tr>
@@ -493,7 +732,8 @@
           </w:tcPr>
           <w:p>
             <w:r>
-              <w:t xml:space="preserve">Check if the Login Button works </w:t>
+              <w:lastRenderedPageBreak/>
+              <w:t>Check if the Continue SSO Button works</w:t>
             </w:r>
           </w:p>
         </w:tc>
@@ -503,49 +743,18 @@
           </w:tcPr>
           <w:p>
             <w:r>
-              <w:t xml:space="preserve">After the User enter a Valid Username and a Password inside </w:t>
+              <w:t xml:space="preserve">If the User want to connect via Google </w:t>
             </w:r>
             <w:proofErr w:type="gramStart"/>
             <w:r>
-              <w:t>it's</w:t>
+              <w:t xml:space="preserve">Account </w:t>
+            </w:r>
+            <w:r>
+              <w:t>,we</w:t>
             </w:r>
             <w:proofErr w:type="gramEnd"/>
             <w:r>
-              <w:t xml:space="preserve"> </w:t>
-            </w:r>
-            <w:r>
-              <w:rPr>
-                <w:rFonts w:ascii="Assistant" w:hAnsi="Assistant" w:cs="Assistant" w:hint="cs"/>
-                <w:color w:val="333333"/>
-                <w:sz w:val="21"/>
-                <w:szCs w:val="21"/>
-                <w:shd w:val="clear" w:color="auto" w:fill="FFFFFF"/>
-              </w:rPr>
-              <w:t>Longitudinal range</w:t>
-            </w:r>
-            <w:r>
-              <w:rPr>
-                <w:rFonts w:ascii="Assistant" w:hAnsi="Assistant" w:cs="Assistant"/>
-                <w:color w:val="333333"/>
-                <w:sz w:val="21"/>
-                <w:szCs w:val="21"/>
-                <w:shd w:val="clear" w:color="auto" w:fill="FFFFFF"/>
-              </w:rPr>
-              <w:t xml:space="preserve"> he check if after Clicking the Login </w:t>
-            </w:r>
-            <w:r>
-              <w:rPr>
-                <w:rFonts w:ascii="Assistant" w:hAnsi="Assistant" w:cs="Assistant"/>
-                <w:color w:val="333333"/>
-                <w:sz w:val="21"/>
-                <w:szCs w:val="21"/>
-                <w:shd w:val="clear" w:color="auto" w:fill="FFFFFF"/>
-              </w:rPr>
-              <w:lastRenderedPageBreak/>
-              <w:t xml:space="preserve">Button it will take him to </w:t>
-            </w:r>
-            <w:r>
-              <w:t>the Preview Mode Project list</w:t>
+              <w:t xml:space="preserve"> need to check if after Clicking on the "Continue SSO" Button the User will be Connected to the Preview Mode List of the Project</w:t>
             </w:r>
           </w:p>
         </w:tc>
@@ -558,11 +767,10 @@
               <w:pStyle w:val="a4"/>
               <w:numPr>
                 <w:ilvl w:val="0"/>
-                <w:numId w:val="7"/>
-              </w:numPr>
-            </w:pPr>
-            <w:r>
-              <w:lastRenderedPageBreak/>
+                <w:numId w:val="8"/>
+              </w:numPr>
+            </w:pPr>
+            <w:r>
               <w:t xml:space="preserve">The User will Click </w:t>
             </w:r>
             <w:proofErr w:type="gramStart"/>
@@ -571,46 +779,42 @@
             </w:r>
             <w:proofErr w:type="gramEnd"/>
             <w:r>
-              <w:t xml:space="preserve"> the </w:t>
-            </w:r>
-            <w:r>
-              <w:t xml:space="preserve">Login Button </w:t>
-            </w:r>
-          </w:p>
-          <w:p>
-            <w:pPr>
-              <w:pStyle w:val="a4"/>
-              <w:numPr>
-                <w:ilvl w:val="0"/>
-                <w:numId w:val="7"/>
-              </w:numPr>
-            </w:pPr>
-            <w:r>
-              <w:t xml:space="preserve">If After the Clicking the Preview Mode list will be Opened </w:t>
-            </w:r>
-            <w:r>
-              <w:lastRenderedPageBreak/>
-              <w:t>then The Functionality of the Button is Working.</w:t>
-            </w:r>
-          </w:p>
-          <w:p>
-            <w:pPr>
-              <w:pStyle w:val="a4"/>
-              <w:numPr>
-                <w:ilvl w:val="0"/>
-                <w:numId w:val="7"/>
-              </w:numPr>
-            </w:pPr>
-            <w:r>
-              <w:t xml:space="preserve">If </w:t>
+              <w:t xml:space="preserve"> the Login Button </w:t>
+            </w:r>
+          </w:p>
+          <w:p>
+            <w:pPr>
+              <w:pStyle w:val="a4"/>
+              <w:numPr>
+                <w:ilvl w:val="0"/>
+                <w:numId w:val="8"/>
+              </w:numPr>
+            </w:pPr>
+            <w:r>
+              <w:t xml:space="preserve">If After the Clicking the User will get a message that asks him if he want to connect via google account and then to the "Preview mode" Page then the functionality of the button has been succeeded </w:t>
+            </w:r>
+          </w:p>
+          <w:p>
+            <w:pPr>
+              <w:pStyle w:val="a4"/>
+              <w:numPr>
+                <w:ilvl w:val="0"/>
+                <w:numId w:val="8"/>
+              </w:numPr>
+            </w:pPr>
+            <w:r>
+              <w:t xml:space="preserve">If paragraph 2 doesn't </w:t>
             </w:r>
             <w:proofErr w:type="gramStart"/>
             <w:r>
-              <w:t>not</w:t>
+              <w:t>working</w:t>
             </w:r>
             <w:proofErr w:type="gramEnd"/>
             <w:r>
-              <w:t xml:space="preserve"> the Login Button does not Working</w:t>
+              <w:t xml:space="preserve"> then </w:t>
+            </w:r>
+            <w:r>
+              <w:t>it means the functionality of the button doesn’t working</w:t>
             </w:r>
           </w:p>
         </w:tc>
@@ -622,7 +826,10 @@
           </w:tcPr>
           <w:p>
             <w:r>
-              <w:t>Check if the Continue SSO Button works</w:t>
+              <w:t xml:space="preserve">Check </w:t>
+            </w:r>
+            <w:r>
+              <w:t>if a list is being displayed</w:t>
             </w:r>
           </w:p>
         </w:tc>
@@ -632,18 +839,37 @@
           </w:tcPr>
           <w:p>
             <w:r>
-              <w:t xml:space="preserve">If the User want to connect via Google </w:t>
+              <w:t xml:space="preserve">We need to check if each list on the Shopping list is </w:t>
             </w:r>
             <w:proofErr w:type="gramStart"/>
             <w:r>
-              <w:t xml:space="preserve">Account </w:t>
-            </w:r>
-            <w:r>
-              <w:t>,we</w:t>
+              <w:t>existing .</w:t>
             </w:r>
             <w:proofErr w:type="gramEnd"/>
             <w:r>
-              <w:t xml:space="preserve"> need to check if after Clicking on the "Continue SSO" Button the User will be Connected to the Preview Mode List of the Project</w:t>
+              <w:t xml:space="preserve"> it means that even if the list is </w:t>
+            </w:r>
+            <w:proofErr w:type="gramStart"/>
+            <w:r>
+              <w:rPr>
+                <w:highlight w:val="red"/>
+              </w:rPr>
+              <w:t>empty</w:t>
+            </w:r>
+            <w:proofErr w:type="gramEnd"/>
+            <w:r>
+              <w:t xml:space="preserve"> it's okay</w:t>
+            </w:r>
+            <w:r>
+              <w:t xml:space="preserve"> So you can Edit some </w:t>
+            </w:r>
+            <w:proofErr w:type="spellStart"/>
+            <w:r>
+              <w:t>Itmes</w:t>
+            </w:r>
+            <w:proofErr w:type="spellEnd"/>
+            <w:r>
+              <w:t>.</w:t>
             </w:r>
           </w:p>
         </w:tc>
@@ -656,54 +882,88 @@
               <w:pStyle w:val="a4"/>
               <w:numPr>
                 <w:ilvl w:val="0"/>
-                <w:numId w:val="8"/>
-              </w:numPr>
-            </w:pPr>
-            <w:r>
-              <w:t xml:space="preserve">The User will Click </w:t>
-            </w:r>
+                <w:numId w:val="10"/>
+              </w:numPr>
+            </w:pPr>
+            <w:r>
+              <w:t>Open application.</w:t>
+            </w:r>
+          </w:p>
+          <w:p>
+            <w:pPr>
+              <w:pStyle w:val="a4"/>
+              <w:numPr>
+                <w:ilvl w:val="0"/>
+                <w:numId w:val="10"/>
+              </w:numPr>
+            </w:pPr>
+            <w:r>
+              <w:t>Login with existing user.</w:t>
+            </w:r>
+          </w:p>
+          <w:p>
+            <w:pPr>
+              <w:pStyle w:val="a4"/>
+              <w:numPr>
+                <w:ilvl w:val="0"/>
+                <w:numId w:val="10"/>
+              </w:numPr>
+            </w:pPr>
+            <w:r>
+              <w:t>Go to “preview-mode” page.</w:t>
+            </w:r>
+          </w:p>
+          <w:p>
+            <w:pPr>
+              <w:pStyle w:val="a4"/>
+              <w:numPr>
+                <w:ilvl w:val="0"/>
+                <w:numId w:val="10"/>
+              </w:numPr>
+            </w:pPr>
             <w:proofErr w:type="gramStart"/>
             <w:r>
-              <w:t>On</w:t>
+              <w:t>Find  a</w:t>
             </w:r>
             <w:proofErr w:type="gramEnd"/>
             <w:r>
-              <w:t xml:space="preserve"> the Login Button </w:t>
-            </w:r>
-          </w:p>
-          <w:p>
-            <w:pPr>
-              <w:pStyle w:val="a4"/>
-              <w:numPr>
-                <w:ilvl w:val="0"/>
-                <w:numId w:val="8"/>
-              </w:numPr>
-            </w:pPr>
-            <w:r>
-              <w:t xml:space="preserve">If After the Clicking the User will get a message that asks him if he want to connect via google account and then to the "Preview mode" Page then the functionality of the button has been succeeded </w:t>
-            </w:r>
-          </w:p>
-          <w:p>
-            <w:pPr>
-              <w:pStyle w:val="a4"/>
-              <w:numPr>
-                <w:ilvl w:val="0"/>
-                <w:numId w:val="8"/>
-              </w:numPr>
-            </w:pPr>
-            <w:r>
-              <w:t xml:space="preserve">If paragraph 2 doesn't </w:t>
-            </w:r>
-            <w:proofErr w:type="gramStart"/>
-            <w:r>
-              <w:t>working</w:t>
-            </w:r>
-            <w:proofErr w:type="gramEnd"/>
-            <w:r>
-              <w:t xml:space="preserve"> then </w:t>
-            </w:r>
-            <w:r>
-              <w:t>it means the functionality of the button doesn’t working</w:t>
+              <w:t xml:space="preserve"> specific Shopping List You want to Choose</w:t>
+            </w:r>
+          </w:p>
+          <w:p>
+            <w:pPr>
+              <w:pStyle w:val="a4"/>
+              <w:numPr>
+                <w:ilvl w:val="0"/>
+                <w:numId w:val="10"/>
+              </w:numPr>
+            </w:pPr>
+            <w:r>
+              <w:t>Choose this specific Shopping List.</w:t>
+            </w:r>
+          </w:p>
+          <w:p>
+            <w:pPr>
+              <w:pStyle w:val="a4"/>
+              <w:numPr>
+                <w:ilvl w:val="0"/>
+                <w:numId w:val="10"/>
+              </w:numPr>
+            </w:pPr>
+            <w:r>
+              <w:t>Click on the Chosen Specific List.</w:t>
+            </w:r>
+          </w:p>
+          <w:p>
+            <w:pPr>
+              <w:pStyle w:val="a4"/>
+              <w:numPr>
+                <w:ilvl w:val="0"/>
+                <w:numId w:val="10"/>
+              </w:numPr>
+            </w:pPr>
+            <w:r>
+              <w:t>Check if there is a container which will exist.</w:t>
             </w:r>
           </w:p>
         </w:tc>
@@ -714,26 +974,16 @@
             <w:tcW w:w="3116" w:type="dxa"/>
           </w:tcPr>
           <w:p>
-            <w:r>
-              <w:t xml:space="preserve">Check </w:t>
-            </w:r>
-            <w:proofErr w:type="gramStart"/>
-            <w:r>
-              <w:t xml:space="preserve">if </w:t>
-            </w:r>
-            <w:r>
-              <w:rPr>
-                <w:rFonts w:hint="cs"/>
-                <w:rtl/>
-              </w:rPr>
-              <w:t xml:space="preserve"> </w:t>
-            </w:r>
-            <w:r>
-              <w:t>the</w:t>
-            </w:r>
-            <w:proofErr w:type="gramEnd"/>
-            <w:r>
-              <w:t xml:space="preserve"> there is a list</w:t>
+            <w:pPr>
+              <w:rPr>
+                <w:highlight w:val="green"/>
+              </w:rPr>
+            </w:pPr>
+            <w:r>
+              <w:rPr>
+                <w:highlight w:val="green"/>
+              </w:rPr>
+              <w:t>Check if create-list button works</w:t>
             </w:r>
           </w:p>
         </w:tc>
@@ -742,35 +992,16 @@
             <w:tcW w:w="3117" w:type="dxa"/>
           </w:tcPr>
           <w:p>
-            <w:r>
-              <w:t xml:space="preserve">We need to check if each list on the Shopping list is </w:t>
-            </w:r>
-            <w:proofErr w:type="gramStart"/>
-            <w:r>
-              <w:t>existing .</w:t>
-            </w:r>
-            <w:proofErr w:type="gramEnd"/>
-            <w:r>
-              <w:t xml:space="preserve"> it means that even if the list is </w:t>
-            </w:r>
-            <w:proofErr w:type="gramStart"/>
-            <w:r>
-              <w:t>empty</w:t>
-            </w:r>
-            <w:proofErr w:type="gramEnd"/>
-            <w:r>
-              <w:t xml:space="preserve"> it's okay</w:t>
-            </w:r>
-            <w:r>
-              <w:t xml:space="preserve"> So you can Edit some </w:t>
-            </w:r>
-            <w:proofErr w:type="spellStart"/>
-            <w:r>
-              <w:t>Itmes</w:t>
-            </w:r>
-            <w:proofErr w:type="spellEnd"/>
-            <w:r>
-              <w:t>.</w:t>
+            <w:pPr>
+              <w:rPr>
+                <w:highlight w:val="green"/>
+              </w:rPr>
+            </w:pPr>
+            <w:r>
+              <w:rPr>
+                <w:highlight w:val="green"/>
+              </w:rPr>
+              <w:t>There is a “+” button that’s located in the preview-mode of the application. We want to check if this button works. If it does work, then we should see that a list was created, and added to the preview-mode.</w:t>
             </w:r>
           </w:p>
         </w:tc>
@@ -783,10 +1014,16 @@
               <w:pStyle w:val="a4"/>
               <w:numPr>
                 <w:ilvl w:val="0"/>
-                <w:numId w:val="10"/>
-              </w:numPr>
-            </w:pPr>
-            <w:r>
+                <w:numId w:val="2"/>
+              </w:numPr>
+              <w:rPr>
+                <w:highlight w:val="green"/>
+              </w:rPr>
+            </w:pPr>
+            <w:r>
+              <w:rPr>
+                <w:highlight w:val="green"/>
+              </w:rPr>
               <w:t>Open application.</w:t>
             </w:r>
           </w:p>
@@ -795,10 +1032,16 @@
               <w:pStyle w:val="a4"/>
               <w:numPr>
                 <w:ilvl w:val="0"/>
-                <w:numId w:val="10"/>
-              </w:numPr>
-            </w:pPr>
-            <w:r>
+                <w:numId w:val="2"/>
+              </w:numPr>
+              <w:rPr>
+                <w:highlight w:val="green"/>
+              </w:rPr>
+            </w:pPr>
+            <w:r>
+              <w:rPr>
+                <w:highlight w:val="green"/>
+              </w:rPr>
               <w:t>Login with existing user.</w:t>
             </w:r>
           </w:p>
@@ -807,10 +1050,16 @@
               <w:pStyle w:val="a4"/>
               <w:numPr>
                 <w:ilvl w:val="0"/>
-                <w:numId w:val="10"/>
-              </w:numPr>
-            </w:pPr>
-            <w:r>
+                <w:numId w:val="2"/>
+              </w:numPr>
+              <w:rPr>
+                <w:highlight w:val="green"/>
+              </w:rPr>
+            </w:pPr>
+            <w:r>
+              <w:rPr>
+                <w:highlight w:val="green"/>
+              </w:rPr>
               <w:t>Go to “preview-mode” page.</w:t>
             </w:r>
           </w:p>
@@ -819,52 +1068,71 @@
               <w:pStyle w:val="a4"/>
               <w:numPr>
                 <w:ilvl w:val="0"/>
-                <w:numId w:val="10"/>
-              </w:numPr>
-            </w:pPr>
-            <w:proofErr w:type="gramStart"/>
-            <w:r>
-              <w:t>Find  a</w:t>
-            </w:r>
-            <w:proofErr w:type="gramEnd"/>
-            <w:r>
-              <w:t xml:space="preserve"> specific Shopping List You want to Choose</w:t>
-            </w:r>
-          </w:p>
-          <w:p>
-            <w:pPr>
-              <w:pStyle w:val="a4"/>
-              <w:numPr>
-                <w:ilvl w:val="0"/>
-                <w:numId w:val="10"/>
-              </w:numPr>
-            </w:pPr>
-            <w:r>
-              <w:t>Choose this specific Shopping List.</w:t>
-            </w:r>
-          </w:p>
-          <w:p>
-            <w:pPr>
-              <w:pStyle w:val="a4"/>
-              <w:numPr>
-                <w:ilvl w:val="0"/>
-                <w:numId w:val="10"/>
-              </w:numPr>
-            </w:pPr>
-            <w:r>
-              <w:t>Click on the Chosen Specific List.</w:t>
-            </w:r>
-          </w:p>
-          <w:p>
-            <w:pPr>
-              <w:pStyle w:val="a4"/>
-              <w:numPr>
-                <w:ilvl w:val="0"/>
-                <w:numId w:val="10"/>
-              </w:numPr>
-            </w:pPr>
-            <w:r>
-              <w:t>Check if there is a container which will exist.</w:t>
+                <w:numId w:val="2"/>
+              </w:numPr>
+              <w:rPr>
+                <w:highlight w:val="green"/>
+              </w:rPr>
+            </w:pPr>
+            <w:r>
+              <w:rPr>
+                <w:highlight w:val="green"/>
+              </w:rPr>
+              <w:t>Scroll down to the bottom of the page.</w:t>
+            </w:r>
+          </w:p>
+          <w:p>
+            <w:pPr>
+              <w:pStyle w:val="a4"/>
+              <w:numPr>
+                <w:ilvl w:val="0"/>
+                <w:numId w:val="2"/>
+              </w:numPr>
+              <w:rPr>
+                <w:highlight w:val="green"/>
+              </w:rPr>
+            </w:pPr>
+            <w:r>
+              <w:rPr>
+                <w:highlight w:val="green"/>
+              </w:rPr>
+              <w:t>Find the “+” button in the bottom of the page.</w:t>
+            </w:r>
+          </w:p>
+          <w:p>
+            <w:pPr>
+              <w:pStyle w:val="a4"/>
+              <w:numPr>
+                <w:ilvl w:val="0"/>
+                <w:numId w:val="2"/>
+              </w:numPr>
+              <w:rPr>
+                <w:highlight w:val="green"/>
+              </w:rPr>
+            </w:pPr>
+            <w:r>
+              <w:rPr>
+                <w:highlight w:val="green"/>
+              </w:rPr>
+              <w:t>Click on the “+” button.</w:t>
+            </w:r>
+          </w:p>
+          <w:p>
+            <w:pPr>
+              <w:pStyle w:val="a4"/>
+              <w:numPr>
+                <w:ilvl w:val="0"/>
+                <w:numId w:val="2"/>
+              </w:numPr>
+              <w:rPr>
+                <w:highlight w:val="green"/>
+              </w:rPr>
+            </w:pPr>
+            <w:r>
+              <w:rPr>
+                <w:highlight w:val="green"/>
+              </w:rPr>
+              <w:t>Check if a new list has been added to the “preview-mode” list.</w:t>
             </w:r>
           </w:p>
         </w:tc>
@@ -875,8 +1143,16 @@
             <w:tcW w:w="3116" w:type="dxa"/>
           </w:tcPr>
           <w:p>
-            <w:r>
-              <w:t xml:space="preserve">Check if on each -list is not empty. </w:t>
+            <w:pPr>
+              <w:rPr>
+                <w:highlight w:val="green"/>
+              </w:rPr>
+            </w:pPr>
+            <w:r>
+              <w:rPr>
+                <w:highlight w:val="green"/>
+              </w:rPr>
+              <w:t>Check if remove-list button works</w:t>
             </w:r>
           </w:p>
         </w:tc>
@@ -885,16 +1161,23 @@
             <w:tcW w:w="3117" w:type="dxa"/>
           </w:tcPr>
           <w:p>
-            <w:r>
-              <w:t xml:space="preserve">Under the Title Shopping List there is amount of </w:t>
-            </w:r>
-            <w:proofErr w:type="gramStart"/>
-            <w:r>
-              <w:t>items .</w:t>
-            </w:r>
-            <w:proofErr w:type="gramEnd"/>
-            <w:r>
-              <w:t xml:space="preserve"> we want to check that each Shopping List on the Preview-mode list has at least 1 item </w:t>
+            <w:pPr>
+              <w:rPr>
+                <w:highlight w:val="green"/>
+              </w:rPr>
+            </w:pPr>
+            <w:r>
+              <w:rPr>
+                <w:highlight w:val="green"/>
+              </w:rPr>
+              <w:t xml:space="preserve">There is a “-” button that’s located in the preview-mode of the application. We want to </w:t>
+            </w:r>
+            <w:r>
+              <w:rPr>
+                <w:highlight w:val="green"/>
+              </w:rPr>
+              <w:lastRenderedPageBreak/>
+              <w:t>check if this button works. If it does work, then we should see that a list was deleted, and removed from the preview-mode.</w:t>
             </w:r>
           </w:p>
         </w:tc>
@@ -907,10 +1190,17 @@
               <w:pStyle w:val="a4"/>
               <w:numPr>
                 <w:ilvl w:val="0"/>
-                <w:numId w:val="11"/>
-              </w:numPr>
-            </w:pPr>
-            <w:r>
+                <w:numId w:val="9"/>
+              </w:numPr>
+              <w:rPr>
+                <w:highlight w:val="green"/>
+              </w:rPr>
+            </w:pPr>
+            <w:r>
+              <w:rPr>
+                <w:highlight w:val="green"/>
+              </w:rPr>
+              <w:lastRenderedPageBreak/>
               <w:t>Open application.</w:t>
             </w:r>
           </w:p>
@@ -919,10 +1209,16 @@
               <w:pStyle w:val="a4"/>
               <w:numPr>
                 <w:ilvl w:val="0"/>
-                <w:numId w:val="11"/>
-              </w:numPr>
-            </w:pPr>
-            <w:r>
+                <w:numId w:val="9"/>
+              </w:numPr>
+              <w:rPr>
+                <w:highlight w:val="green"/>
+              </w:rPr>
+            </w:pPr>
+            <w:r>
+              <w:rPr>
+                <w:highlight w:val="green"/>
+              </w:rPr>
               <w:t>Login with existing user.</w:t>
             </w:r>
           </w:p>
@@ -931,10 +1227,17 @@
               <w:pStyle w:val="a4"/>
               <w:numPr>
                 <w:ilvl w:val="0"/>
-                <w:numId w:val="11"/>
-              </w:numPr>
-            </w:pPr>
-            <w:r>
+                <w:numId w:val="9"/>
+              </w:numPr>
+              <w:rPr>
+                <w:highlight w:val="green"/>
+              </w:rPr>
+            </w:pPr>
+            <w:r>
+              <w:rPr>
+                <w:highlight w:val="green"/>
+              </w:rPr>
+              <w:lastRenderedPageBreak/>
               <w:t>Go to “preview-mode” page.</w:t>
             </w:r>
           </w:p>
@@ -943,57 +1246,93 @@
               <w:pStyle w:val="a4"/>
               <w:numPr>
                 <w:ilvl w:val="0"/>
-                <w:numId w:val="11"/>
-              </w:numPr>
-            </w:pPr>
+                <w:numId w:val="9"/>
+              </w:numPr>
+              <w:rPr>
+                <w:highlight w:val="green"/>
+              </w:rPr>
+            </w:pPr>
+            <w:r>
+              <w:rPr>
+                <w:highlight w:val="green"/>
+              </w:rPr>
+              <w:t>Scroll down to the bottom of the page.</w:t>
+            </w:r>
+          </w:p>
+          <w:p>
+            <w:pPr>
+              <w:pStyle w:val="a4"/>
+              <w:numPr>
+                <w:ilvl w:val="0"/>
+                <w:numId w:val="9"/>
+              </w:numPr>
+              <w:rPr>
+                <w:highlight w:val="green"/>
+              </w:rPr>
+            </w:pPr>
+            <w:r>
+              <w:rPr>
+                <w:highlight w:val="green"/>
+              </w:rPr>
+              <w:t>Find the “-” button in the bottom of the page.</w:t>
+            </w:r>
+          </w:p>
+          <w:p>
+            <w:pPr>
+              <w:pStyle w:val="a4"/>
+              <w:numPr>
+                <w:ilvl w:val="0"/>
+                <w:numId w:val="9"/>
+              </w:numPr>
+              <w:rPr>
+                <w:highlight w:val="green"/>
+              </w:rPr>
+            </w:pPr>
+            <w:r>
+              <w:rPr>
+                <w:highlight w:val="green"/>
+              </w:rPr>
+              <w:t>Click on the “-” button.</w:t>
+            </w:r>
+          </w:p>
+          <w:p>
+            <w:pPr>
+              <w:pStyle w:val="a4"/>
+              <w:numPr>
+                <w:ilvl w:val="0"/>
+                <w:numId w:val="9"/>
+              </w:numPr>
+              <w:rPr>
+                <w:highlight w:val="green"/>
+              </w:rPr>
+            </w:pPr>
+            <w:r>
+              <w:rPr>
+                <w:highlight w:val="green"/>
+              </w:rPr>
+              <w:t xml:space="preserve">Check if a current list That we </w:t>
+            </w:r>
             <w:proofErr w:type="gramStart"/>
             <w:r>
-              <w:t>Find  a</w:t>
+              <w:rPr>
+                <w:highlight w:val="green"/>
+              </w:rPr>
+              <w:t>choose  has</w:t>
             </w:r>
             <w:proofErr w:type="gramEnd"/>
             <w:r>
-              <w:t xml:space="preserve"> specific Shopping List You want to Choose</w:t>
-            </w:r>
-          </w:p>
-          <w:p>
-            <w:pPr>
-              <w:pStyle w:val="a4"/>
-              <w:numPr>
-                <w:ilvl w:val="0"/>
-                <w:numId w:val="11"/>
-              </w:numPr>
-            </w:pPr>
-            <w:r>
-              <w:t>Choose this specific Shopping List.</w:t>
-            </w:r>
-          </w:p>
-          <w:p>
-            <w:pPr>
-              <w:pStyle w:val="a4"/>
-              <w:numPr>
-                <w:ilvl w:val="0"/>
-                <w:numId w:val="11"/>
-              </w:numPr>
-            </w:pPr>
-            <w:r>
-              <w:t xml:space="preserve">Click on </w:t>
-            </w:r>
-            <w:r>
-              <w:t>the Chosen Specific List.</w:t>
-            </w:r>
-          </w:p>
-          <w:p>
-            <w:pPr>
-              <w:pStyle w:val="a4"/>
-              <w:numPr>
-                <w:ilvl w:val="0"/>
-                <w:numId w:val="11"/>
-              </w:numPr>
-            </w:pPr>
-            <w:r>
-              <w:lastRenderedPageBreak/>
-              <w:t>Check if this list is not empty from items.</w:t>
-            </w:r>
+              <w:rPr>
+                <w:highlight w:val="green"/>
+              </w:rPr>
+              <w:t xml:space="preserve"> been removed from  the “preview-mode” list.</w:t>
+            </w:r>
+          </w:p>
+          <w:p>
+            <w:pPr>
+              <w:rPr>
+                <w:highlight w:val="green"/>
+              </w:rPr>
+            </w:pPr>
           </w:p>
         </w:tc>
       </w:tr>
@@ -1003,10 +1342,20 @@
             <w:tcW w:w="3116" w:type="dxa"/>
           </w:tcPr>
           <w:p>
+            <w:pPr>
+              <w:rPr>
+                <w:rtl/>
+              </w:rPr>
+            </w:pPr>
             <w:r>
               <w:lastRenderedPageBreak/>
-              <w:t>Check if create-list button works</w:t>
-            </w:r>
+              <w:t xml:space="preserve">Check if you can add or remove an Item on each </w:t>
+            </w:r>
+            <w:proofErr w:type="gramStart"/>
+            <w:r>
+              <w:t>List .</w:t>
+            </w:r>
+            <w:proofErr w:type="gramEnd"/>
           </w:p>
         </w:tc>
         <w:tc>
@@ -1015,8 +1364,29 @@
           </w:tcPr>
           <w:p>
             <w:r>
-              <w:t>There is a “+” button that’s located in the preview-mode of the application. We want to check if this button works. If it does work, then we should see that a list was created, and added to the preview-mode.</w:t>
-            </w:r>
+              <w:t xml:space="preserve">When we inside the Shopping List inside the "Edit Mode" Page we should check if we can add </w:t>
+            </w:r>
+            <w:proofErr w:type="gramStart"/>
+            <w:r>
+              <w:t>a</w:t>
+            </w:r>
+            <w:proofErr w:type="gramEnd"/>
+            <w:r>
+              <w:t xml:space="preserve"> item or remove one. Also we need to check if each item we can add or remove </w:t>
+            </w:r>
+            <w:proofErr w:type="spellStart"/>
+            <w:proofErr w:type="gramStart"/>
+            <w:r>
+              <w:t>sublists</w:t>
+            </w:r>
+            <w:proofErr w:type="spellEnd"/>
+            <w:r>
+              <w:t xml:space="preserve"> </w:t>
+            </w:r>
+            <w:r>
+              <w:t>.</w:t>
+            </w:r>
+            <w:proofErr w:type="gramEnd"/>
           </w:p>
         </w:tc>
         <w:tc>
@@ -1028,7 +1398,7 @@
               <w:pStyle w:val="a4"/>
               <w:numPr>
                 <w:ilvl w:val="0"/>
-                <w:numId w:val="2"/>
+                <w:numId w:val="12"/>
               </w:numPr>
             </w:pPr>
             <w:r>
@@ -1040,7 +1410,7 @@
               <w:pStyle w:val="a4"/>
               <w:numPr>
                 <w:ilvl w:val="0"/>
-                <w:numId w:val="2"/>
+                <w:numId w:val="12"/>
               </w:numPr>
             </w:pPr>
             <w:r>
@@ -1052,315 +1422,11 @@
               <w:pStyle w:val="a4"/>
               <w:numPr>
                 <w:ilvl w:val="0"/>
-                <w:numId w:val="2"/>
-              </w:numPr>
-            </w:pPr>
-            <w:r>
-              <w:t>Go to “preview-mode” page.</w:t>
-            </w:r>
-          </w:p>
-          <w:p>
-            <w:pPr>
-              <w:pStyle w:val="a4"/>
-              <w:numPr>
-                <w:ilvl w:val="0"/>
-                <w:numId w:val="2"/>
-              </w:numPr>
-            </w:pPr>
-            <w:r>
-              <w:t>Scroll down to the bottom of the page.</w:t>
-            </w:r>
-          </w:p>
-          <w:p>
-            <w:pPr>
-              <w:pStyle w:val="a4"/>
-              <w:numPr>
-                <w:ilvl w:val="0"/>
-                <w:numId w:val="2"/>
-              </w:numPr>
-            </w:pPr>
-            <w:r>
-              <w:t>Find the “+” button in the bottom of the page.</w:t>
-            </w:r>
-          </w:p>
-          <w:p>
-            <w:pPr>
-              <w:pStyle w:val="a4"/>
-              <w:numPr>
-                <w:ilvl w:val="0"/>
-                <w:numId w:val="2"/>
-              </w:numPr>
-            </w:pPr>
-            <w:r>
-              <w:t>Click on the “+” button.</w:t>
-            </w:r>
-          </w:p>
-          <w:p>
-            <w:pPr>
-              <w:pStyle w:val="a4"/>
-              <w:numPr>
-                <w:ilvl w:val="0"/>
-                <w:numId w:val="2"/>
-              </w:numPr>
-            </w:pPr>
-            <w:r>
-              <w:t>Check if a new list has been added to the “preview-mode” list.</w:t>
-            </w:r>
-          </w:p>
-        </w:tc>
-      </w:tr>
-      <w:tr>
-        <w:tc>
-          <w:tcPr>
-            <w:tcW w:w="3116" w:type="dxa"/>
-          </w:tcPr>
-          <w:p>
-            <w:r>
-              <w:t>Check if remove-list button works</w:t>
-            </w:r>
-          </w:p>
-        </w:tc>
-        <w:tc>
-          <w:tcPr>
-            <w:tcW w:w="3117" w:type="dxa"/>
-          </w:tcPr>
-          <w:p>
-            <w:r>
-              <w:t>There is a “</w:t>
-            </w:r>
-            <w:r>
-              <w:t>-</w:t>
-            </w:r>
-            <w:r>
-              <w:t>” button that’s located in the preview-mode of the application. We want to check if this button works. If it does work, then we should see that a list was</w:t>
-            </w:r>
-            <w:r>
-              <w:t xml:space="preserve"> deleted</w:t>
-            </w:r>
-            <w:r>
-              <w:t xml:space="preserve">, and </w:t>
-            </w:r>
-            <w:r>
-              <w:t>removed</w:t>
-            </w:r>
-            <w:r>
-              <w:t xml:space="preserve"> </w:t>
-            </w:r>
-            <w:r>
-              <w:t>from</w:t>
-            </w:r>
-            <w:r>
-              <w:t xml:space="preserve"> the preview-mode.</w:t>
-            </w:r>
-          </w:p>
-        </w:tc>
-        <w:tc>
-          <w:tcPr>
-            <w:tcW w:w="3117" w:type="dxa"/>
-          </w:tcPr>
-          <w:p>
-            <w:pPr>
-              <w:pStyle w:val="a4"/>
-              <w:numPr>
-                <w:ilvl w:val="0"/>
-                <w:numId w:val="9"/>
-              </w:numPr>
-            </w:pPr>
-            <w:r>
-              <w:t>Open application.</w:t>
-            </w:r>
-          </w:p>
-          <w:p>
-            <w:pPr>
-              <w:pStyle w:val="a4"/>
-              <w:numPr>
-                <w:ilvl w:val="0"/>
-                <w:numId w:val="9"/>
-              </w:numPr>
-            </w:pPr>
-            <w:r>
-              <w:t>Login with existing user.</w:t>
-            </w:r>
-          </w:p>
-          <w:p>
-            <w:pPr>
-              <w:pStyle w:val="a4"/>
-              <w:numPr>
-                <w:ilvl w:val="0"/>
-                <w:numId w:val="9"/>
-              </w:numPr>
-            </w:pPr>
-            <w:r>
-              <w:t>Go to “preview-mode” page.</w:t>
-            </w:r>
-          </w:p>
-          <w:p>
-            <w:pPr>
-              <w:pStyle w:val="a4"/>
-              <w:numPr>
-                <w:ilvl w:val="0"/>
-                <w:numId w:val="9"/>
-              </w:numPr>
-            </w:pPr>
-            <w:r>
-              <w:t>Scroll down to the bottom of the page.</w:t>
-            </w:r>
-          </w:p>
-          <w:p>
-            <w:pPr>
-              <w:pStyle w:val="a4"/>
-              <w:numPr>
-                <w:ilvl w:val="0"/>
-                <w:numId w:val="9"/>
-              </w:numPr>
-            </w:pPr>
-            <w:r>
-              <w:t>Find the “</w:t>
-            </w:r>
-            <w:r>
-              <w:t>-</w:t>
-            </w:r>
-            <w:r>
-              <w:t>” button in the bottom of the page.</w:t>
-            </w:r>
-          </w:p>
-          <w:p>
-            <w:pPr>
-              <w:pStyle w:val="a4"/>
-              <w:numPr>
-                <w:ilvl w:val="0"/>
-                <w:numId w:val="9"/>
-              </w:numPr>
-            </w:pPr>
-            <w:r>
-              <w:t>Click on the “</w:t>
-            </w:r>
-            <w:r>
-              <w:t>-</w:t>
-            </w:r>
-            <w:r>
-              <w:t>” button.</w:t>
-            </w:r>
-          </w:p>
-          <w:p>
-            <w:pPr>
-              <w:pStyle w:val="a4"/>
-              <w:numPr>
-                <w:ilvl w:val="0"/>
-                <w:numId w:val="9"/>
-              </w:numPr>
-            </w:pPr>
-            <w:r>
-              <w:t xml:space="preserve">Check if a current list That we </w:t>
-            </w:r>
-            <w:proofErr w:type="gramStart"/>
-            <w:r>
-              <w:t>choose  has</w:t>
-            </w:r>
-            <w:proofErr w:type="gramEnd"/>
-            <w:r>
-              <w:t xml:space="preserve"> been removed from  the “preview-mode” list.</w:t>
-            </w:r>
-          </w:p>
-          <w:p/>
-        </w:tc>
-      </w:tr>
-      <w:tr>
-        <w:tc>
-          <w:tcPr>
-            <w:tcW w:w="3116" w:type="dxa"/>
-          </w:tcPr>
-          <w:p>
-            <w:pPr>
-              <w:rPr>
-                <w:rtl/>
-              </w:rPr>
-            </w:pPr>
-            <w:r>
-              <w:t xml:space="preserve">Check if you can add or remove an Item on each </w:t>
-            </w:r>
-            <w:proofErr w:type="gramStart"/>
-            <w:r>
-              <w:t>List .</w:t>
-            </w:r>
-            <w:proofErr w:type="gramEnd"/>
-          </w:p>
-        </w:tc>
-        <w:tc>
-          <w:tcPr>
-            <w:tcW w:w="3117" w:type="dxa"/>
-          </w:tcPr>
-          <w:p>
-            <w:r>
-              <w:t xml:space="preserve">When we inside the Shopping List inside the "Edit Mode" Page we should check if we can add </w:t>
-            </w:r>
-            <w:proofErr w:type="gramStart"/>
-            <w:r>
-              <w:t>a</w:t>
-            </w:r>
-            <w:proofErr w:type="gramEnd"/>
-            <w:r>
-              <w:t xml:space="preserve"> item or remove one. Also we need to check if each item we can add or remove </w:t>
-            </w:r>
-            <w:proofErr w:type="spellStart"/>
-            <w:proofErr w:type="gramStart"/>
-            <w:r>
-              <w:t>sublists</w:t>
-            </w:r>
-            <w:proofErr w:type="spellEnd"/>
-            <w:r>
-              <w:t xml:space="preserve"> </w:t>
-            </w:r>
-            <w:r>
-              <w:t>.</w:t>
-            </w:r>
-            <w:proofErr w:type="gramEnd"/>
-          </w:p>
-        </w:tc>
-        <w:tc>
-          <w:tcPr>
-            <w:tcW w:w="3117" w:type="dxa"/>
-          </w:tcPr>
-          <w:p>
-            <w:pPr>
-              <w:pStyle w:val="a4"/>
-              <w:numPr>
-                <w:ilvl w:val="0"/>
                 <w:numId w:val="12"/>
               </w:numPr>
             </w:pPr>
             <w:r>
-              <w:t>Open application.</w:t>
-            </w:r>
-          </w:p>
-          <w:p>
-            <w:pPr>
-              <w:pStyle w:val="a4"/>
-              <w:numPr>
-                <w:ilvl w:val="0"/>
-                <w:numId w:val="12"/>
-              </w:numPr>
-            </w:pPr>
-            <w:r>
-              <w:t>Login with existing user.</w:t>
-            </w:r>
-          </w:p>
-          <w:p>
-            <w:pPr>
-              <w:pStyle w:val="a4"/>
-              <w:numPr>
-                <w:ilvl w:val="0"/>
-                <w:numId w:val="12"/>
-              </w:numPr>
-            </w:pPr>
-            <w:r>
-              <w:t>Go to “</w:t>
-            </w:r>
-            <w:r>
-              <w:t>Edit</w:t>
-            </w:r>
-            <w:r>
-              <w:t>-mode” page.</w:t>
+              <w:t>Go to “Edit-mode” page.</w:t>
             </w:r>
           </w:p>
           <w:p>
@@ -1478,7 +1544,6 @@
     <w:p>
       <w:pPr>
         <w:rPr>
-          <w:rFonts w:hint="cs"/>
           <w:rtl/>
         </w:rPr>
       </w:pPr>
@@ -1852,6 +1917,119 @@
     </w:lvl>
   </w:abstractNum>
   <w:abstractNum w:abstractNumId="4" w15:restartNumberingAfterBreak="0">
+    <w:nsid w:val="2B051F81"/>
+    <w:multiLevelType w:val="hybridMultilevel"/>
+    <w:tmpl w:val="D93E9B7C"/>
+    <w:lvl w:ilvl="0" w:tplc="CC78D3BE">
+      <w:start w:val="3"/>
+      <w:numFmt w:val="bullet"/>
+      <w:lvlText w:val=""/>
+      <w:lvlJc w:val="left"/>
+      <w:pPr>
+        <w:ind w:left="720" w:hanging="360"/>
+      </w:pPr>
+      <w:rPr>
+        <w:rFonts w:ascii="Symbol" w:eastAsiaTheme="minorHAnsi" w:hAnsi="Symbol" w:cstheme="minorBidi" w:hint="default"/>
+      </w:rPr>
+    </w:lvl>
+    <w:lvl w:ilvl="1" w:tplc="04090003">
+      <w:start w:val="1"/>
+      <w:numFmt w:val="bullet"/>
+      <w:lvlText w:val="o"/>
+      <w:lvlJc w:val="left"/>
+      <w:pPr>
+        <w:ind w:left="1440" w:hanging="360"/>
+      </w:pPr>
+      <w:rPr>
+        <w:rFonts w:ascii="Courier New" w:hAnsi="Courier New" w:cs="Courier New" w:hint="default"/>
+      </w:rPr>
+    </w:lvl>
+    <w:lvl w:ilvl="2" w:tplc="04090005" w:tentative="1">
+      <w:start w:val="1"/>
+      <w:numFmt w:val="bullet"/>
+      <w:lvlText w:val=""/>
+      <w:lvlJc w:val="left"/>
+      <w:pPr>
+        <w:ind w:left="2160" w:hanging="360"/>
+      </w:pPr>
+      <w:rPr>
+        <w:rFonts w:ascii="Wingdings" w:hAnsi="Wingdings" w:hint="default"/>
+      </w:rPr>
+    </w:lvl>
+    <w:lvl w:ilvl="3" w:tplc="04090001" w:tentative="1">
+      <w:start w:val="1"/>
+      <w:numFmt w:val="bullet"/>
+      <w:lvlText w:val=""/>
+      <w:lvlJc w:val="left"/>
+      <w:pPr>
+        <w:ind w:left="2880" w:hanging="360"/>
+      </w:pPr>
+      <w:rPr>
+        <w:rFonts w:ascii="Symbol" w:hAnsi="Symbol" w:hint="default"/>
+      </w:rPr>
+    </w:lvl>
+    <w:lvl w:ilvl="4" w:tplc="04090003" w:tentative="1">
+      <w:start w:val="1"/>
+      <w:numFmt w:val="bullet"/>
+      <w:lvlText w:val="o"/>
+      <w:lvlJc w:val="left"/>
+      <w:pPr>
+        <w:ind w:left="3600" w:hanging="360"/>
+      </w:pPr>
+      <w:rPr>
+        <w:rFonts w:ascii="Courier New" w:hAnsi="Courier New" w:cs="Courier New" w:hint="default"/>
+      </w:rPr>
+    </w:lvl>
+    <w:lvl w:ilvl="5" w:tplc="04090005" w:tentative="1">
+      <w:start w:val="1"/>
+      <w:numFmt w:val="bullet"/>
+      <w:lvlText w:val=""/>
+      <w:lvlJc w:val="left"/>
+      <w:pPr>
+        <w:ind w:left="4320" w:hanging="360"/>
+      </w:pPr>
+      <w:rPr>
+        <w:rFonts w:ascii="Wingdings" w:hAnsi="Wingdings" w:hint="default"/>
+      </w:rPr>
+    </w:lvl>
+    <w:lvl w:ilvl="6" w:tplc="04090001" w:tentative="1">
+      <w:start w:val="1"/>
+      <w:numFmt w:val="bullet"/>
+      <w:lvlText w:val=""/>
+      <w:lvlJc w:val="left"/>
+      <w:pPr>
+        <w:ind w:left="5040" w:hanging="360"/>
+      </w:pPr>
+      <w:rPr>
+        <w:rFonts w:ascii="Symbol" w:hAnsi="Symbol" w:hint="default"/>
+      </w:rPr>
+    </w:lvl>
+    <w:lvl w:ilvl="7" w:tplc="04090003" w:tentative="1">
+      <w:start w:val="1"/>
+      <w:numFmt w:val="bullet"/>
+      <w:lvlText w:val="o"/>
+      <w:lvlJc w:val="left"/>
+      <w:pPr>
+        <w:ind w:left="5760" w:hanging="360"/>
+      </w:pPr>
+      <w:rPr>
+        <w:rFonts w:ascii="Courier New" w:hAnsi="Courier New" w:cs="Courier New" w:hint="default"/>
+      </w:rPr>
+    </w:lvl>
+    <w:lvl w:ilvl="8" w:tplc="04090005" w:tentative="1">
+      <w:start w:val="1"/>
+      <w:numFmt w:val="bullet"/>
+      <w:lvlText w:val=""/>
+      <w:lvlJc w:val="left"/>
+      <w:pPr>
+        <w:ind w:left="6480" w:hanging="360"/>
+      </w:pPr>
+      <w:rPr>
+        <w:rFonts w:ascii="Wingdings" w:hAnsi="Wingdings" w:hint="default"/>
+      </w:rPr>
+    </w:lvl>
+  </w:abstractNum>
+  <w:abstractNum w:abstractNumId="5" w15:restartNumberingAfterBreak="0">
     <w:nsid w:val="3E8079AE"/>
     <w:multiLevelType w:val="hybridMultilevel"/>
     <w:tmpl w:val="9B489040"/>
@@ -1940,7 +2118,7 @@
       </w:pPr>
     </w:lvl>
   </w:abstractNum>
-  <w:abstractNum w:abstractNumId="5" w15:restartNumberingAfterBreak="0">
+  <w:abstractNum w:abstractNumId="6" w15:restartNumberingAfterBreak="0">
     <w:nsid w:val="3FE90E68"/>
     <w:multiLevelType w:val="hybridMultilevel"/>
     <w:tmpl w:val="92B6F466"/>
@@ -2029,7 +2207,7 @@
       </w:pPr>
     </w:lvl>
   </w:abstractNum>
-  <w:abstractNum w:abstractNumId="6" w15:restartNumberingAfterBreak="0">
+  <w:abstractNum w:abstractNumId="7" w15:restartNumberingAfterBreak="0">
     <w:nsid w:val="4E5C7609"/>
     <w:multiLevelType w:val="hybridMultilevel"/>
     <w:tmpl w:val="0B063FF8"/>
@@ -2118,7 +2296,7 @@
       </w:pPr>
     </w:lvl>
   </w:abstractNum>
-  <w:abstractNum w:abstractNumId="7" w15:restartNumberingAfterBreak="0">
+  <w:abstractNum w:abstractNumId="8" w15:restartNumberingAfterBreak="0">
     <w:nsid w:val="4EB00422"/>
     <w:multiLevelType w:val="hybridMultilevel"/>
     <w:tmpl w:val="9B489040"/>
@@ -2207,7 +2385,7 @@
       </w:pPr>
     </w:lvl>
   </w:abstractNum>
-  <w:abstractNum w:abstractNumId="8" w15:restartNumberingAfterBreak="0">
+  <w:abstractNum w:abstractNumId="9" w15:restartNumberingAfterBreak="0">
     <w:nsid w:val="54D7021E"/>
     <w:multiLevelType w:val="hybridMultilevel"/>
     <w:tmpl w:val="9B489040"/>
@@ -2296,7 +2474,7 @@
       </w:pPr>
     </w:lvl>
   </w:abstractNum>
-  <w:abstractNum w:abstractNumId="9" w15:restartNumberingAfterBreak="0">
+  <w:abstractNum w:abstractNumId="10" w15:restartNumberingAfterBreak="0">
     <w:nsid w:val="659372EE"/>
     <w:multiLevelType w:val="hybridMultilevel"/>
     <w:tmpl w:val="3E222DCC"/>
@@ -2385,7 +2563,7 @@
       </w:pPr>
     </w:lvl>
   </w:abstractNum>
-  <w:abstractNum w:abstractNumId="10" w15:restartNumberingAfterBreak="0">
+  <w:abstractNum w:abstractNumId="11" w15:restartNumberingAfterBreak="0">
     <w:nsid w:val="76421422"/>
     <w:multiLevelType w:val="hybridMultilevel"/>
     <w:tmpl w:val="5FF808D0"/>
@@ -2474,7 +2652,7 @@
       </w:pPr>
     </w:lvl>
   </w:abstractNum>
-  <w:abstractNum w:abstractNumId="11" w15:restartNumberingAfterBreak="0">
+  <w:abstractNum w:abstractNumId="12" w15:restartNumberingAfterBreak="0">
     <w:nsid w:val="7E166080"/>
     <w:multiLevelType w:val="hybridMultilevel"/>
     <w:tmpl w:val="F610852A"/>
@@ -2564,10 +2742,10 @@
     </w:lvl>
   </w:abstractNum>
   <w:num w:numId="1">
-    <w:abstractNumId w:val="10"/>
+    <w:abstractNumId w:val="11"/>
   </w:num>
   <w:num w:numId="2">
-    <w:abstractNumId w:val="7"/>
+    <w:abstractNumId w:val="8"/>
   </w:num>
   <w:num w:numId="3">
     <w:abstractNumId w:val="3"/>
@@ -2576,27 +2754,30 @@
     <w:abstractNumId w:val="0"/>
   </w:num>
   <w:num w:numId="5">
-    <w:abstractNumId w:val="5"/>
+    <w:abstractNumId w:val="6"/>
   </w:num>
   <w:num w:numId="6">
     <w:abstractNumId w:val="2"/>
   </w:num>
   <w:num w:numId="7">
+    <w:abstractNumId w:val="10"/>
+  </w:num>
+  <w:num w:numId="8">
+    <w:abstractNumId w:val="12"/>
+  </w:num>
+  <w:num w:numId="9">
     <w:abstractNumId w:val="9"/>
   </w:num>
-  <w:num w:numId="8">
-    <w:abstractNumId w:val="11"/>
-  </w:num>
-  <w:num w:numId="9">
-    <w:abstractNumId w:val="8"/>
-  </w:num>
   <w:num w:numId="10">
-    <w:abstractNumId w:val="6"/>
+    <w:abstractNumId w:val="7"/>
   </w:num>
   <w:num w:numId="11">
     <w:abstractNumId w:val="1"/>
   </w:num>
   <w:num w:numId="12">
+    <w:abstractNumId w:val="5"/>
+  </w:num>
+  <w:num w:numId="13">
     <w:abstractNumId w:val="4"/>
   </w:num>
 </w:numbering>

</xml_diff>

<commit_message>
updated qa word file
</commit_message>
<xml_diff>
--- a/QA/Test_Cases.docx
+++ b/QA/Test_Cases.docx
@@ -2,6 +2,86 @@
 <file path=word/document.xml><?xml version="1.0" encoding="utf-8"?>
 <w:document xmlns:wpc="http://schemas.microsoft.com/office/word/2010/wordprocessingCanvas" xmlns:cx="http://schemas.microsoft.com/office/drawing/2014/chartex" xmlns:cx1="http://schemas.microsoft.com/office/drawing/2015/9/8/chartex" xmlns:cx2="http://schemas.microsoft.com/office/drawing/2015/10/21/chartex" xmlns:cx3="http://schemas.microsoft.com/office/drawing/2016/5/9/chartex" xmlns:cx4="http://schemas.microsoft.com/office/drawing/2016/5/10/chartex" xmlns:cx5="http://schemas.microsoft.com/office/drawing/2016/5/11/chartex" xmlns:cx6="http://schemas.microsoft.com/office/drawing/2016/5/12/chartex" xmlns:cx7="http://schemas.microsoft.com/office/drawing/2016/5/13/chartex" xmlns:cx8="http://schemas.microsoft.com/office/drawing/2016/5/14/chartex" xmlns:mc="http://schemas.openxmlformats.org/markup-compatibility/2006" xmlns:aink="http://schemas.microsoft.com/office/drawing/2016/ink" xmlns:am3d="http://schemas.microsoft.com/office/drawing/2017/model3d" xmlns:o="urn:schemas-microsoft-com:office:office" xmlns:r="http://schemas.openxmlformats.org/officeDocument/2006/relationships" xmlns:m="http://schemas.openxmlformats.org/officeDocument/2006/math" xmlns:v="urn:schemas-microsoft-com:vml" xmlns:wp14="http://schemas.microsoft.com/office/word/2010/wordprocessingDrawing" xmlns:wp="http://schemas.openxmlformats.org/drawingml/2006/wordprocessingDrawing" xmlns:w10="urn:schemas-microsoft-com:office:word" xmlns:w="http://schemas.openxmlformats.org/wordprocessingml/2006/main" xmlns:w14="http://schemas.microsoft.com/office/word/2010/wordml" xmlns:w15="http://schemas.microsoft.com/office/word/2012/wordml" xmlns:w16cex="http://schemas.microsoft.com/office/word/2018/wordml/cex" xmlns:w16cid="http://schemas.microsoft.com/office/word/2016/wordml/cid" xmlns:w16="http://schemas.microsoft.com/office/word/2018/wordml" xmlns:w16sdtdh="http://schemas.microsoft.com/office/word/2020/wordml/sdtdatahash" xmlns:w16se="http://schemas.microsoft.com/office/word/2015/wordml/symex" xmlns:wpg="http://schemas.microsoft.com/office/word/2010/wordprocessingGroup" xmlns:wpi="http://schemas.microsoft.com/office/word/2010/wordprocessingInk" xmlns:wne="http://schemas.microsoft.com/office/word/2006/wordml" xmlns:wps="http://schemas.microsoft.com/office/word/2010/wordprocessingShape" mc:Ignorable="w14 w15 w16se w16cid w16 w16cex w16sdtdh wp14">
   <w:body>
+    <w:p>
+      <w:pPr>
+        <w:pStyle w:val="a4"/>
+        <w:numPr>
+          <w:ilvl w:val="0"/>
+          <w:numId w:val="13"/>
+        </w:numPr>
+      </w:pPr>
+      <w:r>
+        <w:t>The "user" refers to "tester", so use the word "tester" instead of "user".</w:t>
+      </w:r>
+    </w:p>
+    <w:p>
+      <w:pPr>
+        <w:pStyle w:val="a4"/>
+        <w:numPr>
+          <w:ilvl w:val="0"/>
+          <w:numId w:val="13"/>
+        </w:numPr>
+      </w:pPr>
+      <w:r>
+        <w:t>Rows colored in red indicated that the test should be deleted.</w:t>
+      </w:r>
+    </w:p>
+    <w:p>
+      <w:pPr>
+        <w:pStyle w:val="a4"/>
+        <w:numPr>
+          <w:ilvl w:val="0"/>
+          <w:numId w:val="13"/>
+        </w:numPr>
+      </w:pPr>
+      <w:r>
+        <w:t>Steps:</w:t>
+      </w:r>
+    </w:p>
+    <w:p>
+      <w:pPr>
+        <w:pStyle w:val="a4"/>
+        <w:numPr>
+          <w:ilvl w:val="1"/>
+          <w:numId w:val="13"/>
+        </w:numPr>
+      </w:pPr>
+      <w:r>
+        <w:t xml:space="preserve">Each </w:t>
+      </w:r>
+      <w:r>
+        <w:t>"</w:t>
+      </w:r>
+      <w:r>
+        <w:t>step</w:t>
+      </w:r>
+      <w:r>
+        <w:t>s"</w:t>
+      </w:r>
+      <w:r>
+        <w:t xml:space="preserve"> should always start with "open the </w:t>
+      </w:r>
+      <w:proofErr w:type="spellStart"/>
+      <w:r>
+        <w:t>Listility</w:t>
+      </w:r>
+      <w:proofErr w:type="spellEnd"/>
+      <w:r>
+        <w:t xml:space="preserve"> application".</w:t>
+      </w:r>
+    </w:p>
+    <w:p>
+      <w:pPr>
+        <w:pStyle w:val="a4"/>
+        <w:numPr>
+          <w:ilvl w:val="1"/>
+          <w:numId w:val="13"/>
+        </w:numPr>
+      </w:pPr>
+      <w:r>
+        <w:t>Each "steps" should always end with confirmation that the tester had reached the requested result.</w:t>
+      </w:r>
+    </w:p>
     <w:tbl>
       <w:tblPr>
         <w:tblStyle w:val="a3"/>
@@ -51,19 +131,36 @@
             <w:tcW w:w="3116" w:type="dxa"/>
           </w:tcPr>
           <w:p>
-            <w:r>
+            <w:pPr>
+              <w:rPr>
+                <w:highlight w:val="green"/>
+              </w:rPr>
+            </w:pPr>
+            <w:r>
+              <w:rPr>
+                <w:highlight w:val="green"/>
+              </w:rPr>
               <w:t xml:space="preserve">Check if The User Could Login to </w:t>
             </w:r>
             <w:proofErr w:type="spellStart"/>
             <w:r>
+              <w:rPr>
+                <w:highlight w:val="green"/>
+              </w:rPr>
               <w:t>Listility</w:t>
             </w:r>
             <w:proofErr w:type="spellEnd"/>
             <w:r>
+              <w:rPr>
+                <w:highlight w:val="green"/>
+              </w:rPr>
               <w:t xml:space="preserve"> </w:t>
             </w:r>
             <w:proofErr w:type="gramStart"/>
             <w:r>
+              <w:rPr>
+                <w:highlight w:val="green"/>
+              </w:rPr>
               <w:t>Project .</w:t>
             </w:r>
             <w:proofErr w:type="gramEnd"/>
@@ -76,22 +173,34 @@
           <w:p>
             <w:pPr>
               <w:rPr>
-                <w:rFonts w:hint="cs"/>
+                <w:highlight w:val="green"/>
                 <w:rtl/>
               </w:rPr>
             </w:pPr>
             <w:r>
+              <w:rPr>
+                <w:highlight w:val="green"/>
+              </w:rPr>
               <w:t xml:space="preserve">The user will enter his Username, then he will enter his </w:t>
             </w:r>
             <w:proofErr w:type="gramStart"/>
             <w:r>
+              <w:rPr>
+                <w:highlight w:val="green"/>
+              </w:rPr>
               <w:t>Password ,Finally</w:t>
             </w:r>
             <w:proofErr w:type="gramEnd"/>
             <w:r>
+              <w:rPr>
+                <w:highlight w:val="green"/>
+              </w:rPr>
               <w:t xml:space="preserve"> he will push on the Login Button and we will see if he can enter to The </w:t>
             </w:r>
             <w:r>
+              <w:rPr>
+                <w:highlight w:val="green"/>
+              </w:rPr>
               <w:t xml:space="preserve">Project </w:t>
             </w:r>
           </w:p>
@@ -107,17 +216,29 @@
                 <w:ilvl w:val="0"/>
                 <w:numId w:val="3"/>
               </w:numPr>
-            </w:pPr>
-            <w:r>
-              <w:t xml:space="preserve">The User Open </w:t>
+              <w:rPr>
+                <w:highlight w:val="green"/>
+              </w:rPr>
+            </w:pPr>
+            <w:r>
+              <w:rPr>
+                <w:highlight w:val="green"/>
+              </w:rPr>
+              <w:t xml:space="preserve">Open the </w:t>
             </w:r>
             <w:proofErr w:type="spellStart"/>
             <w:r>
+              <w:rPr>
+                <w:highlight w:val="green"/>
+              </w:rPr>
               <w:t>Listility</w:t>
             </w:r>
             <w:proofErr w:type="spellEnd"/>
             <w:r>
-              <w:t xml:space="preserve"> main login Page</w:t>
+              <w:rPr>
+                <w:highlight w:val="green"/>
+              </w:rPr>
+              <w:t xml:space="preserve"> application.</w:t>
             </w:r>
           </w:p>
           <w:p>
@@ -127,9 +248,15 @@
                 <w:ilvl w:val="0"/>
                 <w:numId w:val="3"/>
               </w:numPr>
-            </w:pPr>
-            <w:r>
-              <w:t xml:space="preserve">The User will enter his Username </w:t>
+              <w:rPr>
+                <w:highlight w:val="green"/>
+              </w:rPr>
+            </w:pPr>
+            <w:r>
+              <w:rPr>
+                <w:highlight w:val="green"/>
+              </w:rPr>
+              <w:t>Click on "register / login" button.</w:t>
             </w:r>
           </w:p>
           <w:p>
@@ -139,9 +266,27 @@
                 <w:ilvl w:val="0"/>
                 <w:numId w:val="3"/>
               </w:numPr>
-            </w:pPr>
-            <w:r>
-              <w:t xml:space="preserve">The User will enter his password </w:t>
+              <w:rPr>
+                <w:highlight w:val="green"/>
+              </w:rPr>
+            </w:pPr>
+            <w:r>
+              <w:rPr>
+                <w:highlight w:val="green"/>
+              </w:rPr>
+              <w:t xml:space="preserve">The </w:t>
+            </w:r>
+            <w:r>
+              <w:rPr>
+                <w:highlight w:val="green"/>
+              </w:rPr>
+              <w:t>tester</w:t>
+            </w:r>
+            <w:r>
+              <w:rPr>
+                <w:highlight w:val="green"/>
+              </w:rPr>
+              <w:t xml:space="preserve"> will enter his Username </w:t>
             </w:r>
           </w:p>
           <w:p>
@@ -151,23 +296,88 @@
                 <w:ilvl w:val="0"/>
                 <w:numId w:val="3"/>
               </w:numPr>
+              <w:rPr>
+                <w:highlight w:val="green"/>
+              </w:rPr>
+            </w:pPr>
+            <w:r>
+              <w:rPr>
+                <w:highlight w:val="green"/>
+              </w:rPr>
+              <w:t xml:space="preserve">The </w:t>
+            </w:r>
+            <w:r>
+              <w:rPr>
+                <w:highlight w:val="green"/>
+              </w:rPr>
+              <w:t>tester</w:t>
+            </w:r>
+            <w:r>
+              <w:rPr>
+                <w:highlight w:val="green"/>
+              </w:rPr>
+              <w:t xml:space="preserve"> will enter his password </w:t>
+            </w:r>
+          </w:p>
+          <w:p>
+            <w:pPr>
+              <w:pStyle w:val="a4"/>
+              <w:numPr>
+                <w:ilvl w:val="0"/>
+                <w:numId w:val="3"/>
+              </w:numPr>
+              <w:rPr>
+                <w:highlight w:val="green"/>
+              </w:rPr>
             </w:pPr>
             <w:r>
               <w:rPr>
                 <w:rFonts w:hint="cs"/>
+                <w:highlight w:val="green"/>
               </w:rPr>
               <w:t>T</w:t>
             </w:r>
             <w:r>
-              <w:t xml:space="preserve">he User will click the Login button and see if he Succeeded to Login to the </w:t>
-            </w:r>
-            <w:proofErr w:type="spellStart"/>
-            <w:r>
-              <w:t>Listility</w:t>
-            </w:r>
-            <w:proofErr w:type="spellEnd"/>
-            <w:r>
-              <w:t xml:space="preserve"> Project</w:t>
+              <w:rPr>
+                <w:highlight w:val="green"/>
+              </w:rPr>
+              <w:t xml:space="preserve">he </w:t>
+            </w:r>
+            <w:r>
+              <w:rPr>
+                <w:highlight w:val="green"/>
+              </w:rPr>
+              <w:t>tester</w:t>
+            </w:r>
+            <w:r>
+              <w:rPr>
+                <w:highlight w:val="green"/>
+              </w:rPr>
+              <w:t xml:space="preserve"> will click the Login </w:t>
+            </w:r>
+            <w:r>
+              <w:rPr>
+                <w:highlight w:val="green"/>
+              </w:rPr>
+              <w:t>button.</w:t>
+            </w:r>
+          </w:p>
+          <w:p>
+            <w:pPr>
+              <w:pStyle w:val="a4"/>
+              <w:numPr>
+                <w:ilvl w:val="0"/>
+                <w:numId w:val="3"/>
+              </w:numPr>
+              <w:rPr>
+                <w:highlight w:val="green"/>
+              </w:rPr>
+            </w:pPr>
+            <w:r>
+              <w:rPr>
+                <w:highlight w:val="green"/>
+              </w:rPr>
+              <w:t>The tester made sure that he can see the "preview-page" of the application.</w:t>
             </w:r>
           </w:p>
         </w:tc>
@@ -179,26 +389,44 @@
           </w:tcPr>
           <w:p>
             <w:r>
-              <w:rPr>
-                <w:rFonts w:hint="cs"/>
-              </w:rPr>
-              <w:t>C</w:t>
-            </w:r>
-            <w:r>
-              <w:t xml:space="preserve">heck if The User enter a Valid </w:t>
-            </w:r>
-            <w:proofErr w:type="spellStart"/>
+              <w:t>Check if The User enter</w:t>
+            </w:r>
+            <w:r>
+              <w:t xml:space="preserve"> a</w:t>
+            </w:r>
+            <w:r>
+              <w:t xml:space="preserve"> Password</w:t>
+            </w:r>
+            <w:r>
+              <w:t xml:space="preserve"> inside </w:t>
+            </w:r>
             <w:proofErr w:type="gramStart"/>
             <w:r>
-              <w:t>UserName</w:t>
-            </w:r>
-            <w:proofErr w:type="spellEnd"/>
-            <w:r>
-              <w:t xml:space="preserve"> .</w:t>
+              <w:t>it's</w:t>
             </w:r>
             <w:proofErr w:type="gramEnd"/>
             <w:r>
               <w:t xml:space="preserve"> </w:t>
+            </w:r>
+            <w:r>
+              <w:rPr>
+                <w:rFonts w:ascii="Assistant" w:hAnsi="Assistant" w:cs="Assistant" w:hint="cs"/>
+                <w:color w:val="333333"/>
+                <w:sz w:val="21"/>
+                <w:szCs w:val="21"/>
+                <w:shd w:val="clear" w:color="auto" w:fill="FFFFFF"/>
+              </w:rPr>
+              <w:t>Longitudinal range</w:t>
+            </w:r>
+            <w:r>
+              <w:rPr>
+                <w:rFonts w:ascii="Assistant" w:hAnsi="Assistant" w:cs="Assistant"/>
+                <w:color w:val="333333"/>
+                <w:sz w:val="21"/>
+                <w:szCs w:val="21"/>
+                <w:shd w:val="clear" w:color="auto" w:fill="FFFFFF"/>
+              </w:rPr>
+              <w:t>.</w:t>
             </w:r>
           </w:p>
         </w:tc>
@@ -208,10 +436,46 @@
           </w:tcPr>
           <w:p>
             <w:r>
-              <w:t xml:space="preserve">The user will enter a username and then will pass to enter his password but if the username </w:t>
-            </w:r>
-            <w:r>
-              <w:t>is not valid then he couldn't to proceed to password stage.</w:t>
+              <w:t>The tester will enter a password in 3 different lengths:</w:t>
+            </w:r>
+          </w:p>
+          <w:p>
+            <w:pPr>
+              <w:pStyle w:val="a4"/>
+              <w:numPr>
+                <w:ilvl w:val="0"/>
+                <w:numId w:val="6"/>
+              </w:numPr>
+            </w:pPr>
+            <w:r>
+              <w:t>That matches the range.</w:t>
+            </w:r>
+          </w:p>
+          <w:p>
+            <w:pPr>
+              <w:pStyle w:val="a4"/>
+              <w:numPr>
+                <w:ilvl w:val="0"/>
+                <w:numId w:val="6"/>
+              </w:numPr>
+            </w:pPr>
+            <w:r>
+              <w:t>One that is longer than the allowed length.</w:t>
+            </w:r>
+          </w:p>
+          <w:p>
+            <w:pPr>
+              <w:pStyle w:val="a4"/>
+              <w:numPr>
+                <w:ilvl w:val="0"/>
+                <w:numId w:val="6"/>
+              </w:numPr>
+            </w:pPr>
+            <w:r>
+              <w:t>One that is shorter than the allowed length.</w:t>
+            </w:r>
+            <w:r>
+              <w:t xml:space="preserve"> </w:t>
             </w:r>
           </w:p>
         </w:tc>
@@ -224,18 +488,27 @@
               <w:pStyle w:val="a4"/>
               <w:numPr>
                 <w:ilvl w:val="0"/>
-                <w:numId w:val="5"/>
+                <w:numId w:val="6"/>
               </w:numPr>
             </w:pPr>
             <w:r>
               <w:t xml:space="preserve">The User will enter his </w:t>
             </w:r>
+            <w:r>
+              <w:t>password</w:t>
+            </w:r>
+            <w:r>
+              <w:t xml:space="preserve"> after he enter</w:t>
+            </w:r>
+            <w:r>
+              <w:t>e</w:t>
+            </w:r>
+            <w:r>
+              <w:t xml:space="preserve">d a valid </w:t>
+            </w:r>
             <w:proofErr w:type="gramStart"/>
             <w:r>
-              <w:t xml:space="preserve">Username </w:t>
-            </w:r>
-            <w:r>
-              <w:t>.</w:t>
+              <w:t>Username .</w:t>
             </w:r>
             <w:proofErr w:type="gramEnd"/>
           </w:p>
@@ -244,35 +517,95 @@
               <w:pStyle w:val="a4"/>
               <w:numPr>
                 <w:ilvl w:val="0"/>
-                <w:numId w:val="5"/>
-              </w:numPr>
-            </w:pPr>
-            <w:r>
-              <w:t xml:space="preserve">if the Username is not a real valid name then he can't proceed to the password step (for example the username couldn't be @#@#@@ or </w:t>
+                <w:numId w:val="6"/>
+              </w:numPr>
+            </w:pPr>
+            <w:r>
+              <w:t xml:space="preserve">if the Password is </w:t>
+            </w:r>
+            <w:r>
+              <w:t xml:space="preserve">too short (for example less </w:t>
+            </w:r>
+            <w:proofErr w:type="spellStart"/>
+            <w:r>
+              <w:t>then</w:t>
+            </w:r>
+            <w:proofErr w:type="spellEnd"/>
+            <w:r>
+              <w:t xml:space="preserve"> 6 characters or more </w:t>
+            </w:r>
+            <w:proofErr w:type="spellStart"/>
+            <w:r>
+              <w:t>then</w:t>
+            </w:r>
+            <w:proofErr w:type="spellEnd"/>
+            <w:r>
+              <w:t xml:space="preserve"> 14 </w:t>
             </w:r>
             <w:proofErr w:type="gramStart"/>
             <w:r>
-              <w:t>?!!?!?!?!? )</w:t>
+              <w:t>characters )</w:t>
             </w:r>
             <w:proofErr w:type="gramEnd"/>
             <w:r>
               <w:t xml:space="preserve"> </w:t>
             </w:r>
-          </w:p>
-          <w:p>
-            <w:pPr>
-              <w:pStyle w:val="a4"/>
-              <w:numPr>
-                <w:ilvl w:val="0"/>
-                <w:numId w:val="5"/>
-              </w:numPr>
-            </w:pPr>
-            <w:r>
-              <w:t xml:space="preserve">if the Username indeed was a valid Username then The User will Proceed to the Password </w:t>
+            <w:r>
+              <w:t>then the User</w:t>
+            </w:r>
+            <w:r>
+              <w:t xml:space="preserve"> can't proceed </w:t>
+            </w:r>
+          </w:p>
+          <w:p>
+            <w:pPr>
+              <w:pStyle w:val="a4"/>
+            </w:pPr>
+            <w:r>
+              <w:t>to the Login button stage.</w:t>
+            </w:r>
+          </w:p>
+          <w:p>
+            <w:pPr>
+              <w:pStyle w:val="a4"/>
+              <w:numPr>
+                <w:ilvl w:val="0"/>
+                <w:numId w:val="6"/>
+              </w:numPr>
+            </w:pPr>
+            <w:r>
+              <w:t xml:space="preserve">If the User enter a password inside it's </w:t>
+            </w:r>
+            <w:r>
+              <w:rPr>
+                <w:rFonts w:ascii="Assistant" w:hAnsi="Assistant" w:cs="Assistant" w:hint="cs"/>
+                <w:color w:val="333333"/>
+                <w:sz w:val="21"/>
+                <w:szCs w:val="21"/>
+                <w:shd w:val="clear" w:color="auto" w:fill="FFFFFF"/>
+              </w:rPr>
+              <w:t>Longitudinal range</w:t>
+            </w:r>
+            <w:r>
+              <w:rPr>
+                <w:rFonts w:ascii="Assistant" w:hAnsi="Assistant" w:cs="Assistant"/>
+                <w:color w:val="333333"/>
+                <w:sz w:val="21"/>
+                <w:szCs w:val="21"/>
+                <w:shd w:val="clear" w:color="auto" w:fill="FFFFFF"/>
+              </w:rPr>
+              <w:t xml:space="preserve"> then he can proceed to the push on Login </w:t>
             </w:r>
             <w:proofErr w:type="gramStart"/>
             <w:r>
-              <w:t>level .</w:t>
+              <w:rPr>
+                <w:rFonts w:ascii="Assistant" w:hAnsi="Assistant" w:cs="Assistant"/>
+                <w:color w:val="333333"/>
+                <w:sz w:val="21"/>
+                <w:szCs w:val="21"/>
+                <w:shd w:val="clear" w:color="auto" w:fill="FFFFFF"/>
+              </w:rPr>
+              <w:t>button .</w:t>
             </w:r>
             <w:proofErr w:type="gramEnd"/>
           </w:p>
@@ -285,16 +618,17 @@
           </w:tcPr>
           <w:p>
             <w:r>
-              <w:t>Check if The User enter</w:t>
-            </w:r>
-            <w:r>
-              <w:t xml:space="preserve"> a</w:t>
-            </w:r>
-            <w:r>
-              <w:t xml:space="preserve"> Password</w:t>
-            </w:r>
-            <w:r>
-              <w:t xml:space="preserve"> inside </w:t>
+              <w:t xml:space="preserve">Check if the Login Button works </w:t>
+            </w:r>
+          </w:p>
+        </w:tc>
+        <w:tc>
+          <w:tcPr>
+            <w:tcW w:w="3117" w:type="dxa"/>
+          </w:tcPr>
+          <w:p>
+            <w:r>
+              <w:t xml:space="preserve">After the User enter a Valid Username and a Password inside </w:t>
             </w:r>
             <w:proofErr w:type="gramStart"/>
             <w:r>
@@ -322,7 +656,10 @@
                 <w:szCs w:val="21"/>
                 <w:shd w:val="clear" w:color="auto" w:fill="FFFFFF"/>
               </w:rPr>
-              <w:t>.</w:t>
+              <w:t xml:space="preserve"> he check if after Clicking the Login Button it will take him to </w:t>
+            </w:r>
+            <w:r>
+              <w:t>the Preview Mode Project list</w:t>
             </w:r>
           </w:p>
         </w:tc>
@@ -331,158 +668,60 @@
             <w:tcW w:w="3117" w:type="dxa"/>
           </w:tcPr>
           <w:p>
-            <w:r>
-              <w:t xml:space="preserve">The user will enter a </w:t>
-            </w:r>
-            <w:r>
-              <w:t>password after he enter a valid Username</w:t>
-            </w:r>
-            <w:r>
-              <w:t xml:space="preserve"> </w:t>
-            </w:r>
-            <w:r>
-              <w:t xml:space="preserve">That will valid in terms of It’s long. </w:t>
-            </w:r>
-          </w:p>
-        </w:tc>
-        <w:tc>
-          <w:tcPr>
-            <w:tcW w:w="3117" w:type="dxa"/>
-          </w:tcPr>
-          <w:p>
-            <w:pPr>
-              <w:pStyle w:val="a4"/>
-              <w:numPr>
-                <w:ilvl w:val="0"/>
-                <w:numId w:val="6"/>
-              </w:numPr>
-            </w:pPr>
-            <w:r>
-              <w:t xml:space="preserve">The User will enter his </w:t>
-            </w:r>
-            <w:r>
-              <w:t>password</w:t>
-            </w:r>
-            <w:r>
-              <w:t xml:space="preserve"> after he enter</w:t>
-            </w:r>
-            <w:r>
-              <w:t>e</w:t>
-            </w:r>
-            <w:r>
-              <w:t xml:space="preserve">d a valid </w:t>
+            <w:pPr>
+              <w:pStyle w:val="a4"/>
+              <w:numPr>
+                <w:ilvl w:val="0"/>
+                <w:numId w:val="7"/>
+              </w:numPr>
+            </w:pPr>
+            <w:r>
+              <w:t xml:space="preserve">The User will Click </w:t>
             </w:r>
             <w:proofErr w:type="gramStart"/>
             <w:r>
-              <w:t>Username</w:t>
-            </w:r>
-            <w:r>
-              <w:t xml:space="preserve"> .</w:t>
+              <w:t>On</w:t>
             </w:r>
             <w:proofErr w:type="gramEnd"/>
-          </w:p>
-          <w:p>
-            <w:pPr>
-              <w:pStyle w:val="a4"/>
-              <w:numPr>
-                <w:ilvl w:val="0"/>
-                <w:numId w:val="6"/>
-              </w:numPr>
-            </w:pPr>
-            <w:r>
-              <w:t xml:space="preserve">if the </w:t>
-            </w:r>
-            <w:r>
-              <w:t>Password</w:t>
-            </w:r>
-            <w:r>
-              <w:t xml:space="preserve"> is </w:t>
-            </w:r>
-            <w:r>
-              <w:t xml:space="preserve">too short (for example less </w:t>
-            </w:r>
-            <w:proofErr w:type="spellStart"/>
-            <w:r>
-              <w:t>then</w:t>
-            </w:r>
-            <w:proofErr w:type="spellEnd"/>
-            <w:r>
-              <w:t xml:space="preserve"> 6 characters or more </w:t>
-            </w:r>
-            <w:proofErr w:type="spellStart"/>
-            <w:r>
-              <w:t>then</w:t>
-            </w:r>
-            <w:proofErr w:type="spellEnd"/>
-            <w:r>
-              <w:t xml:space="preserve"> 14 </w:t>
+            <w:r>
+              <w:t xml:space="preserve"> the </w:t>
+            </w:r>
+            <w:r>
+              <w:t xml:space="preserve">Login Button </w:t>
+            </w:r>
+          </w:p>
+          <w:p>
+            <w:pPr>
+              <w:pStyle w:val="a4"/>
+              <w:numPr>
+                <w:ilvl w:val="0"/>
+                <w:numId w:val="7"/>
+              </w:numPr>
+            </w:pPr>
+            <w:r>
+              <w:t>If After the Clicking the Preview Mode list will be Opened then The Functionality of the Button is Working.</w:t>
+            </w:r>
+          </w:p>
+          <w:p>
+            <w:pPr>
+              <w:pStyle w:val="a4"/>
+              <w:numPr>
+                <w:ilvl w:val="0"/>
+                <w:numId w:val="7"/>
+              </w:numPr>
+            </w:pPr>
+            <w:r>
+              <w:lastRenderedPageBreak/>
+              <w:t xml:space="preserve">If </w:t>
             </w:r>
             <w:proofErr w:type="gramStart"/>
             <w:r>
-              <w:t>characters )</w:t>
+              <w:t>not</w:t>
             </w:r>
             <w:proofErr w:type="gramEnd"/>
             <w:r>
-              <w:t xml:space="preserve"> </w:t>
-            </w:r>
-            <w:r>
-              <w:t>then the User</w:t>
-            </w:r>
-            <w:r>
-              <w:t xml:space="preserve"> can't proceed </w:t>
-            </w:r>
-          </w:p>
-          <w:p>
-            <w:pPr>
-              <w:pStyle w:val="a4"/>
-            </w:pPr>
-            <w:r>
-              <w:t>to the Login button stage.</w:t>
-            </w:r>
-          </w:p>
-          <w:p>
-            <w:pPr>
-              <w:pStyle w:val="a4"/>
-              <w:numPr>
-                <w:ilvl w:val="0"/>
-                <w:numId w:val="6"/>
-              </w:numPr>
-            </w:pPr>
-            <w:r>
-              <w:t xml:space="preserve">If the User enter a password inside it's </w:t>
-            </w:r>
-            <w:r>
-              <w:rPr>
-                <w:rFonts w:ascii="Assistant" w:hAnsi="Assistant" w:cs="Assistant" w:hint="cs"/>
-                <w:color w:val="333333"/>
-                <w:sz w:val="21"/>
-                <w:szCs w:val="21"/>
-                <w:shd w:val="clear" w:color="auto" w:fill="FFFFFF"/>
-              </w:rPr>
-              <w:t>Longitudinal range</w:t>
-            </w:r>
-            <w:r>
-              <w:rPr>
-                <w:rFonts w:ascii="Assistant" w:hAnsi="Assistant" w:cs="Assistant"/>
-                <w:color w:val="333333"/>
-                <w:sz w:val="21"/>
-                <w:szCs w:val="21"/>
-                <w:shd w:val="clear" w:color="auto" w:fill="FFFFFF"/>
-              </w:rPr>
-              <w:t xml:space="preserve"> then he can proceed to the push on Login </w:t>
-            </w:r>
-            <w:proofErr w:type="gramStart"/>
-            <w:r>
-              <w:rPr>
-                <w:rFonts w:ascii="Assistant" w:hAnsi="Assistant" w:cs="Assistant"/>
-                <w:color w:val="333333"/>
-                <w:sz w:val="21"/>
-                <w:szCs w:val="21"/>
-                <w:shd w:val="clear" w:color="auto" w:fill="FFFFFF"/>
-              </w:rPr>
-              <w:t>button .</w:t>
-            </w:r>
-            <w:proofErr w:type="gramEnd"/>
+              <w:t xml:space="preserve"> the Login Button does not Working</w:t>
+            </w:r>
           </w:p>
         </w:tc>
       </w:tr>
@@ -493,7 +732,8 @@
           </w:tcPr>
           <w:p>
             <w:r>
-              <w:t xml:space="preserve">Check if the Login Button works </w:t>
+              <w:lastRenderedPageBreak/>
+              <w:t>Check if the Continue SSO Button works</w:t>
             </w:r>
           </w:p>
         </w:tc>
@@ -503,49 +743,18 @@
           </w:tcPr>
           <w:p>
             <w:r>
-              <w:t xml:space="preserve">After the User enter a Valid Username and a Password inside </w:t>
+              <w:t xml:space="preserve">If the User want to connect via Google </w:t>
             </w:r>
             <w:proofErr w:type="gramStart"/>
             <w:r>
-              <w:t>it's</w:t>
+              <w:t xml:space="preserve">Account </w:t>
+            </w:r>
+            <w:r>
+              <w:t>,we</w:t>
             </w:r>
             <w:proofErr w:type="gramEnd"/>
             <w:r>
-              <w:t xml:space="preserve"> </w:t>
-            </w:r>
-            <w:r>
-              <w:rPr>
-                <w:rFonts w:ascii="Assistant" w:hAnsi="Assistant" w:cs="Assistant" w:hint="cs"/>
-                <w:color w:val="333333"/>
-                <w:sz w:val="21"/>
-                <w:szCs w:val="21"/>
-                <w:shd w:val="clear" w:color="auto" w:fill="FFFFFF"/>
-              </w:rPr>
-              <w:t>Longitudinal range</w:t>
-            </w:r>
-            <w:r>
-              <w:rPr>
-                <w:rFonts w:ascii="Assistant" w:hAnsi="Assistant" w:cs="Assistant"/>
-                <w:color w:val="333333"/>
-                <w:sz w:val="21"/>
-                <w:szCs w:val="21"/>
-                <w:shd w:val="clear" w:color="auto" w:fill="FFFFFF"/>
-              </w:rPr>
-              <w:t xml:space="preserve"> he check if after Clicking the Login </w:t>
-            </w:r>
-            <w:r>
-              <w:rPr>
-                <w:rFonts w:ascii="Assistant" w:hAnsi="Assistant" w:cs="Assistant"/>
-                <w:color w:val="333333"/>
-                <w:sz w:val="21"/>
-                <w:szCs w:val="21"/>
-                <w:shd w:val="clear" w:color="auto" w:fill="FFFFFF"/>
-              </w:rPr>
-              <w:lastRenderedPageBreak/>
-              <w:t xml:space="preserve">Button it will take him to </w:t>
-            </w:r>
-            <w:r>
-              <w:t>the Preview Mode Project list</w:t>
+              <w:t xml:space="preserve"> need to check if after Clicking on the "Continue SSO" Button the User will be Connected to the Preview Mode List of the Project</w:t>
             </w:r>
           </w:p>
         </w:tc>
@@ -558,11 +767,10 @@
               <w:pStyle w:val="a4"/>
               <w:numPr>
                 <w:ilvl w:val="0"/>
-                <w:numId w:val="7"/>
-              </w:numPr>
-            </w:pPr>
-            <w:r>
-              <w:lastRenderedPageBreak/>
+                <w:numId w:val="8"/>
+              </w:numPr>
+            </w:pPr>
+            <w:r>
               <w:t xml:space="preserve">The User will Click </w:t>
             </w:r>
             <w:proofErr w:type="gramStart"/>
@@ -571,46 +779,42 @@
             </w:r>
             <w:proofErr w:type="gramEnd"/>
             <w:r>
-              <w:t xml:space="preserve"> the </w:t>
-            </w:r>
-            <w:r>
-              <w:t xml:space="preserve">Login Button </w:t>
-            </w:r>
-          </w:p>
-          <w:p>
-            <w:pPr>
-              <w:pStyle w:val="a4"/>
-              <w:numPr>
-                <w:ilvl w:val="0"/>
-                <w:numId w:val="7"/>
-              </w:numPr>
-            </w:pPr>
-            <w:r>
-              <w:t xml:space="preserve">If After the Clicking the Preview Mode list will be Opened </w:t>
-            </w:r>
-            <w:r>
-              <w:lastRenderedPageBreak/>
-              <w:t>then The Functionality of the Button is Working.</w:t>
-            </w:r>
-          </w:p>
-          <w:p>
-            <w:pPr>
-              <w:pStyle w:val="a4"/>
-              <w:numPr>
-                <w:ilvl w:val="0"/>
-                <w:numId w:val="7"/>
-              </w:numPr>
-            </w:pPr>
-            <w:r>
-              <w:t xml:space="preserve">If </w:t>
+              <w:t xml:space="preserve"> the Login Button </w:t>
+            </w:r>
+          </w:p>
+          <w:p>
+            <w:pPr>
+              <w:pStyle w:val="a4"/>
+              <w:numPr>
+                <w:ilvl w:val="0"/>
+                <w:numId w:val="8"/>
+              </w:numPr>
+            </w:pPr>
+            <w:r>
+              <w:t xml:space="preserve">If After the Clicking the User will get a message that asks him if he want to connect via google account and then to the "Preview mode" Page then the functionality of the button has been succeeded </w:t>
+            </w:r>
+          </w:p>
+          <w:p>
+            <w:pPr>
+              <w:pStyle w:val="a4"/>
+              <w:numPr>
+                <w:ilvl w:val="0"/>
+                <w:numId w:val="8"/>
+              </w:numPr>
+            </w:pPr>
+            <w:r>
+              <w:t xml:space="preserve">If paragraph 2 doesn't </w:t>
             </w:r>
             <w:proofErr w:type="gramStart"/>
             <w:r>
-              <w:t>not</w:t>
+              <w:t>working</w:t>
             </w:r>
             <w:proofErr w:type="gramEnd"/>
             <w:r>
-              <w:t xml:space="preserve"> the Login Button does not Working</w:t>
+              <w:t xml:space="preserve"> then </w:t>
+            </w:r>
+            <w:r>
+              <w:t>it means the functionality of the button doesn’t working</w:t>
             </w:r>
           </w:p>
         </w:tc>
@@ -622,7 +826,10 @@
           </w:tcPr>
           <w:p>
             <w:r>
-              <w:t>Check if the Continue SSO Button works</w:t>
+              <w:t xml:space="preserve">Check </w:t>
+            </w:r>
+            <w:r>
+              <w:t>if a list is being displayed</w:t>
             </w:r>
           </w:p>
         </w:tc>
@@ -632,18 +839,37 @@
           </w:tcPr>
           <w:p>
             <w:r>
-              <w:t xml:space="preserve">If the User want to connect via Google </w:t>
+              <w:t xml:space="preserve">We need to check if each list on the Shopping list is </w:t>
             </w:r>
             <w:proofErr w:type="gramStart"/>
             <w:r>
-              <w:t xml:space="preserve">Account </w:t>
-            </w:r>
-            <w:r>
-              <w:t>,we</w:t>
+              <w:t>existing .</w:t>
             </w:r>
             <w:proofErr w:type="gramEnd"/>
             <w:r>
-              <w:t xml:space="preserve"> need to check if after Clicking on the "Continue SSO" Button the User will be Connected to the Preview Mode List of the Project</w:t>
+              <w:t xml:space="preserve"> it means that even if the list is </w:t>
+            </w:r>
+            <w:proofErr w:type="gramStart"/>
+            <w:r>
+              <w:rPr>
+                <w:highlight w:val="red"/>
+              </w:rPr>
+              <w:t>empty</w:t>
+            </w:r>
+            <w:proofErr w:type="gramEnd"/>
+            <w:r>
+              <w:t xml:space="preserve"> it's okay</w:t>
+            </w:r>
+            <w:r>
+              <w:t xml:space="preserve"> So you can Edit some </w:t>
+            </w:r>
+            <w:proofErr w:type="spellStart"/>
+            <w:r>
+              <w:t>Itmes</w:t>
+            </w:r>
+            <w:proofErr w:type="spellEnd"/>
+            <w:r>
+              <w:t>.</w:t>
             </w:r>
           </w:p>
         </w:tc>
@@ -656,54 +882,88 @@
               <w:pStyle w:val="a4"/>
               <w:numPr>
                 <w:ilvl w:val="0"/>
-                <w:numId w:val="8"/>
-              </w:numPr>
-            </w:pPr>
-            <w:r>
-              <w:t xml:space="preserve">The User will Click </w:t>
-            </w:r>
+                <w:numId w:val="10"/>
+              </w:numPr>
+            </w:pPr>
+            <w:r>
+              <w:t>Open application.</w:t>
+            </w:r>
+          </w:p>
+          <w:p>
+            <w:pPr>
+              <w:pStyle w:val="a4"/>
+              <w:numPr>
+                <w:ilvl w:val="0"/>
+                <w:numId w:val="10"/>
+              </w:numPr>
+            </w:pPr>
+            <w:r>
+              <w:t>Login with existing user.</w:t>
+            </w:r>
+          </w:p>
+          <w:p>
+            <w:pPr>
+              <w:pStyle w:val="a4"/>
+              <w:numPr>
+                <w:ilvl w:val="0"/>
+                <w:numId w:val="10"/>
+              </w:numPr>
+            </w:pPr>
+            <w:r>
+              <w:t>Go to “preview-mode” page.</w:t>
+            </w:r>
+          </w:p>
+          <w:p>
+            <w:pPr>
+              <w:pStyle w:val="a4"/>
+              <w:numPr>
+                <w:ilvl w:val="0"/>
+                <w:numId w:val="10"/>
+              </w:numPr>
+            </w:pPr>
             <w:proofErr w:type="gramStart"/>
             <w:r>
-              <w:t>On</w:t>
+              <w:t>Find  a</w:t>
             </w:r>
             <w:proofErr w:type="gramEnd"/>
             <w:r>
-              <w:t xml:space="preserve"> the Login Button </w:t>
-            </w:r>
-          </w:p>
-          <w:p>
-            <w:pPr>
-              <w:pStyle w:val="a4"/>
-              <w:numPr>
-                <w:ilvl w:val="0"/>
-                <w:numId w:val="8"/>
-              </w:numPr>
-            </w:pPr>
-            <w:r>
-              <w:t xml:space="preserve">If After the Clicking the User will get a message that asks him if he want to connect via google account and then to the "Preview mode" Page then the functionality of the button has been succeeded </w:t>
-            </w:r>
-          </w:p>
-          <w:p>
-            <w:pPr>
-              <w:pStyle w:val="a4"/>
-              <w:numPr>
-                <w:ilvl w:val="0"/>
-                <w:numId w:val="8"/>
-              </w:numPr>
-            </w:pPr>
-            <w:r>
-              <w:t xml:space="preserve">If paragraph 2 doesn't </w:t>
-            </w:r>
-            <w:proofErr w:type="gramStart"/>
-            <w:r>
-              <w:t>working</w:t>
-            </w:r>
-            <w:proofErr w:type="gramEnd"/>
-            <w:r>
-              <w:t xml:space="preserve"> then </w:t>
-            </w:r>
-            <w:r>
-              <w:t>it means the functionality of the button doesn’t working</w:t>
+              <w:t xml:space="preserve"> specific Shopping List You want to Choose</w:t>
+            </w:r>
+          </w:p>
+          <w:p>
+            <w:pPr>
+              <w:pStyle w:val="a4"/>
+              <w:numPr>
+                <w:ilvl w:val="0"/>
+                <w:numId w:val="10"/>
+              </w:numPr>
+            </w:pPr>
+            <w:r>
+              <w:t>Choose this specific Shopping List.</w:t>
+            </w:r>
+          </w:p>
+          <w:p>
+            <w:pPr>
+              <w:pStyle w:val="a4"/>
+              <w:numPr>
+                <w:ilvl w:val="0"/>
+                <w:numId w:val="10"/>
+              </w:numPr>
+            </w:pPr>
+            <w:r>
+              <w:t>Click on the Chosen Specific List.</w:t>
+            </w:r>
+          </w:p>
+          <w:p>
+            <w:pPr>
+              <w:pStyle w:val="a4"/>
+              <w:numPr>
+                <w:ilvl w:val="0"/>
+                <w:numId w:val="10"/>
+              </w:numPr>
+            </w:pPr>
+            <w:r>
+              <w:t>Check if there is a container which will exist.</w:t>
             </w:r>
           </w:p>
         </w:tc>
@@ -714,26 +974,16 @@
             <w:tcW w:w="3116" w:type="dxa"/>
           </w:tcPr>
           <w:p>
-            <w:r>
-              <w:t xml:space="preserve">Check </w:t>
-            </w:r>
-            <w:proofErr w:type="gramStart"/>
-            <w:r>
-              <w:t xml:space="preserve">if </w:t>
-            </w:r>
-            <w:r>
-              <w:rPr>
-                <w:rFonts w:hint="cs"/>
-                <w:rtl/>
-              </w:rPr>
-              <w:t xml:space="preserve"> </w:t>
-            </w:r>
-            <w:r>
-              <w:t>the</w:t>
-            </w:r>
-            <w:proofErr w:type="gramEnd"/>
-            <w:r>
-              <w:t xml:space="preserve"> there is a list</w:t>
+            <w:pPr>
+              <w:rPr>
+                <w:highlight w:val="green"/>
+              </w:rPr>
+            </w:pPr>
+            <w:r>
+              <w:rPr>
+                <w:highlight w:val="green"/>
+              </w:rPr>
+              <w:t>Check if create-list button works</w:t>
             </w:r>
           </w:p>
         </w:tc>
@@ -742,35 +992,16 @@
             <w:tcW w:w="3117" w:type="dxa"/>
           </w:tcPr>
           <w:p>
-            <w:r>
-              <w:t xml:space="preserve">We need to check if each list on the Shopping list is </w:t>
-            </w:r>
-            <w:proofErr w:type="gramStart"/>
-            <w:r>
-              <w:t>existing .</w:t>
-            </w:r>
-            <w:proofErr w:type="gramEnd"/>
-            <w:r>
-              <w:t xml:space="preserve"> it means that even if the list is </w:t>
-            </w:r>
-            <w:proofErr w:type="gramStart"/>
-            <w:r>
-              <w:t>empty</w:t>
-            </w:r>
-            <w:proofErr w:type="gramEnd"/>
-            <w:r>
-              <w:t xml:space="preserve"> it's okay</w:t>
-            </w:r>
-            <w:r>
-              <w:t xml:space="preserve"> So you can Edit some </w:t>
-            </w:r>
-            <w:proofErr w:type="spellStart"/>
-            <w:r>
-              <w:t>Itmes</w:t>
-            </w:r>
-            <w:proofErr w:type="spellEnd"/>
-            <w:r>
-              <w:t>.</w:t>
+            <w:pPr>
+              <w:rPr>
+                <w:highlight w:val="green"/>
+              </w:rPr>
+            </w:pPr>
+            <w:r>
+              <w:rPr>
+                <w:highlight w:val="green"/>
+              </w:rPr>
+              <w:t>There is a “+” button that’s located in the preview-mode of the application. We want to check if this button works. If it does work, then we should see that a list was created, and added to the preview-mode.</w:t>
             </w:r>
           </w:p>
         </w:tc>
@@ -783,10 +1014,16 @@
               <w:pStyle w:val="a4"/>
               <w:numPr>
                 <w:ilvl w:val="0"/>
-                <w:numId w:val="10"/>
-              </w:numPr>
-            </w:pPr>
-            <w:r>
+                <w:numId w:val="2"/>
+              </w:numPr>
+              <w:rPr>
+                <w:highlight w:val="green"/>
+              </w:rPr>
+            </w:pPr>
+            <w:r>
+              <w:rPr>
+                <w:highlight w:val="green"/>
+              </w:rPr>
               <w:t>Open application.</w:t>
             </w:r>
           </w:p>
@@ -795,10 +1032,16 @@
               <w:pStyle w:val="a4"/>
               <w:numPr>
                 <w:ilvl w:val="0"/>
-                <w:numId w:val="10"/>
-              </w:numPr>
-            </w:pPr>
-            <w:r>
+                <w:numId w:val="2"/>
+              </w:numPr>
+              <w:rPr>
+                <w:highlight w:val="green"/>
+              </w:rPr>
+            </w:pPr>
+            <w:r>
+              <w:rPr>
+                <w:highlight w:val="green"/>
+              </w:rPr>
               <w:t>Login with existing user.</w:t>
             </w:r>
           </w:p>
@@ -807,10 +1050,16 @@
               <w:pStyle w:val="a4"/>
               <w:numPr>
                 <w:ilvl w:val="0"/>
-                <w:numId w:val="10"/>
-              </w:numPr>
-            </w:pPr>
-            <w:r>
+                <w:numId w:val="2"/>
+              </w:numPr>
+              <w:rPr>
+                <w:highlight w:val="green"/>
+              </w:rPr>
+            </w:pPr>
+            <w:r>
+              <w:rPr>
+                <w:highlight w:val="green"/>
+              </w:rPr>
               <w:t>Go to “preview-mode” page.</w:t>
             </w:r>
           </w:p>
@@ -819,52 +1068,71 @@
               <w:pStyle w:val="a4"/>
               <w:numPr>
                 <w:ilvl w:val="0"/>
-                <w:numId w:val="10"/>
-              </w:numPr>
-            </w:pPr>
-            <w:proofErr w:type="gramStart"/>
-            <w:r>
-              <w:t>Find  a</w:t>
-            </w:r>
-            <w:proofErr w:type="gramEnd"/>
-            <w:r>
-              <w:t xml:space="preserve"> specific Shopping List You want to Choose</w:t>
-            </w:r>
-          </w:p>
-          <w:p>
-            <w:pPr>
-              <w:pStyle w:val="a4"/>
-              <w:numPr>
-                <w:ilvl w:val="0"/>
-                <w:numId w:val="10"/>
-              </w:numPr>
-            </w:pPr>
-            <w:r>
-              <w:t>Choose this specific Shopping List.</w:t>
-            </w:r>
-          </w:p>
-          <w:p>
-            <w:pPr>
-              <w:pStyle w:val="a4"/>
-              <w:numPr>
-                <w:ilvl w:val="0"/>
-                <w:numId w:val="10"/>
-              </w:numPr>
-            </w:pPr>
-            <w:r>
-              <w:t>Click on the Chosen Specific List.</w:t>
-            </w:r>
-          </w:p>
-          <w:p>
-            <w:pPr>
-              <w:pStyle w:val="a4"/>
-              <w:numPr>
-                <w:ilvl w:val="0"/>
-                <w:numId w:val="10"/>
-              </w:numPr>
-            </w:pPr>
-            <w:r>
-              <w:t>Check if there is a container which will exist.</w:t>
+                <w:numId w:val="2"/>
+              </w:numPr>
+              <w:rPr>
+                <w:highlight w:val="green"/>
+              </w:rPr>
+            </w:pPr>
+            <w:r>
+              <w:rPr>
+                <w:highlight w:val="green"/>
+              </w:rPr>
+              <w:t>Scroll down to the bottom of the page.</w:t>
+            </w:r>
+          </w:p>
+          <w:p>
+            <w:pPr>
+              <w:pStyle w:val="a4"/>
+              <w:numPr>
+                <w:ilvl w:val="0"/>
+                <w:numId w:val="2"/>
+              </w:numPr>
+              <w:rPr>
+                <w:highlight w:val="green"/>
+              </w:rPr>
+            </w:pPr>
+            <w:r>
+              <w:rPr>
+                <w:highlight w:val="green"/>
+              </w:rPr>
+              <w:t>Find the “+” button in the bottom of the page.</w:t>
+            </w:r>
+          </w:p>
+          <w:p>
+            <w:pPr>
+              <w:pStyle w:val="a4"/>
+              <w:numPr>
+                <w:ilvl w:val="0"/>
+                <w:numId w:val="2"/>
+              </w:numPr>
+              <w:rPr>
+                <w:highlight w:val="green"/>
+              </w:rPr>
+            </w:pPr>
+            <w:r>
+              <w:rPr>
+                <w:highlight w:val="green"/>
+              </w:rPr>
+              <w:t>Click on the “+” button.</w:t>
+            </w:r>
+          </w:p>
+          <w:p>
+            <w:pPr>
+              <w:pStyle w:val="a4"/>
+              <w:numPr>
+                <w:ilvl w:val="0"/>
+                <w:numId w:val="2"/>
+              </w:numPr>
+              <w:rPr>
+                <w:highlight w:val="green"/>
+              </w:rPr>
+            </w:pPr>
+            <w:r>
+              <w:rPr>
+                <w:highlight w:val="green"/>
+              </w:rPr>
+              <w:t>Check if a new list has been added to the “preview-mode” list.</w:t>
             </w:r>
           </w:p>
         </w:tc>
@@ -875,8 +1143,16 @@
             <w:tcW w:w="3116" w:type="dxa"/>
           </w:tcPr>
           <w:p>
-            <w:r>
-              <w:t xml:space="preserve">Check if on each -list is not empty. </w:t>
+            <w:pPr>
+              <w:rPr>
+                <w:highlight w:val="green"/>
+              </w:rPr>
+            </w:pPr>
+            <w:r>
+              <w:rPr>
+                <w:highlight w:val="green"/>
+              </w:rPr>
+              <w:t>Check if remove-list button works</w:t>
             </w:r>
           </w:p>
         </w:tc>
@@ -885,16 +1161,23 @@
             <w:tcW w:w="3117" w:type="dxa"/>
           </w:tcPr>
           <w:p>
-            <w:r>
-              <w:t xml:space="preserve">Under the Title Shopping List there is amount of </w:t>
-            </w:r>
-            <w:proofErr w:type="gramStart"/>
-            <w:r>
-              <w:t>items .</w:t>
-            </w:r>
-            <w:proofErr w:type="gramEnd"/>
-            <w:r>
-              <w:t xml:space="preserve"> we want to check that each Shopping List on the Preview-mode list has at least 1 item </w:t>
+            <w:pPr>
+              <w:rPr>
+                <w:highlight w:val="green"/>
+              </w:rPr>
+            </w:pPr>
+            <w:r>
+              <w:rPr>
+                <w:highlight w:val="green"/>
+              </w:rPr>
+              <w:t xml:space="preserve">There is a “-” button that’s located in the preview-mode of the application. We want to </w:t>
+            </w:r>
+            <w:r>
+              <w:rPr>
+                <w:highlight w:val="green"/>
+              </w:rPr>
+              <w:lastRenderedPageBreak/>
+              <w:t>check if this button works. If it does work, then we should see that a list was deleted, and removed from the preview-mode.</w:t>
             </w:r>
           </w:p>
         </w:tc>
@@ -907,10 +1190,17 @@
               <w:pStyle w:val="a4"/>
               <w:numPr>
                 <w:ilvl w:val="0"/>
-                <w:numId w:val="11"/>
-              </w:numPr>
-            </w:pPr>
-            <w:r>
+                <w:numId w:val="9"/>
+              </w:numPr>
+              <w:rPr>
+                <w:highlight w:val="green"/>
+              </w:rPr>
+            </w:pPr>
+            <w:r>
+              <w:rPr>
+                <w:highlight w:val="green"/>
+              </w:rPr>
+              <w:lastRenderedPageBreak/>
               <w:t>Open application.</w:t>
             </w:r>
           </w:p>
@@ -919,10 +1209,16 @@
               <w:pStyle w:val="a4"/>
               <w:numPr>
                 <w:ilvl w:val="0"/>
-                <w:numId w:val="11"/>
-              </w:numPr>
-            </w:pPr>
-            <w:r>
+                <w:numId w:val="9"/>
+              </w:numPr>
+              <w:rPr>
+                <w:highlight w:val="green"/>
+              </w:rPr>
+            </w:pPr>
+            <w:r>
+              <w:rPr>
+                <w:highlight w:val="green"/>
+              </w:rPr>
               <w:t>Login with existing user.</w:t>
             </w:r>
           </w:p>
@@ -931,10 +1227,17 @@
               <w:pStyle w:val="a4"/>
               <w:numPr>
                 <w:ilvl w:val="0"/>
-                <w:numId w:val="11"/>
-              </w:numPr>
-            </w:pPr>
-            <w:r>
+                <w:numId w:val="9"/>
+              </w:numPr>
+              <w:rPr>
+                <w:highlight w:val="green"/>
+              </w:rPr>
+            </w:pPr>
+            <w:r>
+              <w:rPr>
+                <w:highlight w:val="green"/>
+              </w:rPr>
+              <w:lastRenderedPageBreak/>
               <w:t>Go to “preview-mode” page.</w:t>
             </w:r>
           </w:p>
@@ -943,57 +1246,93 @@
               <w:pStyle w:val="a4"/>
               <w:numPr>
                 <w:ilvl w:val="0"/>
-                <w:numId w:val="11"/>
-              </w:numPr>
-            </w:pPr>
+                <w:numId w:val="9"/>
+              </w:numPr>
+              <w:rPr>
+                <w:highlight w:val="green"/>
+              </w:rPr>
+            </w:pPr>
+            <w:r>
+              <w:rPr>
+                <w:highlight w:val="green"/>
+              </w:rPr>
+              <w:t>Scroll down to the bottom of the page.</w:t>
+            </w:r>
+          </w:p>
+          <w:p>
+            <w:pPr>
+              <w:pStyle w:val="a4"/>
+              <w:numPr>
+                <w:ilvl w:val="0"/>
+                <w:numId w:val="9"/>
+              </w:numPr>
+              <w:rPr>
+                <w:highlight w:val="green"/>
+              </w:rPr>
+            </w:pPr>
+            <w:r>
+              <w:rPr>
+                <w:highlight w:val="green"/>
+              </w:rPr>
+              <w:t>Find the “-” button in the bottom of the page.</w:t>
+            </w:r>
+          </w:p>
+          <w:p>
+            <w:pPr>
+              <w:pStyle w:val="a4"/>
+              <w:numPr>
+                <w:ilvl w:val="0"/>
+                <w:numId w:val="9"/>
+              </w:numPr>
+              <w:rPr>
+                <w:highlight w:val="green"/>
+              </w:rPr>
+            </w:pPr>
+            <w:r>
+              <w:rPr>
+                <w:highlight w:val="green"/>
+              </w:rPr>
+              <w:t>Click on the “-” button.</w:t>
+            </w:r>
+          </w:p>
+          <w:p>
+            <w:pPr>
+              <w:pStyle w:val="a4"/>
+              <w:numPr>
+                <w:ilvl w:val="0"/>
+                <w:numId w:val="9"/>
+              </w:numPr>
+              <w:rPr>
+                <w:highlight w:val="green"/>
+              </w:rPr>
+            </w:pPr>
+            <w:r>
+              <w:rPr>
+                <w:highlight w:val="green"/>
+              </w:rPr>
+              <w:t xml:space="preserve">Check if a current list That we </w:t>
+            </w:r>
             <w:proofErr w:type="gramStart"/>
             <w:r>
-              <w:t>Find  a</w:t>
+              <w:rPr>
+                <w:highlight w:val="green"/>
+              </w:rPr>
+              <w:t>choose  has</w:t>
             </w:r>
             <w:proofErr w:type="gramEnd"/>
             <w:r>
-              <w:t xml:space="preserve"> specific Shopping List You want to Choose</w:t>
-            </w:r>
-          </w:p>
-          <w:p>
-            <w:pPr>
-              <w:pStyle w:val="a4"/>
-              <w:numPr>
-                <w:ilvl w:val="0"/>
-                <w:numId w:val="11"/>
-              </w:numPr>
-            </w:pPr>
-            <w:r>
-              <w:t>Choose this specific Shopping List.</w:t>
-            </w:r>
-          </w:p>
-          <w:p>
-            <w:pPr>
-              <w:pStyle w:val="a4"/>
-              <w:numPr>
-                <w:ilvl w:val="0"/>
-                <w:numId w:val="11"/>
-              </w:numPr>
-            </w:pPr>
-            <w:r>
-              <w:t xml:space="preserve">Click on </w:t>
-            </w:r>
-            <w:r>
-              <w:t>the Chosen Specific List.</w:t>
-            </w:r>
-          </w:p>
-          <w:p>
-            <w:pPr>
-              <w:pStyle w:val="a4"/>
-              <w:numPr>
-                <w:ilvl w:val="0"/>
-                <w:numId w:val="11"/>
-              </w:numPr>
-            </w:pPr>
-            <w:r>
-              <w:lastRenderedPageBreak/>
-              <w:t>Check if this list is not empty from items.</w:t>
-            </w:r>
+              <w:rPr>
+                <w:highlight w:val="green"/>
+              </w:rPr>
+              <w:t xml:space="preserve"> been removed from  the “preview-mode” list.</w:t>
+            </w:r>
+          </w:p>
+          <w:p>
+            <w:pPr>
+              <w:rPr>
+                <w:highlight w:val="green"/>
+              </w:rPr>
+            </w:pPr>
           </w:p>
         </w:tc>
       </w:tr>
@@ -1003,10 +1342,20 @@
             <w:tcW w:w="3116" w:type="dxa"/>
           </w:tcPr>
           <w:p>
+            <w:pPr>
+              <w:rPr>
+                <w:rtl/>
+              </w:rPr>
+            </w:pPr>
             <w:r>
               <w:lastRenderedPageBreak/>
-              <w:t>Check if create-list button works</w:t>
-            </w:r>
+              <w:t xml:space="preserve">Check if you can add or remove an Item on each </w:t>
+            </w:r>
+            <w:proofErr w:type="gramStart"/>
+            <w:r>
+              <w:t>List .</w:t>
+            </w:r>
+            <w:proofErr w:type="gramEnd"/>
           </w:p>
         </w:tc>
         <w:tc>
@@ -1015,8 +1364,29 @@
           </w:tcPr>
           <w:p>
             <w:r>
-              <w:t>There is a “+” button that’s located in the preview-mode of the application. We want to check if this button works. If it does work, then we should see that a list was created, and added to the preview-mode.</w:t>
-            </w:r>
+              <w:t xml:space="preserve">When we inside the Shopping List inside the "Edit Mode" Page we should check if we can add </w:t>
+            </w:r>
+            <w:proofErr w:type="gramStart"/>
+            <w:r>
+              <w:t>a</w:t>
+            </w:r>
+            <w:proofErr w:type="gramEnd"/>
+            <w:r>
+              <w:t xml:space="preserve"> item or remove one. Also we need to check if each item we can add or remove </w:t>
+            </w:r>
+            <w:proofErr w:type="spellStart"/>
+            <w:proofErr w:type="gramStart"/>
+            <w:r>
+              <w:t>sublists</w:t>
+            </w:r>
+            <w:proofErr w:type="spellEnd"/>
+            <w:r>
+              <w:t xml:space="preserve"> </w:t>
+            </w:r>
+            <w:r>
+              <w:t>.</w:t>
+            </w:r>
+            <w:proofErr w:type="gramEnd"/>
           </w:p>
         </w:tc>
         <w:tc>
@@ -1028,7 +1398,7 @@
               <w:pStyle w:val="a4"/>
               <w:numPr>
                 <w:ilvl w:val="0"/>
-                <w:numId w:val="2"/>
+                <w:numId w:val="12"/>
               </w:numPr>
             </w:pPr>
             <w:r>
@@ -1040,7 +1410,7 @@
               <w:pStyle w:val="a4"/>
               <w:numPr>
                 <w:ilvl w:val="0"/>
-                <w:numId w:val="2"/>
+                <w:numId w:val="12"/>
               </w:numPr>
             </w:pPr>
             <w:r>
@@ -1052,315 +1422,11 @@
               <w:pStyle w:val="a4"/>
               <w:numPr>
                 <w:ilvl w:val="0"/>
-                <w:numId w:val="2"/>
-              </w:numPr>
-            </w:pPr>
-            <w:r>
-              <w:t>Go to “preview-mode” page.</w:t>
-            </w:r>
-          </w:p>
-          <w:p>
-            <w:pPr>
-              <w:pStyle w:val="a4"/>
-              <w:numPr>
-                <w:ilvl w:val="0"/>
-                <w:numId w:val="2"/>
-              </w:numPr>
-            </w:pPr>
-            <w:r>
-              <w:t>Scroll down to the bottom of the page.</w:t>
-            </w:r>
-          </w:p>
-          <w:p>
-            <w:pPr>
-              <w:pStyle w:val="a4"/>
-              <w:numPr>
-                <w:ilvl w:val="0"/>
-                <w:numId w:val="2"/>
-              </w:numPr>
-            </w:pPr>
-            <w:r>
-              <w:t>Find the “+” button in the bottom of the page.</w:t>
-            </w:r>
-          </w:p>
-          <w:p>
-            <w:pPr>
-              <w:pStyle w:val="a4"/>
-              <w:numPr>
-                <w:ilvl w:val="0"/>
-                <w:numId w:val="2"/>
-              </w:numPr>
-            </w:pPr>
-            <w:r>
-              <w:t>Click on the “+” button.</w:t>
-            </w:r>
-          </w:p>
-          <w:p>
-            <w:pPr>
-              <w:pStyle w:val="a4"/>
-              <w:numPr>
-                <w:ilvl w:val="0"/>
-                <w:numId w:val="2"/>
-              </w:numPr>
-            </w:pPr>
-            <w:r>
-              <w:t>Check if a new list has been added to the “preview-mode” list.</w:t>
-            </w:r>
-          </w:p>
-        </w:tc>
-      </w:tr>
-      <w:tr>
-        <w:tc>
-          <w:tcPr>
-            <w:tcW w:w="3116" w:type="dxa"/>
-          </w:tcPr>
-          <w:p>
-            <w:r>
-              <w:t>Check if remove-list button works</w:t>
-            </w:r>
-          </w:p>
-        </w:tc>
-        <w:tc>
-          <w:tcPr>
-            <w:tcW w:w="3117" w:type="dxa"/>
-          </w:tcPr>
-          <w:p>
-            <w:r>
-              <w:t>There is a “</w:t>
-            </w:r>
-            <w:r>
-              <w:t>-</w:t>
-            </w:r>
-            <w:r>
-              <w:t>” button that’s located in the preview-mode of the application. We want to check if this button works. If it does work, then we should see that a list was</w:t>
-            </w:r>
-            <w:r>
-              <w:t xml:space="preserve"> deleted</w:t>
-            </w:r>
-            <w:r>
-              <w:t xml:space="preserve">, and </w:t>
-            </w:r>
-            <w:r>
-              <w:t>removed</w:t>
-            </w:r>
-            <w:r>
-              <w:t xml:space="preserve"> </w:t>
-            </w:r>
-            <w:r>
-              <w:t>from</w:t>
-            </w:r>
-            <w:r>
-              <w:t xml:space="preserve"> the preview-mode.</w:t>
-            </w:r>
-          </w:p>
-        </w:tc>
-        <w:tc>
-          <w:tcPr>
-            <w:tcW w:w="3117" w:type="dxa"/>
-          </w:tcPr>
-          <w:p>
-            <w:pPr>
-              <w:pStyle w:val="a4"/>
-              <w:numPr>
-                <w:ilvl w:val="0"/>
-                <w:numId w:val="9"/>
-              </w:numPr>
-            </w:pPr>
-            <w:r>
-              <w:t>Open application.</w:t>
-            </w:r>
-          </w:p>
-          <w:p>
-            <w:pPr>
-              <w:pStyle w:val="a4"/>
-              <w:numPr>
-                <w:ilvl w:val="0"/>
-                <w:numId w:val="9"/>
-              </w:numPr>
-            </w:pPr>
-            <w:r>
-              <w:t>Login with existing user.</w:t>
-            </w:r>
-          </w:p>
-          <w:p>
-            <w:pPr>
-              <w:pStyle w:val="a4"/>
-              <w:numPr>
-                <w:ilvl w:val="0"/>
-                <w:numId w:val="9"/>
-              </w:numPr>
-            </w:pPr>
-            <w:r>
-              <w:t>Go to “preview-mode” page.</w:t>
-            </w:r>
-          </w:p>
-          <w:p>
-            <w:pPr>
-              <w:pStyle w:val="a4"/>
-              <w:numPr>
-                <w:ilvl w:val="0"/>
-                <w:numId w:val="9"/>
-              </w:numPr>
-            </w:pPr>
-            <w:r>
-              <w:t>Scroll down to the bottom of the page.</w:t>
-            </w:r>
-          </w:p>
-          <w:p>
-            <w:pPr>
-              <w:pStyle w:val="a4"/>
-              <w:numPr>
-                <w:ilvl w:val="0"/>
-                <w:numId w:val="9"/>
-              </w:numPr>
-            </w:pPr>
-            <w:r>
-              <w:t>Find the “</w:t>
-            </w:r>
-            <w:r>
-              <w:t>-</w:t>
-            </w:r>
-            <w:r>
-              <w:t>” button in the bottom of the page.</w:t>
-            </w:r>
-          </w:p>
-          <w:p>
-            <w:pPr>
-              <w:pStyle w:val="a4"/>
-              <w:numPr>
-                <w:ilvl w:val="0"/>
-                <w:numId w:val="9"/>
-              </w:numPr>
-            </w:pPr>
-            <w:r>
-              <w:t>Click on the “</w:t>
-            </w:r>
-            <w:r>
-              <w:t>-</w:t>
-            </w:r>
-            <w:r>
-              <w:t>” button.</w:t>
-            </w:r>
-          </w:p>
-          <w:p>
-            <w:pPr>
-              <w:pStyle w:val="a4"/>
-              <w:numPr>
-                <w:ilvl w:val="0"/>
-                <w:numId w:val="9"/>
-              </w:numPr>
-            </w:pPr>
-            <w:r>
-              <w:t xml:space="preserve">Check if a current list That we </w:t>
-            </w:r>
-            <w:proofErr w:type="gramStart"/>
-            <w:r>
-              <w:t>choose  has</w:t>
-            </w:r>
-            <w:proofErr w:type="gramEnd"/>
-            <w:r>
-              <w:t xml:space="preserve"> been removed from  the “preview-mode” list.</w:t>
-            </w:r>
-          </w:p>
-          <w:p/>
-        </w:tc>
-      </w:tr>
-      <w:tr>
-        <w:tc>
-          <w:tcPr>
-            <w:tcW w:w="3116" w:type="dxa"/>
-          </w:tcPr>
-          <w:p>
-            <w:pPr>
-              <w:rPr>
-                <w:rtl/>
-              </w:rPr>
-            </w:pPr>
-            <w:r>
-              <w:t xml:space="preserve">Check if you can add or remove an Item on each </w:t>
-            </w:r>
-            <w:proofErr w:type="gramStart"/>
-            <w:r>
-              <w:t>List .</w:t>
-            </w:r>
-            <w:proofErr w:type="gramEnd"/>
-          </w:p>
-        </w:tc>
-        <w:tc>
-          <w:tcPr>
-            <w:tcW w:w="3117" w:type="dxa"/>
-          </w:tcPr>
-          <w:p>
-            <w:r>
-              <w:t xml:space="preserve">When we inside the Shopping List inside the "Edit Mode" Page we should check if we can add </w:t>
-            </w:r>
-            <w:proofErr w:type="gramStart"/>
-            <w:r>
-              <w:t>a</w:t>
-            </w:r>
-            <w:proofErr w:type="gramEnd"/>
-            <w:r>
-              <w:t xml:space="preserve"> item or remove one. Also we need to check if each item we can add or remove </w:t>
-            </w:r>
-            <w:proofErr w:type="spellStart"/>
-            <w:proofErr w:type="gramStart"/>
-            <w:r>
-              <w:t>sublists</w:t>
-            </w:r>
-            <w:proofErr w:type="spellEnd"/>
-            <w:r>
-              <w:t xml:space="preserve"> </w:t>
-            </w:r>
-            <w:r>
-              <w:t>.</w:t>
-            </w:r>
-            <w:proofErr w:type="gramEnd"/>
-          </w:p>
-        </w:tc>
-        <w:tc>
-          <w:tcPr>
-            <w:tcW w:w="3117" w:type="dxa"/>
-          </w:tcPr>
-          <w:p>
-            <w:pPr>
-              <w:pStyle w:val="a4"/>
-              <w:numPr>
-                <w:ilvl w:val="0"/>
                 <w:numId w:val="12"/>
               </w:numPr>
             </w:pPr>
             <w:r>
-              <w:t>Open application.</w:t>
-            </w:r>
-          </w:p>
-          <w:p>
-            <w:pPr>
-              <w:pStyle w:val="a4"/>
-              <w:numPr>
-                <w:ilvl w:val="0"/>
-                <w:numId w:val="12"/>
-              </w:numPr>
-            </w:pPr>
-            <w:r>
-              <w:t>Login with existing user.</w:t>
-            </w:r>
-          </w:p>
-          <w:p>
-            <w:pPr>
-              <w:pStyle w:val="a4"/>
-              <w:numPr>
-                <w:ilvl w:val="0"/>
-                <w:numId w:val="12"/>
-              </w:numPr>
-            </w:pPr>
-            <w:r>
-              <w:t>Go to “</w:t>
-            </w:r>
-            <w:r>
-              <w:t>Edit</w:t>
-            </w:r>
-            <w:r>
-              <w:t>-mode” page.</w:t>
+              <w:t>Go to “Edit-mode” page.</w:t>
             </w:r>
           </w:p>
           <w:p>
@@ -1478,7 +1544,6 @@
     <w:p>
       <w:pPr>
         <w:rPr>
-          <w:rFonts w:hint="cs"/>
           <w:rtl/>
         </w:rPr>
       </w:pPr>
@@ -1852,6 +1917,119 @@
     </w:lvl>
   </w:abstractNum>
   <w:abstractNum w:abstractNumId="4" w15:restartNumberingAfterBreak="0">
+    <w:nsid w:val="2B051F81"/>
+    <w:multiLevelType w:val="hybridMultilevel"/>
+    <w:tmpl w:val="D93E9B7C"/>
+    <w:lvl w:ilvl="0" w:tplc="CC78D3BE">
+      <w:start w:val="3"/>
+      <w:numFmt w:val="bullet"/>
+      <w:lvlText w:val=""/>
+      <w:lvlJc w:val="left"/>
+      <w:pPr>
+        <w:ind w:left="720" w:hanging="360"/>
+      </w:pPr>
+      <w:rPr>
+        <w:rFonts w:ascii="Symbol" w:eastAsiaTheme="minorHAnsi" w:hAnsi="Symbol" w:cstheme="minorBidi" w:hint="default"/>
+      </w:rPr>
+    </w:lvl>
+    <w:lvl w:ilvl="1" w:tplc="04090003">
+      <w:start w:val="1"/>
+      <w:numFmt w:val="bullet"/>
+      <w:lvlText w:val="o"/>
+      <w:lvlJc w:val="left"/>
+      <w:pPr>
+        <w:ind w:left="1440" w:hanging="360"/>
+      </w:pPr>
+      <w:rPr>
+        <w:rFonts w:ascii="Courier New" w:hAnsi="Courier New" w:cs="Courier New" w:hint="default"/>
+      </w:rPr>
+    </w:lvl>
+    <w:lvl w:ilvl="2" w:tplc="04090005" w:tentative="1">
+      <w:start w:val="1"/>
+      <w:numFmt w:val="bullet"/>
+      <w:lvlText w:val=""/>
+      <w:lvlJc w:val="left"/>
+      <w:pPr>
+        <w:ind w:left="2160" w:hanging="360"/>
+      </w:pPr>
+      <w:rPr>
+        <w:rFonts w:ascii="Wingdings" w:hAnsi="Wingdings" w:hint="default"/>
+      </w:rPr>
+    </w:lvl>
+    <w:lvl w:ilvl="3" w:tplc="04090001" w:tentative="1">
+      <w:start w:val="1"/>
+      <w:numFmt w:val="bullet"/>
+      <w:lvlText w:val=""/>
+      <w:lvlJc w:val="left"/>
+      <w:pPr>
+        <w:ind w:left="2880" w:hanging="360"/>
+      </w:pPr>
+      <w:rPr>
+        <w:rFonts w:ascii="Symbol" w:hAnsi="Symbol" w:hint="default"/>
+      </w:rPr>
+    </w:lvl>
+    <w:lvl w:ilvl="4" w:tplc="04090003" w:tentative="1">
+      <w:start w:val="1"/>
+      <w:numFmt w:val="bullet"/>
+      <w:lvlText w:val="o"/>
+      <w:lvlJc w:val="left"/>
+      <w:pPr>
+        <w:ind w:left="3600" w:hanging="360"/>
+      </w:pPr>
+      <w:rPr>
+        <w:rFonts w:ascii="Courier New" w:hAnsi="Courier New" w:cs="Courier New" w:hint="default"/>
+      </w:rPr>
+    </w:lvl>
+    <w:lvl w:ilvl="5" w:tplc="04090005" w:tentative="1">
+      <w:start w:val="1"/>
+      <w:numFmt w:val="bullet"/>
+      <w:lvlText w:val=""/>
+      <w:lvlJc w:val="left"/>
+      <w:pPr>
+        <w:ind w:left="4320" w:hanging="360"/>
+      </w:pPr>
+      <w:rPr>
+        <w:rFonts w:ascii="Wingdings" w:hAnsi="Wingdings" w:hint="default"/>
+      </w:rPr>
+    </w:lvl>
+    <w:lvl w:ilvl="6" w:tplc="04090001" w:tentative="1">
+      <w:start w:val="1"/>
+      <w:numFmt w:val="bullet"/>
+      <w:lvlText w:val=""/>
+      <w:lvlJc w:val="left"/>
+      <w:pPr>
+        <w:ind w:left="5040" w:hanging="360"/>
+      </w:pPr>
+      <w:rPr>
+        <w:rFonts w:ascii="Symbol" w:hAnsi="Symbol" w:hint="default"/>
+      </w:rPr>
+    </w:lvl>
+    <w:lvl w:ilvl="7" w:tplc="04090003" w:tentative="1">
+      <w:start w:val="1"/>
+      <w:numFmt w:val="bullet"/>
+      <w:lvlText w:val="o"/>
+      <w:lvlJc w:val="left"/>
+      <w:pPr>
+        <w:ind w:left="5760" w:hanging="360"/>
+      </w:pPr>
+      <w:rPr>
+        <w:rFonts w:ascii="Courier New" w:hAnsi="Courier New" w:cs="Courier New" w:hint="default"/>
+      </w:rPr>
+    </w:lvl>
+    <w:lvl w:ilvl="8" w:tplc="04090005" w:tentative="1">
+      <w:start w:val="1"/>
+      <w:numFmt w:val="bullet"/>
+      <w:lvlText w:val=""/>
+      <w:lvlJc w:val="left"/>
+      <w:pPr>
+        <w:ind w:left="6480" w:hanging="360"/>
+      </w:pPr>
+      <w:rPr>
+        <w:rFonts w:ascii="Wingdings" w:hAnsi="Wingdings" w:hint="default"/>
+      </w:rPr>
+    </w:lvl>
+  </w:abstractNum>
+  <w:abstractNum w:abstractNumId="5" w15:restartNumberingAfterBreak="0">
     <w:nsid w:val="3E8079AE"/>
     <w:multiLevelType w:val="hybridMultilevel"/>
     <w:tmpl w:val="9B489040"/>
@@ -1940,7 +2118,7 @@
       </w:pPr>
     </w:lvl>
   </w:abstractNum>
-  <w:abstractNum w:abstractNumId="5" w15:restartNumberingAfterBreak="0">
+  <w:abstractNum w:abstractNumId="6" w15:restartNumberingAfterBreak="0">
     <w:nsid w:val="3FE90E68"/>
     <w:multiLevelType w:val="hybridMultilevel"/>
     <w:tmpl w:val="92B6F466"/>
@@ -2029,7 +2207,7 @@
       </w:pPr>
     </w:lvl>
   </w:abstractNum>
-  <w:abstractNum w:abstractNumId="6" w15:restartNumberingAfterBreak="0">
+  <w:abstractNum w:abstractNumId="7" w15:restartNumberingAfterBreak="0">
     <w:nsid w:val="4E5C7609"/>
     <w:multiLevelType w:val="hybridMultilevel"/>
     <w:tmpl w:val="0B063FF8"/>
@@ -2118,7 +2296,7 @@
       </w:pPr>
     </w:lvl>
   </w:abstractNum>
-  <w:abstractNum w:abstractNumId="7" w15:restartNumberingAfterBreak="0">
+  <w:abstractNum w:abstractNumId="8" w15:restartNumberingAfterBreak="0">
     <w:nsid w:val="4EB00422"/>
     <w:multiLevelType w:val="hybridMultilevel"/>
     <w:tmpl w:val="9B489040"/>
@@ -2207,7 +2385,7 @@
       </w:pPr>
     </w:lvl>
   </w:abstractNum>
-  <w:abstractNum w:abstractNumId="8" w15:restartNumberingAfterBreak="0">
+  <w:abstractNum w:abstractNumId="9" w15:restartNumberingAfterBreak="0">
     <w:nsid w:val="54D7021E"/>
     <w:multiLevelType w:val="hybridMultilevel"/>
     <w:tmpl w:val="9B489040"/>
@@ -2296,7 +2474,7 @@
       </w:pPr>
     </w:lvl>
   </w:abstractNum>
-  <w:abstractNum w:abstractNumId="9" w15:restartNumberingAfterBreak="0">
+  <w:abstractNum w:abstractNumId="10" w15:restartNumberingAfterBreak="0">
     <w:nsid w:val="659372EE"/>
     <w:multiLevelType w:val="hybridMultilevel"/>
     <w:tmpl w:val="3E222DCC"/>
@@ -2385,7 +2563,7 @@
       </w:pPr>
     </w:lvl>
   </w:abstractNum>
-  <w:abstractNum w:abstractNumId="10" w15:restartNumberingAfterBreak="0">
+  <w:abstractNum w:abstractNumId="11" w15:restartNumberingAfterBreak="0">
     <w:nsid w:val="76421422"/>
     <w:multiLevelType w:val="hybridMultilevel"/>
     <w:tmpl w:val="5FF808D0"/>
@@ -2474,7 +2652,7 @@
       </w:pPr>
     </w:lvl>
   </w:abstractNum>
-  <w:abstractNum w:abstractNumId="11" w15:restartNumberingAfterBreak="0">
+  <w:abstractNum w:abstractNumId="12" w15:restartNumberingAfterBreak="0">
     <w:nsid w:val="7E166080"/>
     <w:multiLevelType w:val="hybridMultilevel"/>
     <w:tmpl w:val="F610852A"/>
@@ -2564,10 +2742,10 @@
     </w:lvl>
   </w:abstractNum>
   <w:num w:numId="1">
-    <w:abstractNumId w:val="10"/>
+    <w:abstractNumId w:val="11"/>
   </w:num>
   <w:num w:numId="2">
-    <w:abstractNumId w:val="7"/>
+    <w:abstractNumId w:val="8"/>
   </w:num>
   <w:num w:numId="3">
     <w:abstractNumId w:val="3"/>
@@ -2576,27 +2754,30 @@
     <w:abstractNumId w:val="0"/>
   </w:num>
   <w:num w:numId="5">
-    <w:abstractNumId w:val="5"/>
+    <w:abstractNumId w:val="6"/>
   </w:num>
   <w:num w:numId="6">
     <w:abstractNumId w:val="2"/>
   </w:num>
   <w:num w:numId="7">
+    <w:abstractNumId w:val="10"/>
+  </w:num>
+  <w:num w:numId="8">
+    <w:abstractNumId w:val="12"/>
+  </w:num>
+  <w:num w:numId="9">
     <w:abstractNumId w:val="9"/>
   </w:num>
-  <w:num w:numId="8">
-    <w:abstractNumId w:val="11"/>
-  </w:num>
-  <w:num w:numId="9">
-    <w:abstractNumId w:val="8"/>
-  </w:num>
   <w:num w:numId="10">
-    <w:abstractNumId w:val="6"/>
+    <w:abstractNumId w:val="7"/>
   </w:num>
   <w:num w:numId="11">
     <w:abstractNumId w:val="1"/>
   </w:num>
   <w:num w:numId="12">
+    <w:abstractNumId w:val="5"/>
+  </w:num>
+  <w:num w:numId="13">
     <w:abstractNumId w:val="4"/>
   </w:num>
 </w:numbering>

</xml_diff>

<commit_message>
re-add QA test cases
</commit_message>
<xml_diff>
--- a/QA/Test_Cases.docx
+++ b/QA/Test_Cases.docx
@@ -4,87 +4,135 @@
   <w:body>
     <w:p>
       <w:pPr>
-        <w:pStyle w:val="a4"/>
+        <w:pStyle w:val="ListParagraph"/>
         <w:numPr>
           <w:ilvl w:val="0"/>
           <w:numId w:val="13"/>
         </w:numPr>
+        <w:rPr>
+          <w:rFonts w:cstheme="minorHAnsi"/>
+        </w:rPr>
       </w:pPr>
       <w:r>
+        <w:rPr>
+          <w:rFonts w:cstheme="minorHAnsi"/>
+        </w:rPr>
         <w:t>The "user" refers to "tester", so use the word "tester" instead of "user".</w:t>
       </w:r>
     </w:p>
     <w:p>
       <w:pPr>
-        <w:pStyle w:val="a4"/>
+        <w:pStyle w:val="ListParagraph"/>
         <w:numPr>
           <w:ilvl w:val="0"/>
           <w:numId w:val="13"/>
         </w:numPr>
+        <w:rPr>
+          <w:rFonts w:cstheme="minorHAnsi"/>
+        </w:rPr>
       </w:pPr>
       <w:r>
+        <w:rPr>
+          <w:rFonts w:cstheme="minorHAnsi"/>
+        </w:rPr>
         <w:t>Rows colored in red indicated that the test should be deleted.</w:t>
       </w:r>
     </w:p>
     <w:p>
       <w:pPr>
-        <w:pStyle w:val="a4"/>
+        <w:pStyle w:val="ListParagraph"/>
         <w:numPr>
           <w:ilvl w:val="0"/>
           <w:numId w:val="13"/>
         </w:numPr>
+        <w:rPr>
+          <w:rFonts w:cstheme="minorHAnsi"/>
+        </w:rPr>
       </w:pPr>
       <w:r>
+        <w:rPr>
+          <w:rFonts w:cstheme="minorHAnsi"/>
+        </w:rPr>
         <w:t>Steps:</w:t>
       </w:r>
     </w:p>
     <w:p>
       <w:pPr>
-        <w:pStyle w:val="a4"/>
+        <w:pStyle w:val="ListParagraph"/>
         <w:numPr>
           <w:ilvl w:val="1"/>
           <w:numId w:val="13"/>
         </w:numPr>
+        <w:rPr>
+          <w:rFonts w:cstheme="minorHAnsi"/>
+        </w:rPr>
       </w:pPr>
       <w:r>
+        <w:rPr>
+          <w:rFonts w:cstheme="minorHAnsi"/>
+        </w:rPr>
         <w:t xml:space="preserve">Each </w:t>
       </w:r>
       <w:r>
+        <w:rPr>
+          <w:rFonts w:cstheme="minorHAnsi"/>
+        </w:rPr>
         <w:t>"</w:t>
       </w:r>
       <w:r>
+        <w:rPr>
+          <w:rFonts w:cstheme="minorHAnsi"/>
+        </w:rPr>
         <w:t>step</w:t>
       </w:r>
       <w:r>
+        <w:rPr>
+          <w:rFonts w:cstheme="minorHAnsi"/>
+        </w:rPr>
         <w:t>s"</w:t>
       </w:r>
       <w:r>
+        <w:rPr>
+          <w:rFonts w:cstheme="minorHAnsi"/>
+        </w:rPr>
         <w:t xml:space="preserve"> should always start with "open the </w:t>
       </w:r>
       <w:proofErr w:type="spellStart"/>
       <w:r>
+        <w:rPr>
+          <w:rFonts w:cstheme="minorHAnsi"/>
+        </w:rPr>
         <w:t>Listility</w:t>
       </w:r>
       <w:proofErr w:type="spellEnd"/>
       <w:r>
+        <w:rPr>
+          <w:rFonts w:cstheme="minorHAnsi"/>
+        </w:rPr>
         <w:t xml:space="preserve"> application".</w:t>
       </w:r>
     </w:p>
     <w:p>
       <w:pPr>
-        <w:pStyle w:val="a4"/>
+        <w:pStyle w:val="ListParagraph"/>
         <w:numPr>
           <w:ilvl w:val="1"/>
           <w:numId w:val="13"/>
         </w:numPr>
+        <w:rPr>
+          <w:rFonts w:cstheme="minorHAnsi"/>
+        </w:rPr>
       </w:pPr>
       <w:r>
+        <w:rPr>
+          <w:rFonts w:cstheme="minorHAnsi"/>
+        </w:rPr>
         <w:t>Each "steps" should always end with confirmation that the tester had reached the requested result.</w:t>
       </w:r>
     </w:p>
     <w:tbl>
       <w:tblPr>
-        <w:tblStyle w:val="a3"/>
+        <w:tblStyle w:val="TableGrid"/>
         <w:tblW w:w="0" w:type="auto"/>
         <w:tblLook w:val="04A0" w:firstRow="1" w:lastRow="0" w:firstColumn="1" w:lastColumn="0" w:noHBand="0" w:noVBand="1"/>
       </w:tblPr>
@@ -99,7 +147,15 @@
             <w:tcW w:w="3116" w:type="dxa"/>
           </w:tcPr>
           <w:p>
-            <w:r>
+            <w:pPr>
+              <w:rPr>
+                <w:rFonts w:cstheme="minorHAnsi"/>
+              </w:rPr>
+            </w:pPr>
+            <w:r>
+              <w:rPr>
+                <w:rFonts w:cstheme="minorHAnsi"/>
+              </w:rPr>
               <w:t>Name</w:t>
             </w:r>
           </w:p>
@@ -109,7 +165,15 @@
             <w:tcW w:w="3117" w:type="dxa"/>
           </w:tcPr>
           <w:p>
-            <w:r>
+            <w:pPr>
+              <w:rPr>
+                <w:rFonts w:cstheme="minorHAnsi"/>
+              </w:rPr>
+            </w:pPr>
+            <w:r>
+              <w:rPr>
+                <w:rFonts w:cstheme="minorHAnsi"/>
+              </w:rPr>
               <w:t>Description</w:t>
             </w:r>
           </w:p>
@@ -119,7 +183,15 @@
             <w:tcW w:w="3117" w:type="dxa"/>
           </w:tcPr>
           <w:p>
-            <w:r>
+            <w:pPr>
+              <w:rPr>
+                <w:rFonts w:cstheme="minorHAnsi"/>
+              </w:rPr>
+            </w:pPr>
+            <w:r>
+              <w:rPr>
+                <w:rFonts w:cstheme="minorHAnsi"/>
+              </w:rPr>
               <w:t>Steps</w:t>
             </w:r>
           </w:p>
@@ -133,37 +205,58 @@
           <w:p>
             <w:pPr>
               <w:rPr>
+                <w:rFonts w:cstheme="minorHAnsi"/>
+              </w:rPr>
+            </w:pPr>
+            <w:r>
+              <w:rPr>
+                <w:rFonts w:cstheme="minorHAnsi"/>
+              </w:rPr>
+              <w:t xml:space="preserve">Check if The User Could Login to </w:t>
+            </w:r>
+            <w:proofErr w:type="spellStart"/>
+            <w:r>
+              <w:rPr>
+                <w:rFonts w:cstheme="minorHAnsi"/>
+              </w:rPr>
+              <w:t>Listility</w:t>
+            </w:r>
+            <w:proofErr w:type="spellEnd"/>
+            <w:r>
+              <w:rPr>
+                <w:rFonts w:cstheme="minorHAnsi"/>
+              </w:rPr>
+              <w:t xml:space="preserve"> </w:t>
+            </w:r>
+            <w:proofErr w:type="gramStart"/>
+            <w:r>
+              <w:rPr>
+                <w:rFonts w:cstheme="minorHAnsi"/>
+              </w:rPr>
+              <w:t>Project .</w:t>
+            </w:r>
+            <w:proofErr w:type="gramEnd"/>
+          </w:p>
+          <w:p>
+            <w:pPr>
+              <w:rPr>
+                <w:rFonts w:cstheme="minorHAnsi"/>
+              </w:rPr>
+            </w:pPr>
+          </w:p>
+          <w:p>
+            <w:pPr>
+              <w:rPr>
+                <w:rFonts w:cstheme="minorHAnsi"/>
+              </w:rPr>
+            </w:pPr>
+            <w:r>
+              <w:rPr>
+                <w:rFonts w:cstheme="minorHAnsi"/>
                 <w:highlight w:val="green"/>
               </w:rPr>
-            </w:pPr>
-            <w:r>
-              <w:rPr>
-                <w:highlight w:val="green"/>
-              </w:rPr>
-              <w:t xml:space="preserve">Check if The User Could Login to </w:t>
-            </w:r>
-            <w:proofErr w:type="spellStart"/>
-            <w:r>
-              <w:rPr>
-                <w:highlight w:val="green"/>
-              </w:rPr>
-              <w:t>Listility</w:t>
-            </w:r>
-            <w:proofErr w:type="spellEnd"/>
-            <w:r>
-              <w:rPr>
-                <w:highlight w:val="green"/>
-              </w:rPr>
-              <w:t xml:space="preserve"> </w:t>
-            </w:r>
-            <w:proofErr w:type="gramStart"/>
-            <w:r>
-              <w:rPr>
-                <w:highlight w:val="green"/>
-              </w:rPr>
-              <w:t>Project .</w:t>
-            </w:r>
-            <w:proofErr w:type="gramEnd"/>
+              <w:t>Check if the user can login into the application</w:t>
+            </w:r>
           </w:p>
         </w:tc>
         <w:tc>
@@ -173,35 +266,62 @@
           <w:p>
             <w:pPr>
               <w:rPr>
+                <w:rFonts w:cstheme="minorHAnsi"/>
+              </w:rPr>
+            </w:pPr>
+            <w:r>
+              <w:rPr>
+                <w:rFonts w:cstheme="minorHAnsi"/>
+              </w:rPr>
+              <w:t xml:space="preserve">The user will enter his Username, then he will enter his </w:t>
+            </w:r>
+            <w:proofErr w:type="gramStart"/>
+            <w:r>
+              <w:rPr>
+                <w:rFonts w:cstheme="minorHAnsi"/>
+              </w:rPr>
+              <w:t>Password ,Finally</w:t>
+            </w:r>
+            <w:proofErr w:type="gramEnd"/>
+            <w:r>
+              <w:rPr>
+                <w:rFonts w:cstheme="minorHAnsi"/>
+              </w:rPr>
+              <w:t xml:space="preserve"> he will push on the Login Button and we will see if he can enter to The </w:t>
+            </w:r>
+            <w:r>
+              <w:rPr>
+                <w:rFonts w:cstheme="minorHAnsi"/>
+              </w:rPr>
+              <w:t>Project</w:t>
+            </w:r>
+            <w:r>
+              <w:rPr>
+                <w:rFonts w:cstheme="minorHAnsi"/>
+              </w:rPr>
+              <w:t>.</w:t>
+            </w:r>
+          </w:p>
+          <w:p>
+            <w:pPr>
+              <w:rPr>
+                <w:rFonts w:cstheme="minorHAnsi"/>
+              </w:rPr>
+            </w:pPr>
+          </w:p>
+          <w:p>
+            <w:pPr>
+              <w:rPr>
+                <w:rFonts w:cstheme="minorHAnsi"/>
+                <w:rtl/>
+              </w:rPr>
+            </w:pPr>
+            <w:r>
+              <w:rPr>
+                <w:rFonts w:cstheme="minorHAnsi"/>
                 <w:highlight w:val="green"/>
-                <w:rtl/>
-              </w:rPr>
-            </w:pPr>
-            <w:r>
-              <w:rPr>
-                <w:highlight w:val="green"/>
-              </w:rPr>
-              <w:t xml:space="preserve">The user will enter his Username, then he will enter his </w:t>
-            </w:r>
-            <w:proofErr w:type="gramStart"/>
-            <w:r>
-              <w:rPr>
-                <w:highlight w:val="green"/>
-              </w:rPr>
-              <w:t>Password ,Finally</w:t>
-            </w:r>
-            <w:proofErr w:type="gramEnd"/>
-            <w:r>
-              <w:rPr>
-                <w:highlight w:val="green"/>
-              </w:rPr>
-              <w:t xml:space="preserve"> he will push on the Login Button and we will see if he can enter to The </w:t>
-            </w:r>
-            <w:r>
-              <w:rPr>
-                <w:highlight w:val="green"/>
-              </w:rPr>
-              <w:t xml:space="preserve">Project </w:t>
+              </w:rPr>
+              <w:t>The tester will enter their username and password, and after pressing the login button, will be transferred to the “lists” page.</w:t>
             </w:r>
           </w:p>
         </w:tc>
@@ -211,24 +331,198 @@
           </w:tcPr>
           <w:p>
             <w:pPr>
-              <w:pStyle w:val="a4"/>
+              <w:pStyle w:val="ListParagraph"/>
               <w:numPr>
                 <w:ilvl w:val="0"/>
                 <w:numId w:val="3"/>
               </w:numPr>
               <w:rPr>
+                <w:rFonts w:cstheme="minorHAnsi"/>
+              </w:rPr>
+            </w:pPr>
+            <w:r>
+              <w:rPr>
+                <w:rFonts w:cstheme="minorHAnsi"/>
+              </w:rPr>
+              <w:t xml:space="preserve">Open the </w:t>
+            </w:r>
+            <w:proofErr w:type="spellStart"/>
+            <w:r>
+              <w:rPr>
+                <w:rFonts w:cstheme="minorHAnsi"/>
+              </w:rPr>
+              <w:t>Listility</w:t>
+            </w:r>
+            <w:proofErr w:type="spellEnd"/>
+            <w:r>
+              <w:rPr>
+                <w:rFonts w:cstheme="minorHAnsi"/>
+              </w:rPr>
+              <w:t xml:space="preserve"> application.</w:t>
+            </w:r>
+          </w:p>
+          <w:p>
+            <w:pPr>
+              <w:pStyle w:val="ListParagraph"/>
+              <w:numPr>
+                <w:ilvl w:val="0"/>
+                <w:numId w:val="3"/>
+              </w:numPr>
+              <w:rPr>
+                <w:rFonts w:cstheme="minorHAnsi"/>
+              </w:rPr>
+            </w:pPr>
+            <w:r>
+              <w:rPr>
+                <w:rFonts w:cstheme="minorHAnsi"/>
+              </w:rPr>
+              <w:t>Click on "register / login" button.</w:t>
+            </w:r>
+          </w:p>
+          <w:p>
+            <w:pPr>
+              <w:pStyle w:val="ListParagraph"/>
+              <w:numPr>
+                <w:ilvl w:val="0"/>
+                <w:numId w:val="3"/>
+              </w:numPr>
+              <w:rPr>
+                <w:rFonts w:cstheme="minorHAnsi"/>
+              </w:rPr>
+            </w:pPr>
+            <w:r>
+              <w:rPr>
+                <w:rFonts w:cstheme="minorHAnsi"/>
+              </w:rPr>
+              <w:t xml:space="preserve">The </w:t>
+            </w:r>
+            <w:r>
+              <w:rPr>
+                <w:rFonts w:cstheme="minorHAnsi"/>
+              </w:rPr>
+              <w:t>tester</w:t>
+            </w:r>
+            <w:r>
+              <w:rPr>
+                <w:rFonts w:cstheme="minorHAnsi"/>
+              </w:rPr>
+              <w:t xml:space="preserve"> will enter his Username </w:t>
+            </w:r>
+          </w:p>
+          <w:p>
+            <w:pPr>
+              <w:pStyle w:val="ListParagraph"/>
+              <w:numPr>
+                <w:ilvl w:val="0"/>
+                <w:numId w:val="3"/>
+              </w:numPr>
+              <w:rPr>
+                <w:rFonts w:cstheme="minorHAnsi"/>
+              </w:rPr>
+            </w:pPr>
+            <w:r>
+              <w:rPr>
+                <w:rFonts w:cstheme="minorHAnsi"/>
+              </w:rPr>
+              <w:t xml:space="preserve">The </w:t>
+            </w:r>
+            <w:r>
+              <w:rPr>
+                <w:rFonts w:cstheme="minorHAnsi"/>
+              </w:rPr>
+              <w:t>tester</w:t>
+            </w:r>
+            <w:r>
+              <w:rPr>
+                <w:rFonts w:cstheme="minorHAnsi"/>
+              </w:rPr>
+              <w:t xml:space="preserve"> will enter his password </w:t>
+            </w:r>
+          </w:p>
+          <w:p>
+            <w:pPr>
+              <w:pStyle w:val="ListParagraph"/>
+              <w:numPr>
+                <w:ilvl w:val="0"/>
+                <w:numId w:val="3"/>
+              </w:numPr>
+              <w:rPr>
+                <w:rFonts w:cstheme="minorHAnsi"/>
+              </w:rPr>
+            </w:pPr>
+            <w:r>
+              <w:rPr>
+                <w:rFonts w:cstheme="minorHAnsi"/>
+              </w:rPr>
+              <w:t xml:space="preserve">The </w:t>
+            </w:r>
+            <w:r>
+              <w:rPr>
+                <w:rFonts w:cstheme="minorHAnsi"/>
+              </w:rPr>
+              <w:t>tester</w:t>
+            </w:r>
+            <w:r>
+              <w:rPr>
+                <w:rFonts w:cstheme="minorHAnsi"/>
+              </w:rPr>
+              <w:t xml:space="preserve"> will click the Login </w:t>
+            </w:r>
+            <w:r>
+              <w:rPr>
+                <w:rFonts w:cstheme="minorHAnsi"/>
+              </w:rPr>
+              <w:t>button.</w:t>
+            </w:r>
+          </w:p>
+          <w:p>
+            <w:pPr>
+              <w:pStyle w:val="ListParagraph"/>
+              <w:numPr>
+                <w:ilvl w:val="0"/>
+                <w:numId w:val="3"/>
+              </w:numPr>
+              <w:rPr>
+                <w:rFonts w:cstheme="minorHAnsi"/>
+              </w:rPr>
+            </w:pPr>
+            <w:r>
+              <w:rPr>
+                <w:rFonts w:cstheme="minorHAnsi"/>
+              </w:rPr>
+              <w:t>The tester made sure that he can see the "preview-page" of the application.</w:t>
+            </w:r>
+          </w:p>
+          <w:p>
+            <w:pPr>
+              <w:rPr>
+                <w:rFonts w:cstheme="minorHAnsi"/>
+              </w:rPr>
+            </w:pPr>
+          </w:p>
+          <w:p>
+            <w:pPr>
+              <w:pStyle w:val="ListParagraph"/>
+              <w:numPr>
+                <w:ilvl w:val="0"/>
+                <w:numId w:val="14"/>
+              </w:numPr>
+              <w:rPr>
+                <w:rFonts w:cstheme="minorHAnsi"/>
                 <w:highlight w:val="green"/>
               </w:rPr>
             </w:pPr>
             <w:r>
               <w:rPr>
+                <w:rFonts w:cstheme="minorHAnsi"/>
                 <w:highlight w:val="green"/>
               </w:rPr>
-              <w:t xml:space="preserve">Open the </w:t>
+              <w:t xml:space="preserve">Open </w:t>
             </w:r>
             <w:proofErr w:type="spellStart"/>
             <w:r>
               <w:rPr>
+                <w:rFonts w:cstheme="minorHAnsi"/>
                 <w:highlight w:val="green"/>
               </w:rPr>
               <w:t>Listility</w:t>
@@ -236,6 +530,7 @@
             <w:proofErr w:type="spellEnd"/>
             <w:r>
               <w:rPr>
+                <w:rFonts w:cstheme="minorHAnsi"/>
                 <w:highlight w:val="green"/>
               </w:rPr>
               <w:t xml:space="preserve"> application.</w:t>
@@ -243,141 +538,81 @@
           </w:p>
           <w:p>
             <w:pPr>
-              <w:pStyle w:val="a4"/>
-              <w:numPr>
-                <w:ilvl w:val="0"/>
-                <w:numId w:val="3"/>
-              </w:numPr>
-              <w:rPr>
+              <w:pStyle w:val="ListParagraph"/>
+              <w:numPr>
+                <w:ilvl w:val="0"/>
+                <w:numId w:val="14"/>
+              </w:numPr>
+              <w:rPr>
+                <w:rFonts w:cstheme="minorHAnsi"/>
                 <w:highlight w:val="green"/>
               </w:rPr>
             </w:pPr>
             <w:r>
               <w:rPr>
+                <w:rFonts w:cstheme="minorHAnsi"/>
                 <w:highlight w:val="green"/>
               </w:rPr>
-              <w:t>Click on "register / login" button.</w:t>
-            </w:r>
-          </w:p>
-          <w:p>
-            <w:pPr>
-              <w:pStyle w:val="a4"/>
-              <w:numPr>
-                <w:ilvl w:val="0"/>
-                <w:numId w:val="3"/>
-              </w:numPr>
-              <w:rPr>
+              <w:t>Click on “register / login” button.</w:t>
+            </w:r>
+          </w:p>
+          <w:p>
+            <w:pPr>
+              <w:pStyle w:val="ListParagraph"/>
+              <w:numPr>
+                <w:ilvl w:val="0"/>
+                <w:numId w:val="14"/>
+              </w:numPr>
+              <w:rPr>
+                <w:rFonts w:cstheme="minorHAnsi"/>
                 <w:highlight w:val="green"/>
               </w:rPr>
             </w:pPr>
             <w:r>
               <w:rPr>
+                <w:rFonts w:cstheme="minorHAnsi"/>
                 <w:highlight w:val="green"/>
               </w:rPr>
-              <w:t xml:space="preserve">The </w:t>
-            </w:r>
-            <w:r>
-              <w:rPr>
+              <w:t>Enter username and password.</w:t>
+            </w:r>
+          </w:p>
+          <w:p>
+            <w:pPr>
+              <w:pStyle w:val="ListParagraph"/>
+              <w:numPr>
+                <w:ilvl w:val="0"/>
+                <w:numId w:val="14"/>
+              </w:numPr>
+              <w:rPr>
+                <w:rFonts w:cstheme="minorHAnsi"/>
                 <w:highlight w:val="green"/>
               </w:rPr>
-              <w:t>tester</w:t>
-            </w:r>
-            <w:r>
-              <w:rPr>
+            </w:pPr>
+            <w:r>
+              <w:rPr>
+                <w:rFonts w:cstheme="minorHAnsi"/>
                 <w:highlight w:val="green"/>
               </w:rPr>
-              <w:t xml:space="preserve"> will enter his Username </w:t>
-            </w:r>
-          </w:p>
-          <w:p>
-            <w:pPr>
-              <w:pStyle w:val="a4"/>
-              <w:numPr>
-                <w:ilvl w:val="0"/>
-                <w:numId w:val="3"/>
-              </w:numPr>
-              <w:rPr>
+              <w:t>Press on login button.</w:t>
+            </w:r>
+          </w:p>
+          <w:p>
+            <w:pPr>
+              <w:pStyle w:val="ListParagraph"/>
+              <w:numPr>
+                <w:ilvl w:val="0"/>
+                <w:numId w:val="14"/>
+              </w:numPr>
+              <w:rPr>
+                <w:rFonts w:cstheme="minorHAnsi"/>
+              </w:rPr>
+            </w:pPr>
+            <w:r>
+              <w:rPr>
+                <w:rFonts w:cstheme="minorHAnsi"/>
                 <w:highlight w:val="green"/>
               </w:rPr>
-            </w:pPr>
-            <w:r>
-              <w:rPr>
-                <w:highlight w:val="green"/>
-              </w:rPr>
-              <w:t xml:space="preserve">The </w:t>
-            </w:r>
-            <w:r>
-              <w:rPr>
-                <w:highlight w:val="green"/>
-              </w:rPr>
-              <w:t>tester</w:t>
-            </w:r>
-            <w:r>
-              <w:rPr>
-                <w:highlight w:val="green"/>
-              </w:rPr>
-              <w:t xml:space="preserve"> will enter his password </w:t>
-            </w:r>
-          </w:p>
-          <w:p>
-            <w:pPr>
-              <w:pStyle w:val="a4"/>
-              <w:numPr>
-                <w:ilvl w:val="0"/>
-                <w:numId w:val="3"/>
-              </w:numPr>
-              <w:rPr>
-                <w:highlight w:val="green"/>
-              </w:rPr>
-            </w:pPr>
-            <w:r>
-              <w:rPr>
-                <w:rFonts w:hint="cs"/>
-                <w:highlight w:val="green"/>
-              </w:rPr>
-              <w:t>T</w:t>
-            </w:r>
-            <w:r>
-              <w:rPr>
-                <w:highlight w:val="green"/>
-              </w:rPr>
-              <w:t xml:space="preserve">he </w:t>
-            </w:r>
-            <w:r>
-              <w:rPr>
-                <w:highlight w:val="green"/>
-              </w:rPr>
-              <w:t>tester</w:t>
-            </w:r>
-            <w:r>
-              <w:rPr>
-                <w:highlight w:val="green"/>
-              </w:rPr>
-              <w:t xml:space="preserve"> will click the Login </w:t>
-            </w:r>
-            <w:r>
-              <w:rPr>
-                <w:highlight w:val="green"/>
-              </w:rPr>
-              <w:t>button.</w:t>
-            </w:r>
-          </w:p>
-          <w:p>
-            <w:pPr>
-              <w:pStyle w:val="a4"/>
-              <w:numPr>
-                <w:ilvl w:val="0"/>
-                <w:numId w:val="3"/>
-              </w:numPr>
-              <w:rPr>
-                <w:highlight w:val="green"/>
-              </w:rPr>
-            </w:pPr>
-            <w:r>
-              <w:rPr>
-                <w:highlight w:val="green"/>
-              </w:rPr>
-              <w:t>The tester made sure that he can see the "preview-page" of the application.</w:t>
+              <w:t>The tester will make sure that they’ve been transferred to “lists” page.</w:t>
             </w:r>
           </w:p>
         </w:tc>
@@ -388,45 +623,83 @@
             <w:tcW w:w="3116" w:type="dxa"/>
           </w:tcPr>
           <w:p>
-            <w:r>
+            <w:pPr>
+              <w:rPr>
+                <w:rFonts w:cstheme="minorHAnsi"/>
+                <w:color w:val="333333"/>
+                <w:shd w:val="clear" w:color="auto" w:fill="FFFFFF"/>
+              </w:rPr>
+            </w:pPr>
+            <w:r>
+              <w:rPr>
+                <w:rFonts w:cstheme="minorHAnsi"/>
+              </w:rPr>
               <w:t>Check if The User enter</w:t>
             </w:r>
             <w:r>
+              <w:rPr>
+                <w:rFonts w:cstheme="minorHAnsi"/>
+              </w:rPr>
               <w:t xml:space="preserve"> a</w:t>
             </w:r>
             <w:r>
+              <w:rPr>
+                <w:rFonts w:cstheme="minorHAnsi"/>
+              </w:rPr>
               <w:t xml:space="preserve"> Password</w:t>
             </w:r>
             <w:r>
+              <w:rPr>
+                <w:rFonts w:cstheme="minorHAnsi"/>
+              </w:rPr>
               <w:t xml:space="preserve"> inside </w:t>
             </w:r>
             <w:proofErr w:type="gramStart"/>
             <w:r>
+              <w:rPr>
+                <w:rFonts w:cstheme="minorHAnsi"/>
+              </w:rPr>
               <w:t>it's</w:t>
             </w:r>
             <w:proofErr w:type="gramEnd"/>
             <w:r>
+              <w:rPr>
+                <w:rFonts w:cstheme="minorHAnsi"/>
+              </w:rPr>
               <w:t xml:space="preserve"> </w:t>
             </w:r>
             <w:r>
               <w:rPr>
-                <w:rFonts w:ascii="Assistant" w:hAnsi="Assistant" w:cs="Assistant" w:hint="cs"/>
+                <w:rFonts w:cstheme="minorHAnsi"/>
                 <w:color w:val="333333"/>
-                <w:sz w:val="21"/>
-                <w:szCs w:val="21"/>
                 <w:shd w:val="clear" w:color="auto" w:fill="FFFFFF"/>
               </w:rPr>
-              <w:t>Longitudinal range</w:t>
-            </w:r>
-            <w:r>
-              <w:rPr>
-                <w:rFonts w:ascii="Assistant" w:hAnsi="Assistant" w:cs="Assistant"/>
+              <w:t>Longitudinal range.</w:t>
+            </w:r>
+          </w:p>
+          <w:p>
+            <w:pPr>
+              <w:rPr>
+                <w:rFonts w:cstheme="minorHAnsi"/>
                 <w:color w:val="333333"/>
-                <w:sz w:val="21"/>
-                <w:szCs w:val="21"/>
                 <w:shd w:val="clear" w:color="auto" w:fill="FFFFFF"/>
               </w:rPr>
-              <w:t>.</w:t>
+            </w:pPr>
+          </w:p>
+          <w:p>
+            <w:pPr>
+              <w:rPr>
+                <w:rFonts w:cstheme="minorHAnsi"/>
+              </w:rPr>
+            </w:pPr>
+            <w:r>
+              <w:rPr>
+                <w:rFonts w:cstheme="minorHAnsi"/>
+                <w:color w:val="333333"/>
+                <w:highlight w:val="green"/>
+                <w:shd w:val="clear" w:color="auto" w:fill="FFFFFF"/>
+              </w:rPr>
+              <w:t>Check fi the user entered credentials of an existing account.</w:t>
             </w:r>
           </w:p>
         </w:tc>
@@ -435,47 +708,209 @@
             <w:tcW w:w="3117" w:type="dxa"/>
           </w:tcPr>
           <w:p>
-            <w:r>
+            <w:pPr>
+              <w:rPr>
+                <w:rFonts w:cstheme="minorHAnsi"/>
+                <w:highlight w:val="green"/>
+              </w:rPr>
+            </w:pPr>
+            <w:r>
+              <w:rPr>
+                <w:rFonts w:cstheme="minorHAnsi"/>
+                <w:highlight w:val="green"/>
+              </w:rPr>
               <w:t>The tester will enter a password in 3 different lengths:</w:t>
             </w:r>
           </w:p>
           <w:p>
             <w:pPr>
-              <w:pStyle w:val="a4"/>
+              <w:pStyle w:val="ListParagraph"/>
               <w:numPr>
                 <w:ilvl w:val="0"/>
                 <w:numId w:val="6"/>
               </w:numPr>
-            </w:pPr>
-            <w:r>
+              <w:rPr>
+                <w:rFonts w:cstheme="minorHAnsi"/>
+                <w:highlight w:val="green"/>
+              </w:rPr>
+            </w:pPr>
+            <w:r>
+              <w:rPr>
+                <w:rFonts w:cstheme="minorHAnsi"/>
+                <w:highlight w:val="green"/>
+              </w:rPr>
               <w:t>That matches the range.</w:t>
             </w:r>
           </w:p>
           <w:p>
             <w:pPr>
-              <w:pStyle w:val="a4"/>
+              <w:pStyle w:val="ListParagraph"/>
               <w:numPr>
                 <w:ilvl w:val="0"/>
                 <w:numId w:val="6"/>
               </w:numPr>
-            </w:pPr>
-            <w:r>
+              <w:rPr>
+                <w:rFonts w:cstheme="minorHAnsi"/>
+                <w:highlight w:val="green"/>
+              </w:rPr>
+            </w:pPr>
+            <w:r>
+              <w:rPr>
+                <w:rFonts w:cstheme="minorHAnsi"/>
+                <w:highlight w:val="green"/>
+              </w:rPr>
               <w:t>One that is longer than the allowed length.</w:t>
             </w:r>
           </w:p>
           <w:p>
             <w:pPr>
-              <w:pStyle w:val="a4"/>
+              <w:pStyle w:val="ListParagraph"/>
               <w:numPr>
                 <w:ilvl w:val="0"/>
                 <w:numId w:val="6"/>
               </w:numPr>
-            </w:pPr>
-            <w:r>
+              <w:rPr>
+                <w:rFonts w:cstheme="minorHAnsi"/>
+                <w:highlight w:val="green"/>
+              </w:rPr>
+            </w:pPr>
+            <w:r>
+              <w:rPr>
+                <w:rFonts w:cstheme="minorHAnsi"/>
+                <w:highlight w:val="green"/>
+              </w:rPr>
               <w:t>One that is shorter than the allowed length.</w:t>
             </w:r>
-            <w:r>
-              <w:t xml:space="preserve"> </w:t>
+          </w:p>
+          <w:p>
+            <w:pPr>
+              <w:rPr>
+                <w:rFonts w:cstheme="minorHAnsi"/>
+                <w:highlight w:val="green"/>
+              </w:rPr>
+            </w:pPr>
+          </w:p>
+          <w:p>
+            <w:pPr>
+              <w:rPr>
+                <w:rFonts w:cstheme="minorHAnsi"/>
+                <w:highlight w:val="green"/>
+              </w:rPr>
+            </w:pPr>
+            <w:r>
+              <w:rPr>
+                <w:rFonts w:cstheme="minorHAnsi"/>
+                <w:highlight w:val="green"/>
+              </w:rPr>
+              <w:t>The tester will attempt to enter a set of credentials, of 3 types:</w:t>
+            </w:r>
+          </w:p>
+          <w:p>
+            <w:pPr>
+              <w:pStyle w:val="ListParagraph"/>
+              <w:numPr>
+                <w:ilvl w:val="0"/>
+                <w:numId w:val="15"/>
+              </w:numPr>
+              <w:rPr>
+                <w:rFonts w:cstheme="minorHAnsi"/>
+                <w:highlight w:val="green"/>
+              </w:rPr>
+            </w:pPr>
+            <w:r>
+              <w:rPr>
+                <w:rFonts w:cstheme="minorHAnsi"/>
+                <w:highlight w:val="green"/>
+              </w:rPr>
+              <w:t>Both username and password are correct</w:t>
+            </w:r>
+            <w:r>
+              <w:rPr>
+                <w:rFonts w:cstheme="minorHAnsi"/>
+                <w:highlight w:val="green"/>
+              </w:rPr>
+              <w:t>.</w:t>
+            </w:r>
+          </w:p>
+          <w:p>
+            <w:pPr>
+              <w:pStyle w:val="ListParagraph"/>
+              <w:numPr>
+                <w:ilvl w:val="0"/>
+                <w:numId w:val="15"/>
+              </w:numPr>
+              <w:rPr>
+                <w:rFonts w:cstheme="minorHAnsi"/>
+                <w:highlight w:val="green"/>
+              </w:rPr>
+            </w:pPr>
+            <w:r>
+              <w:rPr>
+                <w:rFonts w:cstheme="minorHAnsi"/>
+                <w:highlight w:val="green"/>
+              </w:rPr>
+              <w:lastRenderedPageBreak/>
+              <w:t>Username is correct, password is wrong</w:t>
+            </w:r>
+          </w:p>
+          <w:p>
+            <w:pPr>
+              <w:pStyle w:val="ListParagraph"/>
+              <w:numPr>
+                <w:ilvl w:val="0"/>
+                <w:numId w:val="15"/>
+              </w:numPr>
+              <w:rPr>
+                <w:rFonts w:cstheme="minorHAnsi"/>
+                <w:highlight w:val="green"/>
+              </w:rPr>
+            </w:pPr>
+            <w:r>
+              <w:rPr>
+                <w:rFonts w:cstheme="minorHAnsi"/>
+                <w:highlight w:val="green"/>
+              </w:rPr>
+              <w:t>Username is incorrect, password doesn’t matter.</w:t>
+            </w:r>
+          </w:p>
+          <w:p>
+            <w:pPr>
+              <w:pStyle w:val="ListParagraph"/>
+              <w:numPr>
+                <w:ilvl w:val="0"/>
+                <w:numId w:val="15"/>
+              </w:numPr>
+              <w:rPr>
+                <w:rFonts w:cstheme="minorHAnsi"/>
+                <w:highlight w:val="green"/>
+              </w:rPr>
+            </w:pPr>
+            <w:r>
+              <w:rPr>
+                <w:rFonts w:cstheme="minorHAnsi"/>
+                <w:highlight w:val="green"/>
+              </w:rPr>
+              <w:t>Username is provided (doesn’t matter correct nor incorrect) password is not provided.</w:t>
+            </w:r>
+          </w:p>
+          <w:p>
+            <w:pPr>
+              <w:pStyle w:val="ListParagraph"/>
+              <w:numPr>
+                <w:ilvl w:val="0"/>
+                <w:numId w:val="15"/>
+              </w:numPr>
+              <w:rPr>
+                <w:rFonts w:cstheme="minorHAnsi"/>
+                <w:highlight w:val="green"/>
+              </w:rPr>
+            </w:pPr>
+            <w:r>
+              <w:rPr>
+                <w:rFonts w:cstheme="minorHAnsi"/>
+                <w:highlight w:val="green"/>
+              </w:rPr>
+              <w:t>Neither username nor password provided.</w:t>
             </w:r>
           </w:p>
         </w:tc>
@@ -485,129 +920,79 @@
           </w:tcPr>
           <w:p>
             <w:pPr>
-              <w:pStyle w:val="a4"/>
-              <w:numPr>
-                <w:ilvl w:val="0"/>
-                <w:numId w:val="6"/>
-              </w:numPr>
-            </w:pPr>
-            <w:r>
-              <w:t xml:space="preserve">The User will enter his </w:t>
-            </w:r>
-            <w:r>
-              <w:t>password</w:t>
-            </w:r>
-            <w:r>
-              <w:t xml:space="preserve"> after he enter</w:t>
-            </w:r>
-            <w:r>
-              <w:t>e</w:t>
-            </w:r>
-            <w:r>
-              <w:t xml:space="preserve">d a valid </w:t>
-            </w:r>
-            <w:proofErr w:type="gramStart"/>
-            <w:r>
-              <w:t>Username .</w:t>
-            </w:r>
-            <w:proofErr w:type="gramEnd"/>
-          </w:p>
-          <w:p>
-            <w:pPr>
-              <w:pStyle w:val="a4"/>
-              <w:numPr>
-                <w:ilvl w:val="0"/>
-                <w:numId w:val="6"/>
-              </w:numPr>
-            </w:pPr>
-            <w:r>
-              <w:t xml:space="preserve">if the Password is </w:t>
-            </w:r>
-            <w:r>
-              <w:t xml:space="preserve">too short (for example less </w:t>
+              <w:pStyle w:val="ListParagraph"/>
+              <w:numPr>
+                <w:ilvl w:val="0"/>
+                <w:numId w:val="18"/>
+              </w:numPr>
+              <w:rPr>
+                <w:rFonts w:cstheme="minorHAnsi"/>
+                <w:highlight w:val="green"/>
+              </w:rPr>
+            </w:pPr>
+            <w:r>
+              <w:rPr>
+                <w:rFonts w:cstheme="minorHAnsi"/>
+                <w:highlight w:val="green"/>
+              </w:rPr>
+              <w:lastRenderedPageBreak/>
+              <w:t xml:space="preserve">Open the </w:t>
             </w:r>
             <w:proofErr w:type="spellStart"/>
             <w:r>
-              <w:t>then</w:t>
+              <w:rPr>
+                <w:rFonts w:cstheme="minorHAnsi"/>
+                <w:highlight w:val="green"/>
+              </w:rPr>
+              <w:t>Listility</w:t>
             </w:r>
             <w:proofErr w:type="spellEnd"/>
             <w:r>
-              <w:t xml:space="preserve"> 6 characters or more </w:t>
-            </w:r>
-            <w:proofErr w:type="spellStart"/>
-            <w:r>
-              <w:t>then</w:t>
-            </w:r>
-            <w:proofErr w:type="spellEnd"/>
-            <w:r>
-              <w:t xml:space="preserve"> 14 </w:t>
-            </w:r>
-            <w:proofErr w:type="gramStart"/>
-            <w:r>
-              <w:t>characters )</w:t>
-            </w:r>
-            <w:proofErr w:type="gramEnd"/>
-            <w:r>
-              <w:t xml:space="preserve"> </w:t>
-            </w:r>
-            <w:r>
-              <w:t>then the User</w:t>
-            </w:r>
-            <w:r>
-              <w:t xml:space="preserve"> can't proceed </w:t>
-            </w:r>
-          </w:p>
-          <w:p>
-            <w:pPr>
-              <w:pStyle w:val="a4"/>
-            </w:pPr>
-            <w:r>
-              <w:t>to the Login button stage.</w:t>
-            </w:r>
-          </w:p>
-          <w:p>
-            <w:pPr>
-              <w:pStyle w:val="a4"/>
-              <w:numPr>
-                <w:ilvl w:val="0"/>
-                <w:numId w:val="6"/>
-              </w:numPr>
-            </w:pPr>
-            <w:r>
-              <w:t xml:space="preserve">If the User enter a password inside it's </w:t>
-            </w:r>
-            <w:r>
-              <w:rPr>
-                <w:rFonts w:ascii="Assistant" w:hAnsi="Assistant" w:cs="Assistant" w:hint="cs"/>
-                <w:color w:val="333333"/>
-                <w:sz w:val="21"/>
-                <w:szCs w:val="21"/>
-                <w:shd w:val="clear" w:color="auto" w:fill="FFFFFF"/>
-              </w:rPr>
-              <w:t>Longitudinal range</w:t>
-            </w:r>
-            <w:r>
-              <w:rPr>
-                <w:rFonts w:ascii="Assistant" w:hAnsi="Assistant" w:cs="Assistant"/>
-                <w:color w:val="333333"/>
-                <w:sz w:val="21"/>
-                <w:szCs w:val="21"/>
-                <w:shd w:val="clear" w:color="auto" w:fill="FFFFFF"/>
-              </w:rPr>
-              <w:t xml:space="preserve"> then he can proceed to the push on Login </w:t>
-            </w:r>
-            <w:proofErr w:type="gramStart"/>
-            <w:r>
-              <w:rPr>
-                <w:rFonts w:ascii="Assistant" w:hAnsi="Assistant" w:cs="Assistant"/>
-                <w:color w:val="333333"/>
-                <w:sz w:val="21"/>
-                <w:szCs w:val="21"/>
-                <w:shd w:val="clear" w:color="auto" w:fill="FFFFFF"/>
-              </w:rPr>
-              <w:t>button .</w:t>
-            </w:r>
-            <w:proofErr w:type="gramEnd"/>
+              <w:rPr>
+                <w:rFonts w:cstheme="minorHAnsi"/>
+                <w:highlight w:val="green"/>
+              </w:rPr>
+              <w:t xml:space="preserve"> application.</w:t>
+            </w:r>
+          </w:p>
+          <w:p>
+            <w:pPr>
+              <w:pStyle w:val="ListParagraph"/>
+              <w:numPr>
+                <w:ilvl w:val="0"/>
+                <w:numId w:val="18"/>
+              </w:numPr>
+              <w:rPr>
+                <w:rFonts w:cstheme="minorHAnsi"/>
+                <w:highlight w:val="green"/>
+              </w:rPr>
+            </w:pPr>
+            <w:r>
+              <w:rPr>
+                <w:rFonts w:cstheme="minorHAnsi"/>
+                <w:highlight w:val="green"/>
+              </w:rPr>
+              <w:t>Click on "register / login" button.</w:t>
+            </w:r>
+          </w:p>
+          <w:p>
+            <w:pPr>
+              <w:pStyle w:val="ListParagraph"/>
+              <w:numPr>
+                <w:ilvl w:val="0"/>
+                <w:numId w:val="18"/>
+              </w:numPr>
+              <w:rPr>
+                <w:rFonts w:cstheme="minorHAnsi"/>
+              </w:rPr>
+            </w:pPr>
+            <w:r>
+              <w:rPr>
+                <w:rFonts w:cstheme="minorHAnsi"/>
+                <w:highlight w:val="green"/>
+              </w:rPr>
+              <w:t>Enter username and password, as described in the description of this test-case.</w:t>
+            </w:r>
           </w:p>
         </w:tc>
       </w:tr>
@@ -617,7 +1002,16 @@
             <w:tcW w:w="3116" w:type="dxa"/>
           </w:tcPr>
           <w:p>
-            <w:r>
+            <w:pPr>
+              <w:rPr>
+                <w:rFonts w:cstheme="minorHAnsi"/>
+              </w:rPr>
+            </w:pPr>
+            <w:r>
+              <w:rPr>
+                <w:rFonts w:cstheme="minorHAnsi"/>
+              </w:rPr>
+              <w:lastRenderedPageBreak/>
               <w:t xml:space="preserve">Check if the Login Button works </w:t>
             </w:r>
           </w:p>
@@ -627,38 +1021,43 @@
             <w:tcW w:w="3117" w:type="dxa"/>
           </w:tcPr>
           <w:p>
-            <w:r>
+            <w:pPr>
+              <w:rPr>
+                <w:rFonts w:cstheme="minorHAnsi"/>
+              </w:rPr>
+            </w:pPr>
+            <w:r>
+              <w:rPr>
+                <w:rFonts w:cstheme="minorHAnsi"/>
+              </w:rPr>
               <w:t xml:space="preserve">After the User enter a Valid Username and a Password inside </w:t>
             </w:r>
             <w:proofErr w:type="gramStart"/>
             <w:r>
+              <w:rPr>
+                <w:rFonts w:cstheme="minorHAnsi"/>
+              </w:rPr>
               <w:t>it's</w:t>
             </w:r>
             <w:proofErr w:type="gramEnd"/>
             <w:r>
+              <w:rPr>
+                <w:rFonts w:cstheme="minorHAnsi"/>
+              </w:rPr>
               <w:t xml:space="preserve"> </w:t>
             </w:r>
             <w:r>
               <w:rPr>
-                <w:rFonts w:ascii="Assistant" w:hAnsi="Assistant" w:cs="Assistant" w:hint="cs"/>
+                <w:rFonts w:cstheme="minorHAnsi"/>
                 <w:color w:val="333333"/>
-                <w:sz w:val="21"/>
-                <w:szCs w:val="21"/>
                 <w:shd w:val="clear" w:color="auto" w:fill="FFFFFF"/>
               </w:rPr>
-              <w:t>Longitudinal range</w:t>
-            </w:r>
-            <w:r>
-              <w:rPr>
-                <w:rFonts w:ascii="Assistant" w:hAnsi="Assistant" w:cs="Assistant"/>
-                <w:color w:val="333333"/>
-                <w:sz w:val="21"/>
-                <w:szCs w:val="21"/>
-                <w:shd w:val="clear" w:color="auto" w:fill="FFFFFF"/>
-              </w:rPr>
-              <w:t xml:space="preserve"> he check if after Clicking the Login Button it will take him to </w:t>
-            </w:r>
-            <w:r>
+              <w:t xml:space="preserve">Longitudinal range he check if after Clicking the Login Button it will take him to </w:t>
+            </w:r>
+            <w:r>
+              <w:rPr>
+                <w:rFonts w:cstheme="minorHAnsi"/>
+              </w:rPr>
               <w:t>the Preview Mode Project list</w:t>
             </w:r>
           </w:p>
@@ -669,57 +1068,103 @@
           </w:tcPr>
           <w:p>
             <w:pPr>
-              <w:pStyle w:val="a4"/>
+              <w:pStyle w:val="ListParagraph"/>
               <w:numPr>
                 <w:ilvl w:val="0"/>
                 <w:numId w:val="7"/>
               </w:numPr>
-            </w:pPr>
-            <w:r>
+              <w:rPr>
+                <w:rFonts w:cstheme="minorHAnsi"/>
+              </w:rPr>
+            </w:pPr>
+            <w:r>
+              <w:rPr>
+                <w:rFonts w:cstheme="minorHAnsi"/>
+              </w:rPr>
               <w:t xml:space="preserve">The User will Click </w:t>
             </w:r>
             <w:proofErr w:type="gramStart"/>
             <w:r>
+              <w:rPr>
+                <w:rFonts w:cstheme="minorHAnsi"/>
+              </w:rPr>
               <w:t>On</w:t>
             </w:r>
             <w:proofErr w:type="gramEnd"/>
             <w:r>
+              <w:rPr>
+                <w:rFonts w:cstheme="minorHAnsi"/>
+              </w:rPr>
               <w:t xml:space="preserve"> the </w:t>
             </w:r>
             <w:r>
+              <w:rPr>
+                <w:rFonts w:cstheme="minorHAnsi"/>
+              </w:rPr>
               <w:t xml:space="preserve">Login Button </w:t>
             </w:r>
           </w:p>
           <w:p>
             <w:pPr>
-              <w:pStyle w:val="a4"/>
+              <w:pStyle w:val="ListParagraph"/>
               <w:numPr>
                 <w:ilvl w:val="0"/>
                 <w:numId w:val="7"/>
               </w:numPr>
-            </w:pPr>
-            <w:r>
-              <w:t>If After the Clicking the Preview Mode list will be Opened then The Functionality of the Button is Working.</w:t>
-            </w:r>
-          </w:p>
-          <w:p>
-            <w:pPr>
-              <w:pStyle w:val="a4"/>
+              <w:rPr>
+                <w:rFonts w:cstheme="minorHAnsi"/>
+              </w:rPr>
+            </w:pPr>
+            <w:r>
+              <w:rPr>
+                <w:rFonts w:cstheme="minorHAnsi"/>
+              </w:rPr>
+              <w:t xml:space="preserve">If After the Clicking the Preview Mode list will be </w:t>
+            </w:r>
+            <w:proofErr w:type="gramStart"/>
+            <w:r>
+              <w:rPr>
+                <w:rFonts w:cstheme="minorHAnsi"/>
+              </w:rPr>
+              <w:t>Opened</w:t>
+            </w:r>
+            <w:proofErr w:type="gramEnd"/>
+            <w:r>
+              <w:rPr>
+                <w:rFonts w:cstheme="minorHAnsi"/>
+              </w:rPr>
+              <w:t xml:space="preserve"> then The Functionality of the Button is Working.</w:t>
+            </w:r>
+          </w:p>
+          <w:p>
+            <w:pPr>
+              <w:pStyle w:val="ListParagraph"/>
               <w:numPr>
                 <w:ilvl w:val="0"/>
                 <w:numId w:val="7"/>
               </w:numPr>
-            </w:pPr>
-            <w:r>
-              <w:lastRenderedPageBreak/>
+              <w:rPr>
+                <w:rFonts w:cstheme="minorHAnsi"/>
+              </w:rPr>
+            </w:pPr>
+            <w:r>
+              <w:rPr>
+                <w:rFonts w:cstheme="minorHAnsi"/>
+              </w:rPr>
               <w:t xml:space="preserve">If </w:t>
             </w:r>
             <w:proofErr w:type="gramStart"/>
             <w:r>
+              <w:rPr>
+                <w:rFonts w:cstheme="minorHAnsi"/>
+              </w:rPr>
               <w:t>not</w:t>
             </w:r>
             <w:proofErr w:type="gramEnd"/>
             <w:r>
+              <w:rPr>
+                <w:rFonts w:cstheme="minorHAnsi"/>
+              </w:rPr>
               <w:t xml:space="preserve"> the Login Button does not Working</w:t>
             </w:r>
           </w:p>
@@ -731,8 +1176,15 @@
             <w:tcW w:w="3116" w:type="dxa"/>
           </w:tcPr>
           <w:p>
-            <w:r>
-              <w:lastRenderedPageBreak/>
+            <w:pPr>
+              <w:rPr>
+                <w:rFonts w:cstheme="minorHAnsi"/>
+              </w:rPr>
+            </w:pPr>
+            <w:r>
+              <w:rPr>
+                <w:rFonts w:cstheme="minorHAnsi"/>
+              </w:rPr>
               <w:t>Check if the Continue SSO Button works</w:t>
             </w:r>
           </w:p>
@@ -742,18 +1194,35 @@
             <w:tcW w:w="3117" w:type="dxa"/>
           </w:tcPr>
           <w:p>
-            <w:r>
+            <w:pPr>
+              <w:rPr>
+                <w:rFonts w:cstheme="minorHAnsi"/>
+              </w:rPr>
+            </w:pPr>
+            <w:r>
+              <w:rPr>
+                <w:rFonts w:cstheme="minorHAnsi"/>
+              </w:rPr>
               <w:t xml:space="preserve">If the User want to connect via Google </w:t>
             </w:r>
             <w:proofErr w:type="gramStart"/>
             <w:r>
+              <w:rPr>
+                <w:rFonts w:cstheme="minorHAnsi"/>
+              </w:rPr>
               <w:t xml:space="preserve">Account </w:t>
             </w:r>
             <w:r>
+              <w:rPr>
+                <w:rFonts w:cstheme="minorHAnsi"/>
+              </w:rPr>
               <w:t>,we</w:t>
             </w:r>
             <w:proofErr w:type="gramEnd"/>
             <w:r>
+              <w:rPr>
+                <w:rFonts w:cstheme="minorHAnsi"/>
+              </w:rPr>
               <w:t xml:space="preserve"> need to check if after Clicking on the "Continue SSO" Button the User will be Connected to the Preview Mode List of the Project</w:t>
             </w:r>
           </w:p>
@@ -764,56 +1233,103 @@
           </w:tcPr>
           <w:p>
             <w:pPr>
-              <w:pStyle w:val="a4"/>
+              <w:pStyle w:val="ListParagraph"/>
               <w:numPr>
                 <w:ilvl w:val="0"/>
                 <w:numId w:val="8"/>
               </w:numPr>
-            </w:pPr>
-            <w:r>
+              <w:rPr>
+                <w:rFonts w:cstheme="minorHAnsi"/>
+              </w:rPr>
+            </w:pPr>
+            <w:r>
+              <w:rPr>
+                <w:rFonts w:cstheme="minorHAnsi"/>
+              </w:rPr>
               <w:t xml:space="preserve">The User will Click </w:t>
             </w:r>
             <w:proofErr w:type="gramStart"/>
             <w:r>
+              <w:rPr>
+                <w:rFonts w:cstheme="minorHAnsi"/>
+              </w:rPr>
               <w:t>On</w:t>
             </w:r>
             <w:proofErr w:type="gramEnd"/>
             <w:r>
+              <w:rPr>
+                <w:rFonts w:cstheme="minorHAnsi"/>
+              </w:rPr>
               <w:t xml:space="preserve"> the Login Button </w:t>
             </w:r>
           </w:p>
           <w:p>
             <w:pPr>
-              <w:pStyle w:val="a4"/>
+              <w:pStyle w:val="ListParagraph"/>
               <w:numPr>
                 <w:ilvl w:val="0"/>
                 <w:numId w:val="8"/>
               </w:numPr>
-            </w:pPr>
-            <w:r>
-              <w:t xml:space="preserve">If After the Clicking the User will get a message that asks him if he want to connect via google account and then to the "Preview mode" Page then the functionality of the button has been succeeded </w:t>
-            </w:r>
-          </w:p>
-          <w:p>
-            <w:pPr>
-              <w:pStyle w:val="a4"/>
+              <w:rPr>
+                <w:rFonts w:cstheme="minorHAnsi"/>
+              </w:rPr>
+            </w:pPr>
+            <w:r>
+              <w:rPr>
+                <w:rFonts w:cstheme="minorHAnsi"/>
+              </w:rPr>
+              <w:t xml:space="preserve">If After the Clicking the User will get a message that asks him if he want to connect via google account and then to the "Preview mode" </w:t>
+            </w:r>
+            <w:proofErr w:type="gramStart"/>
+            <w:r>
+              <w:rPr>
+                <w:rFonts w:cstheme="minorHAnsi"/>
+              </w:rPr>
+              <w:t>Page</w:t>
+            </w:r>
+            <w:proofErr w:type="gramEnd"/>
+            <w:r>
+              <w:rPr>
+                <w:rFonts w:cstheme="minorHAnsi"/>
+              </w:rPr>
+              <w:t xml:space="preserve"> then the functionality of the button has been succeeded </w:t>
+            </w:r>
+          </w:p>
+          <w:p>
+            <w:pPr>
+              <w:pStyle w:val="ListParagraph"/>
               <w:numPr>
                 <w:ilvl w:val="0"/>
                 <w:numId w:val="8"/>
               </w:numPr>
-            </w:pPr>
-            <w:r>
+              <w:rPr>
+                <w:rFonts w:cstheme="minorHAnsi"/>
+              </w:rPr>
+            </w:pPr>
+            <w:r>
+              <w:rPr>
+                <w:rFonts w:cstheme="minorHAnsi"/>
+              </w:rPr>
               <w:t xml:space="preserve">If paragraph 2 doesn't </w:t>
             </w:r>
             <w:proofErr w:type="gramStart"/>
             <w:r>
+              <w:rPr>
+                <w:rFonts w:cstheme="minorHAnsi"/>
+              </w:rPr>
               <w:t>working</w:t>
             </w:r>
             <w:proofErr w:type="gramEnd"/>
             <w:r>
+              <w:rPr>
+                <w:rFonts w:cstheme="minorHAnsi"/>
+              </w:rPr>
               <w:t xml:space="preserve"> then </w:t>
             </w:r>
             <w:r>
+              <w:rPr>
+                <w:rFonts w:cstheme="minorHAnsi"/>
+              </w:rPr>
               <w:t>it means the functionality of the button doesn’t working</w:t>
             </w:r>
           </w:p>
@@ -825,10 +1341,21 @@
             <w:tcW w:w="3116" w:type="dxa"/>
           </w:tcPr>
           <w:p>
-            <w:r>
+            <w:pPr>
+              <w:rPr>
+                <w:rFonts w:cstheme="minorHAnsi"/>
+              </w:rPr>
+            </w:pPr>
+            <w:r>
+              <w:rPr>
+                <w:rFonts w:cstheme="minorHAnsi"/>
+              </w:rPr>
               <w:t xml:space="preserve">Check </w:t>
             </w:r>
             <w:r>
+              <w:rPr>
+                <w:rFonts w:cstheme="minorHAnsi"/>
+              </w:rPr>
               <w:t>if a list is being displayed</w:t>
             </w:r>
           </w:p>
@@ -838,37 +1365,63 @@
             <w:tcW w:w="3117" w:type="dxa"/>
           </w:tcPr>
           <w:p>
-            <w:r>
+            <w:pPr>
+              <w:rPr>
+                <w:rFonts w:cstheme="minorHAnsi"/>
+              </w:rPr>
+            </w:pPr>
+            <w:r>
+              <w:rPr>
+                <w:rFonts w:cstheme="minorHAnsi"/>
+              </w:rPr>
               <w:t xml:space="preserve">We need to check if each list on the Shopping list is </w:t>
             </w:r>
             <w:proofErr w:type="gramStart"/>
             <w:r>
+              <w:rPr>
+                <w:rFonts w:cstheme="minorHAnsi"/>
+              </w:rPr>
               <w:t>existing .</w:t>
             </w:r>
             <w:proofErr w:type="gramEnd"/>
             <w:r>
+              <w:rPr>
+                <w:rFonts w:cstheme="minorHAnsi"/>
+              </w:rPr>
               <w:t xml:space="preserve"> it means that even if the list is </w:t>
             </w:r>
             <w:proofErr w:type="gramStart"/>
             <w:r>
               <w:rPr>
-                <w:highlight w:val="red"/>
+                <w:rFonts w:cstheme="minorHAnsi"/>
               </w:rPr>
               <w:t>empty</w:t>
             </w:r>
             <w:proofErr w:type="gramEnd"/>
             <w:r>
+              <w:rPr>
+                <w:rFonts w:cstheme="minorHAnsi"/>
+              </w:rPr>
               <w:t xml:space="preserve"> it's okay</w:t>
             </w:r>
             <w:r>
+              <w:rPr>
+                <w:rFonts w:cstheme="minorHAnsi"/>
+              </w:rPr>
               <w:t xml:space="preserve"> So you can Edit some </w:t>
             </w:r>
             <w:proofErr w:type="spellStart"/>
             <w:r>
+              <w:rPr>
+                <w:rFonts w:cstheme="minorHAnsi"/>
+              </w:rPr>
               <w:t>Itmes</w:t>
             </w:r>
             <w:proofErr w:type="spellEnd"/>
             <w:r>
+              <w:rPr>
+                <w:rFonts w:cstheme="minorHAnsi"/>
+              </w:rPr>
               <w:t>.</w:t>
             </w:r>
           </w:p>
@@ -879,90 +1432,136 @@
           </w:tcPr>
           <w:p>
             <w:pPr>
-              <w:pStyle w:val="a4"/>
+              <w:pStyle w:val="ListParagraph"/>
               <w:numPr>
                 <w:ilvl w:val="0"/>
                 <w:numId w:val="10"/>
               </w:numPr>
-            </w:pPr>
-            <w:r>
+              <w:rPr>
+                <w:rFonts w:cstheme="minorHAnsi"/>
+              </w:rPr>
+            </w:pPr>
+            <w:r>
+              <w:rPr>
+                <w:rFonts w:cstheme="minorHAnsi"/>
+              </w:rPr>
               <w:t>Open application.</w:t>
             </w:r>
           </w:p>
           <w:p>
             <w:pPr>
-              <w:pStyle w:val="a4"/>
+              <w:pStyle w:val="ListParagraph"/>
               <w:numPr>
                 <w:ilvl w:val="0"/>
                 <w:numId w:val="10"/>
               </w:numPr>
-            </w:pPr>
-            <w:r>
+              <w:rPr>
+                <w:rFonts w:cstheme="minorHAnsi"/>
+              </w:rPr>
+            </w:pPr>
+            <w:r>
+              <w:rPr>
+                <w:rFonts w:cstheme="minorHAnsi"/>
+              </w:rPr>
               <w:t>Login with existing user.</w:t>
             </w:r>
           </w:p>
           <w:p>
             <w:pPr>
-              <w:pStyle w:val="a4"/>
+              <w:pStyle w:val="ListParagraph"/>
               <w:numPr>
                 <w:ilvl w:val="0"/>
                 <w:numId w:val="10"/>
               </w:numPr>
-            </w:pPr>
-            <w:r>
+              <w:rPr>
+                <w:rFonts w:cstheme="minorHAnsi"/>
+              </w:rPr>
+            </w:pPr>
+            <w:r>
+              <w:rPr>
+                <w:rFonts w:cstheme="minorHAnsi"/>
+              </w:rPr>
               <w:t>Go to “preview-mode” page.</w:t>
             </w:r>
           </w:p>
           <w:p>
             <w:pPr>
-              <w:pStyle w:val="a4"/>
+              <w:pStyle w:val="ListParagraph"/>
               <w:numPr>
                 <w:ilvl w:val="0"/>
                 <w:numId w:val="10"/>
               </w:numPr>
+              <w:rPr>
+                <w:rFonts w:cstheme="minorHAnsi"/>
+              </w:rPr>
             </w:pPr>
             <w:proofErr w:type="gramStart"/>
             <w:r>
+              <w:rPr>
+                <w:rFonts w:cstheme="minorHAnsi"/>
+              </w:rPr>
               <w:t>Find  a</w:t>
             </w:r>
             <w:proofErr w:type="gramEnd"/>
             <w:r>
+              <w:rPr>
+                <w:rFonts w:cstheme="minorHAnsi"/>
+              </w:rPr>
               <w:t xml:space="preserve"> specific Shopping List You want to Choose</w:t>
             </w:r>
           </w:p>
           <w:p>
             <w:pPr>
-              <w:pStyle w:val="a4"/>
+              <w:pStyle w:val="ListParagraph"/>
               <w:numPr>
                 <w:ilvl w:val="0"/>
                 <w:numId w:val="10"/>
               </w:numPr>
-            </w:pPr>
-            <w:r>
+              <w:rPr>
+                <w:rFonts w:cstheme="minorHAnsi"/>
+              </w:rPr>
+            </w:pPr>
+            <w:r>
+              <w:rPr>
+                <w:rFonts w:cstheme="minorHAnsi"/>
+              </w:rPr>
               <w:t>Choose this specific Shopping List.</w:t>
             </w:r>
           </w:p>
           <w:p>
             <w:pPr>
-              <w:pStyle w:val="a4"/>
+              <w:pStyle w:val="ListParagraph"/>
               <w:numPr>
                 <w:ilvl w:val="0"/>
                 <w:numId w:val="10"/>
               </w:numPr>
-            </w:pPr>
-            <w:r>
+              <w:rPr>
+                <w:rFonts w:cstheme="minorHAnsi"/>
+              </w:rPr>
+            </w:pPr>
+            <w:r>
+              <w:rPr>
+                <w:rFonts w:cstheme="minorHAnsi"/>
+              </w:rPr>
+              <w:lastRenderedPageBreak/>
               <w:t>Click on the Chosen Specific List.</w:t>
             </w:r>
           </w:p>
           <w:p>
             <w:pPr>
-              <w:pStyle w:val="a4"/>
+              <w:pStyle w:val="ListParagraph"/>
               <w:numPr>
                 <w:ilvl w:val="0"/>
                 <w:numId w:val="10"/>
               </w:numPr>
-            </w:pPr>
-            <w:r>
+              <w:rPr>
+                <w:rFonts w:cstheme="minorHAnsi"/>
+              </w:rPr>
+            </w:pPr>
+            <w:r>
+              <w:rPr>
+                <w:rFonts w:cstheme="minorHAnsi"/>
+              </w:rPr>
               <w:t>Check if there is a container which will exist.</w:t>
             </w:r>
           </w:p>
@@ -976,13 +1575,14 @@
           <w:p>
             <w:pPr>
               <w:rPr>
-                <w:highlight w:val="green"/>
-              </w:rPr>
-            </w:pPr>
-            <w:r>
-              <w:rPr>
-                <w:highlight w:val="green"/>
-              </w:rPr>
+                <w:rFonts w:cstheme="minorHAnsi"/>
+              </w:rPr>
+            </w:pPr>
+            <w:r>
+              <w:rPr>
+                <w:rFonts w:cstheme="minorHAnsi"/>
+              </w:rPr>
+              <w:lastRenderedPageBreak/>
               <w:t>Check if create-list button works</w:t>
             </w:r>
           </w:p>
@@ -994,12 +1594,12 @@
           <w:p>
             <w:pPr>
               <w:rPr>
-                <w:highlight w:val="green"/>
-              </w:rPr>
-            </w:pPr>
-            <w:r>
-              <w:rPr>
-                <w:highlight w:val="green"/>
+                <w:rFonts w:cstheme="minorHAnsi"/>
+              </w:rPr>
+            </w:pPr>
+            <w:r>
+              <w:rPr>
+                <w:rFonts w:cstheme="minorHAnsi"/>
               </w:rPr>
               <w:t>There is a “+” button that’s located in the preview-mode of the application. We want to check if this button works. If it does work, then we should see that a list was created, and added to the preview-mode.</w:t>
             </w:r>
@@ -1011,126 +1611,126 @@
           </w:tcPr>
           <w:p>
             <w:pPr>
-              <w:pStyle w:val="a4"/>
+              <w:pStyle w:val="ListParagraph"/>
               <w:numPr>
                 <w:ilvl w:val="0"/>
                 <w:numId w:val="2"/>
               </w:numPr>
               <w:rPr>
-                <w:highlight w:val="green"/>
-              </w:rPr>
-            </w:pPr>
-            <w:r>
-              <w:rPr>
-                <w:highlight w:val="green"/>
+                <w:rFonts w:cstheme="minorHAnsi"/>
+              </w:rPr>
+            </w:pPr>
+            <w:r>
+              <w:rPr>
+                <w:rFonts w:cstheme="minorHAnsi"/>
               </w:rPr>
               <w:t>Open application.</w:t>
             </w:r>
           </w:p>
           <w:p>
             <w:pPr>
-              <w:pStyle w:val="a4"/>
+              <w:pStyle w:val="ListParagraph"/>
               <w:numPr>
                 <w:ilvl w:val="0"/>
                 <w:numId w:val="2"/>
               </w:numPr>
               <w:rPr>
-                <w:highlight w:val="green"/>
-              </w:rPr>
-            </w:pPr>
-            <w:r>
-              <w:rPr>
-                <w:highlight w:val="green"/>
+                <w:rFonts w:cstheme="minorHAnsi"/>
+              </w:rPr>
+            </w:pPr>
+            <w:r>
+              <w:rPr>
+                <w:rFonts w:cstheme="minorHAnsi"/>
               </w:rPr>
               <w:t>Login with existing user.</w:t>
             </w:r>
           </w:p>
           <w:p>
             <w:pPr>
-              <w:pStyle w:val="a4"/>
+              <w:pStyle w:val="ListParagraph"/>
               <w:numPr>
                 <w:ilvl w:val="0"/>
                 <w:numId w:val="2"/>
               </w:numPr>
               <w:rPr>
-                <w:highlight w:val="green"/>
-              </w:rPr>
-            </w:pPr>
-            <w:r>
-              <w:rPr>
-                <w:highlight w:val="green"/>
+                <w:rFonts w:cstheme="minorHAnsi"/>
+              </w:rPr>
+            </w:pPr>
+            <w:r>
+              <w:rPr>
+                <w:rFonts w:cstheme="minorHAnsi"/>
               </w:rPr>
               <w:t>Go to “preview-mode” page.</w:t>
             </w:r>
           </w:p>
           <w:p>
             <w:pPr>
-              <w:pStyle w:val="a4"/>
+              <w:pStyle w:val="ListParagraph"/>
               <w:numPr>
                 <w:ilvl w:val="0"/>
                 <w:numId w:val="2"/>
               </w:numPr>
               <w:rPr>
-                <w:highlight w:val="green"/>
-              </w:rPr>
-            </w:pPr>
-            <w:r>
-              <w:rPr>
-                <w:highlight w:val="green"/>
+                <w:rFonts w:cstheme="minorHAnsi"/>
+              </w:rPr>
+            </w:pPr>
+            <w:r>
+              <w:rPr>
+                <w:rFonts w:cstheme="minorHAnsi"/>
               </w:rPr>
               <w:t>Scroll down to the bottom of the page.</w:t>
             </w:r>
           </w:p>
           <w:p>
             <w:pPr>
-              <w:pStyle w:val="a4"/>
+              <w:pStyle w:val="ListParagraph"/>
               <w:numPr>
                 <w:ilvl w:val="0"/>
                 <w:numId w:val="2"/>
               </w:numPr>
               <w:rPr>
-                <w:highlight w:val="green"/>
-              </w:rPr>
-            </w:pPr>
-            <w:r>
-              <w:rPr>
-                <w:highlight w:val="green"/>
+                <w:rFonts w:cstheme="minorHAnsi"/>
+              </w:rPr>
+            </w:pPr>
+            <w:r>
+              <w:rPr>
+                <w:rFonts w:cstheme="minorHAnsi"/>
               </w:rPr>
               <w:t>Find the “+” button in the bottom of the page.</w:t>
             </w:r>
           </w:p>
           <w:p>
             <w:pPr>
-              <w:pStyle w:val="a4"/>
+              <w:pStyle w:val="ListParagraph"/>
               <w:numPr>
                 <w:ilvl w:val="0"/>
                 <w:numId w:val="2"/>
               </w:numPr>
               <w:rPr>
-                <w:highlight w:val="green"/>
-              </w:rPr>
-            </w:pPr>
-            <w:r>
-              <w:rPr>
-                <w:highlight w:val="green"/>
+                <w:rFonts w:cstheme="minorHAnsi"/>
+              </w:rPr>
+            </w:pPr>
+            <w:r>
+              <w:rPr>
+                <w:rFonts w:cstheme="minorHAnsi"/>
               </w:rPr>
               <w:t>Click on the “+” button.</w:t>
             </w:r>
           </w:p>
           <w:p>
             <w:pPr>
-              <w:pStyle w:val="a4"/>
+              <w:pStyle w:val="ListParagraph"/>
               <w:numPr>
                 <w:ilvl w:val="0"/>
                 <w:numId w:val="2"/>
               </w:numPr>
               <w:rPr>
-                <w:highlight w:val="green"/>
-              </w:rPr>
-            </w:pPr>
-            <w:r>
-              <w:rPr>
-                <w:highlight w:val="green"/>
+                <w:rFonts w:cstheme="minorHAnsi"/>
+              </w:rPr>
+            </w:pPr>
+            <w:r>
+              <w:rPr>
+                <w:rFonts w:cstheme="minorHAnsi"/>
               </w:rPr>
               <w:t>Check if a new list has been added to the “preview-mode” list.</w:t>
             </w:r>
@@ -1145,12 +1745,12 @@
           <w:p>
             <w:pPr>
               <w:rPr>
-                <w:highlight w:val="green"/>
-              </w:rPr>
-            </w:pPr>
-            <w:r>
-              <w:rPr>
-                <w:highlight w:val="green"/>
+                <w:rFonts w:cstheme="minorHAnsi"/>
+              </w:rPr>
+            </w:pPr>
+            <w:r>
+              <w:rPr>
+                <w:rFonts w:cstheme="minorHAnsi"/>
               </w:rPr>
               <w:t>Check if remove-list button works</w:t>
             </w:r>
@@ -1163,21 +1763,14 @@
           <w:p>
             <w:pPr>
               <w:rPr>
-                <w:highlight w:val="green"/>
-              </w:rPr>
-            </w:pPr>
-            <w:r>
-              <w:rPr>
-                <w:highlight w:val="green"/>
-              </w:rPr>
-              <w:t xml:space="preserve">There is a “-” button that’s located in the preview-mode of the application. We want to </w:t>
-            </w:r>
-            <w:r>
-              <w:rPr>
-                <w:highlight w:val="green"/>
-              </w:rPr>
-              <w:lastRenderedPageBreak/>
-              <w:t>check if this button works. If it does work, then we should see that a list was deleted, and removed from the preview-mode.</w:t>
+                <w:rFonts w:cstheme="minorHAnsi"/>
+              </w:rPr>
+            </w:pPr>
+            <w:r>
+              <w:rPr>
+                <w:rFonts w:cstheme="minorHAnsi"/>
+              </w:rPr>
+              <w:t>There is a “-” button that’s located in the preview-mode of the application. We want to check if this button works. If it does work, then we should see that a list was deleted, and removed from the preview-mode.</w:t>
             </w:r>
           </w:p>
         </w:tc>
@@ -1187,142 +1780,140 @@
           </w:tcPr>
           <w:p>
             <w:pPr>
-              <w:pStyle w:val="a4"/>
+              <w:pStyle w:val="ListParagraph"/>
               <w:numPr>
                 <w:ilvl w:val="0"/>
                 <w:numId w:val="9"/>
               </w:numPr>
               <w:rPr>
-                <w:highlight w:val="green"/>
-              </w:rPr>
-            </w:pPr>
-            <w:r>
-              <w:rPr>
-                <w:highlight w:val="green"/>
-              </w:rPr>
-              <w:lastRenderedPageBreak/>
+                <w:rFonts w:cstheme="minorHAnsi"/>
+              </w:rPr>
+            </w:pPr>
+            <w:r>
+              <w:rPr>
+                <w:rFonts w:cstheme="minorHAnsi"/>
+              </w:rPr>
               <w:t>Open application.</w:t>
             </w:r>
           </w:p>
           <w:p>
             <w:pPr>
-              <w:pStyle w:val="a4"/>
+              <w:pStyle w:val="ListParagraph"/>
               <w:numPr>
                 <w:ilvl w:val="0"/>
                 <w:numId w:val="9"/>
               </w:numPr>
               <w:rPr>
-                <w:highlight w:val="green"/>
-              </w:rPr>
-            </w:pPr>
-            <w:r>
-              <w:rPr>
-                <w:highlight w:val="green"/>
+                <w:rFonts w:cstheme="minorHAnsi"/>
+              </w:rPr>
+            </w:pPr>
+            <w:r>
+              <w:rPr>
+                <w:rFonts w:cstheme="minorHAnsi"/>
               </w:rPr>
               <w:t>Login with existing user.</w:t>
             </w:r>
           </w:p>
           <w:p>
             <w:pPr>
-              <w:pStyle w:val="a4"/>
+              <w:pStyle w:val="ListParagraph"/>
               <w:numPr>
                 <w:ilvl w:val="0"/>
                 <w:numId w:val="9"/>
               </w:numPr>
               <w:rPr>
-                <w:highlight w:val="green"/>
-              </w:rPr>
-            </w:pPr>
-            <w:r>
-              <w:rPr>
-                <w:highlight w:val="green"/>
-              </w:rPr>
-              <w:lastRenderedPageBreak/>
+                <w:rFonts w:cstheme="minorHAnsi"/>
+              </w:rPr>
+            </w:pPr>
+            <w:r>
+              <w:rPr>
+                <w:rFonts w:cstheme="minorHAnsi"/>
+              </w:rPr>
               <w:t>Go to “preview-mode” page.</w:t>
             </w:r>
           </w:p>
           <w:p>
             <w:pPr>
-              <w:pStyle w:val="a4"/>
+              <w:pStyle w:val="ListParagraph"/>
               <w:numPr>
                 <w:ilvl w:val="0"/>
                 <w:numId w:val="9"/>
               </w:numPr>
               <w:rPr>
-                <w:highlight w:val="green"/>
-              </w:rPr>
-            </w:pPr>
-            <w:r>
-              <w:rPr>
-                <w:highlight w:val="green"/>
+                <w:rFonts w:cstheme="minorHAnsi"/>
+              </w:rPr>
+            </w:pPr>
+            <w:r>
+              <w:rPr>
+                <w:rFonts w:cstheme="minorHAnsi"/>
               </w:rPr>
               <w:t>Scroll down to the bottom of the page.</w:t>
             </w:r>
           </w:p>
           <w:p>
             <w:pPr>
-              <w:pStyle w:val="a4"/>
+              <w:pStyle w:val="ListParagraph"/>
               <w:numPr>
                 <w:ilvl w:val="0"/>
                 <w:numId w:val="9"/>
               </w:numPr>
               <w:rPr>
-                <w:highlight w:val="green"/>
-              </w:rPr>
-            </w:pPr>
-            <w:r>
-              <w:rPr>
-                <w:highlight w:val="green"/>
+                <w:rFonts w:cstheme="minorHAnsi"/>
+              </w:rPr>
+            </w:pPr>
+            <w:r>
+              <w:rPr>
+                <w:rFonts w:cstheme="minorHAnsi"/>
               </w:rPr>
               <w:t>Find the “-” button in the bottom of the page.</w:t>
             </w:r>
           </w:p>
           <w:p>
             <w:pPr>
-              <w:pStyle w:val="a4"/>
+              <w:pStyle w:val="ListParagraph"/>
               <w:numPr>
                 <w:ilvl w:val="0"/>
                 <w:numId w:val="9"/>
               </w:numPr>
               <w:rPr>
-                <w:highlight w:val="green"/>
-              </w:rPr>
-            </w:pPr>
-            <w:r>
-              <w:rPr>
-                <w:highlight w:val="green"/>
+                <w:rFonts w:cstheme="minorHAnsi"/>
+              </w:rPr>
+            </w:pPr>
+            <w:r>
+              <w:rPr>
+                <w:rFonts w:cstheme="minorHAnsi"/>
               </w:rPr>
               <w:t>Click on the “-” button.</w:t>
             </w:r>
           </w:p>
           <w:p>
             <w:pPr>
-              <w:pStyle w:val="a4"/>
+              <w:pStyle w:val="ListParagraph"/>
               <w:numPr>
                 <w:ilvl w:val="0"/>
                 <w:numId w:val="9"/>
               </w:numPr>
               <w:rPr>
-                <w:highlight w:val="green"/>
-              </w:rPr>
-            </w:pPr>
-            <w:r>
-              <w:rPr>
-                <w:highlight w:val="green"/>
+                <w:rFonts w:cstheme="minorHAnsi"/>
+              </w:rPr>
+            </w:pPr>
+            <w:r>
+              <w:rPr>
+                <w:rFonts w:cstheme="minorHAnsi"/>
               </w:rPr>
               <w:t xml:space="preserve">Check if a current list That we </w:t>
             </w:r>
             <w:proofErr w:type="gramStart"/>
             <w:r>
               <w:rPr>
-                <w:highlight w:val="green"/>
+                <w:rFonts w:cstheme="minorHAnsi"/>
               </w:rPr>
               <w:t>choose  has</w:t>
             </w:r>
             <w:proofErr w:type="gramEnd"/>
             <w:r>
               <w:rPr>
-                <w:highlight w:val="green"/>
+                <w:rFonts w:cstheme="minorHAnsi"/>
               </w:rPr>
               <w:t xml:space="preserve"> been removed from  the “preview-mode” list.</w:t>
             </w:r>
@@ -1330,7 +1921,7 @@
           <w:p>
             <w:pPr>
               <w:rPr>
-                <w:highlight w:val="green"/>
+                <w:rFonts w:cstheme="minorHAnsi"/>
               </w:rPr>
             </w:pPr>
           </w:p>
@@ -1344,15 +1935,21 @@
           <w:p>
             <w:pPr>
               <w:rPr>
+                <w:rFonts w:cstheme="minorHAnsi"/>
                 <w:rtl/>
               </w:rPr>
             </w:pPr>
             <w:r>
-              <w:lastRenderedPageBreak/>
+              <w:rPr>
+                <w:rFonts w:cstheme="minorHAnsi"/>
+              </w:rPr>
               <w:t xml:space="preserve">Check if you can add or remove an Item on each </w:t>
             </w:r>
             <w:proofErr w:type="gramStart"/>
             <w:r>
+              <w:rPr>
+                <w:rFonts w:cstheme="minorHAnsi"/>
+              </w:rPr>
               <w:t>List .</w:t>
             </w:r>
             <w:proofErr w:type="gramEnd"/>
@@ -1363,27 +1960,50 @@
             <w:tcW w:w="3117" w:type="dxa"/>
           </w:tcPr>
           <w:p>
-            <w:r>
+            <w:pPr>
+              <w:rPr>
+                <w:rFonts w:cstheme="minorHAnsi"/>
+              </w:rPr>
+            </w:pPr>
+            <w:r>
+              <w:rPr>
+                <w:rFonts w:cstheme="minorHAnsi"/>
+              </w:rPr>
               <w:t xml:space="preserve">When we inside the Shopping List inside the "Edit Mode" Page we should check if we can add </w:t>
             </w:r>
             <w:proofErr w:type="gramStart"/>
             <w:r>
+              <w:rPr>
+                <w:rFonts w:cstheme="minorHAnsi"/>
+              </w:rPr>
               <w:t>a</w:t>
             </w:r>
             <w:proofErr w:type="gramEnd"/>
             <w:r>
+              <w:rPr>
+                <w:rFonts w:cstheme="minorHAnsi"/>
+              </w:rPr>
               <w:t xml:space="preserve"> item or remove one. Also we need to check if each item we can add or remove </w:t>
             </w:r>
             <w:proofErr w:type="spellStart"/>
             <w:proofErr w:type="gramStart"/>
             <w:r>
+              <w:rPr>
+                <w:rFonts w:cstheme="minorHAnsi"/>
+              </w:rPr>
               <w:t>sublists</w:t>
             </w:r>
             <w:proofErr w:type="spellEnd"/>
             <w:r>
+              <w:rPr>
+                <w:rFonts w:cstheme="minorHAnsi"/>
+              </w:rPr>
               <w:t xml:space="preserve"> </w:t>
             </w:r>
             <w:r>
+              <w:rPr>
+                <w:rFonts w:cstheme="minorHAnsi"/>
+              </w:rPr>
               <w:t>.</w:t>
             </w:r>
             <w:proofErr w:type="gramEnd"/>
@@ -1395,139 +2015,214 @@
           </w:tcPr>
           <w:p>
             <w:pPr>
-              <w:pStyle w:val="a4"/>
+              <w:pStyle w:val="ListParagraph"/>
               <w:numPr>
                 <w:ilvl w:val="0"/>
                 <w:numId w:val="12"/>
               </w:numPr>
-            </w:pPr>
-            <w:r>
+              <w:rPr>
+                <w:rFonts w:cstheme="minorHAnsi"/>
+              </w:rPr>
+            </w:pPr>
+            <w:r>
+              <w:rPr>
+                <w:rFonts w:cstheme="minorHAnsi"/>
+              </w:rPr>
               <w:t>Open application.</w:t>
             </w:r>
           </w:p>
           <w:p>
             <w:pPr>
-              <w:pStyle w:val="a4"/>
+              <w:pStyle w:val="ListParagraph"/>
               <w:numPr>
                 <w:ilvl w:val="0"/>
                 <w:numId w:val="12"/>
               </w:numPr>
-            </w:pPr>
-            <w:r>
+              <w:rPr>
+                <w:rFonts w:cstheme="minorHAnsi"/>
+              </w:rPr>
+            </w:pPr>
+            <w:r>
+              <w:rPr>
+                <w:rFonts w:cstheme="minorHAnsi"/>
+              </w:rPr>
               <w:t>Login with existing user.</w:t>
             </w:r>
           </w:p>
           <w:p>
             <w:pPr>
-              <w:pStyle w:val="a4"/>
+              <w:pStyle w:val="ListParagraph"/>
               <w:numPr>
                 <w:ilvl w:val="0"/>
                 <w:numId w:val="12"/>
               </w:numPr>
-            </w:pPr>
-            <w:r>
+              <w:rPr>
+                <w:rFonts w:cstheme="minorHAnsi"/>
+              </w:rPr>
+            </w:pPr>
+            <w:r>
+              <w:rPr>
+                <w:rFonts w:cstheme="minorHAnsi"/>
+              </w:rPr>
               <w:t>Go to “Edit-mode” page.</w:t>
             </w:r>
           </w:p>
           <w:p>
             <w:pPr>
-              <w:pStyle w:val="a4"/>
+              <w:pStyle w:val="ListParagraph"/>
               <w:numPr>
                 <w:ilvl w:val="0"/>
                 <w:numId w:val="12"/>
               </w:numPr>
-            </w:pPr>
-            <w:r>
+              <w:rPr>
+                <w:rFonts w:cstheme="minorHAnsi"/>
+              </w:rPr>
+            </w:pPr>
+            <w:r>
+              <w:rPr>
+                <w:rFonts w:cstheme="minorHAnsi"/>
+              </w:rPr>
               <w:t>Find a list</w:t>
             </w:r>
           </w:p>
           <w:p>
             <w:pPr>
-              <w:pStyle w:val="a4"/>
+              <w:pStyle w:val="ListParagraph"/>
               <w:numPr>
                 <w:ilvl w:val="0"/>
                 <w:numId w:val="12"/>
               </w:numPr>
-            </w:pPr>
-            <w:r>
+              <w:rPr>
+                <w:rFonts w:cstheme="minorHAnsi"/>
+              </w:rPr>
+            </w:pPr>
+            <w:r>
+              <w:rPr>
+                <w:rFonts w:cstheme="minorHAnsi"/>
+              </w:rPr>
               <w:t xml:space="preserve">Choose this </w:t>
             </w:r>
             <w:proofErr w:type="gramStart"/>
             <w:r>
+              <w:rPr>
+                <w:rFonts w:cstheme="minorHAnsi"/>
+              </w:rPr>
               <w:t>List .</w:t>
             </w:r>
             <w:proofErr w:type="gramEnd"/>
           </w:p>
           <w:p>
             <w:pPr>
-              <w:pStyle w:val="a4"/>
+              <w:pStyle w:val="ListParagraph"/>
               <w:numPr>
                 <w:ilvl w:val="0"/>
                 <w:numId w:val="12"/>
               </w:numPr>
-            </w:pPr>
-            <w:r>
+              <w:rPr>
+                <w:rFonts w:cstheme="minorHAnsi"/>
+              </w:rPr>
+            </w:pPr>
+            <w:r>
+              <w:rPr>
+                <w:rFonts w:cstheme="minorHAnsi"/>
+              </w:rPr>
               <w:t xml:space="preserve">Find If Product is Existing on the List </w:t>
             </w:r>
           </w:p>
           <w:p>
             <w:pPr>
-              <w:pStyle w:val="a4"/>
+              <w:pStyle w:val="ListParagraph"/>
               <w:numPr>
                 <w:ilvl w:val="0"/>
                 <w:numId w:val="12"/>
               </w:numPr>
-            </w:pPr>
-            <w:r>
+              <w:rPr>
+                <w:rFonts w:cstheme="minorHAnsi"/>
+              </w:rPr>
+            </w:pPr>
+            <w:r>
+              <w:rPr>
+                <w:rFonts w:cstheme="minorHAnsi"/>
+              </w:rPr>
               <w:t xml:space="preserve">Check if on the item you have a </w:t>
             </w:r>
             <w:proofErr w:type="spellStart"/>
             <w:proofErr w:type="gramStart"/>
             <w:r>
+              <w:rPr>
+                <w:rFonts w:cstheme="minorHAnsi"/>
+              </w:rPr>
               <w:t>sublist</w:t>
             </w:r>
             <w:proofErr w:type="spellEnd"/>
             <w:r>
+              <w:rPr>
+                <w:rFonts w:cstheme="minorHAnsi"/>
+              </w:rPr>
               <w:t xml:space="preserve"> .</w:t>
             </w:r>
             <w:proofErr w:type="gramEnd"/>
             <w:r>
+              <w:rPr>
+                <w:rFonts w:cstheme="minorHAnsi"/>
+              </w:rPr>
               <w:t xml:space="preserve"> </w:t>
             </w:r>
           </w:p>
           <w:p>
             <w:pPr>
-              <w:pStyle w:val="a4"/>
+              <w:pStyle w:val="ListParagraph"/>
               <w:numPr>
                 <w:ilvl w:val="0"/>
                 <w:numId w:val="12"/>
               </w:numPr>
-            </w:pPr>
-            <w:r>
+              <w:rPr>
+                <w:rFonts w:cstheme="minorHAnsi"/>
+              </w:rPr>
+            </w:pPr>
+            <w:r>
+              <w:rPr>
+                <w:rFonts w:cstheme="minorHAnsi"/>
+              </w:rPr>
               <w:t xml:space="preserve">If there </w:t>
             </w:r>
             <w:proofErr w:type="gramStart"/>
             <w:r>
+              <w:rPr>
+                <w:rFonts w:cstheme="minorHAnsi"/>
+              </w:rPr>
               <w:t>is  check</w:t>
             </w:r>
             <w:proofErr w:type="gramEnd"/>
             <w:r>
+              <w:rPr>
+                <w:rFonts w:cstheme="minorHAnsi"/>
+              </w:rPr>
               <w:t xml:space="preserve"> if you can edit a gender of item to this specific list</w:t>
             </w:r>
           </w:p>
           <w:p>
             <w:pPr>
-              <w:pStyle w:val="a4"/>
+              <w:pStyle w:val="ListParagraph"/>
               <w:numPr>
                 <w:ilvl w:val="0"/>
                 <w:numId w:val="12"/>
               </w:numPr>
-            </w:pPr>
-            <w:r>
+              <w:rPr>
+                <w:rFonts w:cstheme="minorHAnsi"/>
+              </w:rPr>
+            </w:pPr>
+            <w:r>
+              <w:rPr>
+                <w:rFonts w:cstheme="minorHAnsi"/>
+              </w:rPr>
               <w:t xml:space="preserve">Check after then if you can remove </w:t>
             </w:r>
             <w:proofErr w:type="gramStart"/>
             <w:r>
+              <w:rPr>
+                <w:rFonts w:cstheme="minorHAnsi"/>
+              </w:rPr>
               <w:t>it .</w:t>
             </w:r>
             <w:proofErr w:type="gramEnd"/>
@@ -1535,15 +2230,25 @@
           <w:p>
             <w:pPr>
               <w:ind w:left="360"/>
-            </w:pPr>
-          </w:p>
-          <w:p/>
+              <w:rPr>
+                <w:rFonts w:cstheme="minorHAnsi"/>
+              </w:rPr>
+            </w:pPr>
+          </w:p>
+          <w:p>
+            <w:pPr>
+              <w:rPr>
+                <w:rFonts w:cstheme="minorHAnsi"/>
+              </w:rPr>
+            </w:pPr>
+          </w:p>
         </w:tc>
       </w:tr>
     </w:tbl>
     <w:p>
       <w:pPr>
         <w:rPr>
+          <w:rFonts w:cstheme="minorHAnsi"/>
           <w:rtl/>
         </w:rPr>
       </w:pPr>
@@ -1650,6 +2355,95 @@
     </w:lvl>
   </w:abstractNum>
   <w:abstractNum w:abstractNumId="1" w15:restartNumberingAfterBreak="0">
+    <w:nsid w:val="11412B5E"/>
+    <w:multiLevelType w:val="hybridMultilevel"/>
+    <w:tmpl w:val="D40AFAA8"/>
+    <w:lvl w:ilvl="0" w:tplc="0409000F">
+      <w:start w:val="1"/>
+      <w:numFmt w:val="decimal"/>
+      <w:lvlText w:val="%1."/>
+      <w:lvlJc w:val="left"/>
+      <w:pPr>
+        <w:ind w:left="720" w:hanging="360"/>
+      </w:pPr>
+      <w:rPr>
+        <w:rFonts w:hint="default"/>
+      </w:rPr>
+    </w:lvl>
+    <w:lvl w:ilvl="1" w:tplc="04090019" w:tentative="1">
+      <w:start w:val="1"/>
+      <w:numFmt w:val="lowerLetter"/>
+      <w:lvlText w:val="%2."/>
+      <w:lvlJc w:val="left"/>
+      <w:pPr>
+        <w:ind w:left="1440" w:hanging="360"/>
+      </w:pPr>
+    </w:lvl>
+    <w:lvl w:ilvl="2" w:tplc="0409001B" w:tentative="1">
+      <w:start w:val="1"/>
+      <w:numFmt w:val="lowerRoman"/>
+      <w:lvlText w:val="%3."/>
+      <w:lvlJc w:val="right"/>
+      <w:pPr>
+        <w:ind w:left="2160" w:hanging="180"/>
+      </w:pPr>
+    </w:lvl>
+    <w:lvl w:ilvl="3" w:tplc="0409000F" w:tentative="1">
+      <w:start w:val="1"/>
+      <w:numFmt w:val="decimal"/>
+      <w:lvlText w:val="%4."/>
+      <w:lvlJc w:val="left"/>
+      <w:pPr>
+        <w:ind w:left="2880" w:hanging="360"/>
+      </w:pPr>
+    </w:lvl>
+    <w:lvl w:ilvl="4" w:tplc="04090019" w:tentative="1">
+      <w:start w:val="1"/>
+      <w:numFmt w:val="lowerLetter"/>
+      <w:lvlText w:val="%5."/>
+      <w:lvlJc w:val="left"/>
+      <w:pPr>
+        <w:ind w:left="3600" w:hanging="360"/>
+      </w:pPr>
+    </w:lvl>
+    <w:lvl w:ilvl="5" w:tplc="0409001B" w:tentative="1">
+      <w:start w:val="1"/>
+      <w:numFmt w:val="lowerRoman"/>
+      <w:lvlText w:val="%6."/>
+      <w:lvlJc w:val="right"/>
+      <w:pPr>
+        <w:ind w:left="4320" w:hanging="180"/>
+      </w:pPr>
+    </w:lvl>
+    <w:lvl w:ilvl="6" w:tplc="0409000F" w:tentative="1">
+      <w:start w:val="1"/>
+      <w:numFmt w:val="decimal"/>
+      <w:lvlText w:val="%7."/>
+      <w:lvlJc w:val="left"/>
+      <w:pPr>
+        <w:ind w:left="5040" w:hanging="360"/>
+      </w:pPr>
+    </w:lvl>
+    <w:lvl w:ilvl="7" w:tplc="04090019" w:tentative="1">
+      <w:start w:val="1"/>
+      <w:numFmt w:val="lowerLetter"/>
+      <w:lvlText w:val="%8."/>
+      <w:lvlJc w:val="left"/>
+      <w:pPr>
+        <w:ind w:left="5760" w:hanging="360"/>
+      </w:pPr>
+    </w:lvl>
+    <w:lvl w:ilvl="8" w:tplc="0409001B" w:tentative="1">
+      <w:start w:val="1"/>
+      <w:numFmt w:val="lowerRoman"/>
+      <w:lvlText w:val="%9."/>
+      <w:lvlJc w:val="right"/>
+      <w:pPr>
+        <w:ind w:left="6480" w:hanging="180"/>
+      </w:pPr>
+    </w:lvl>
+  </w:abstractNum>
+  <w:abstractNum w:abstractNumId="2" w15:restartNumberingAfterBreak="0">
     <w:nsid w:val="181E7EBB"/>
     <w:multiLevelType w:val="hybridMultilevel"/>
     <w:tmpl w:val="20A6D68A"/>
@@ -1738,7 +2532,96 @@
       </w:pPr>
     </w:lvl>
   </w:abstractNum>
-  <w:abstractNum w:abstractNumId="2" w15:restartNumberingAfterBreak="0">
+  <w:abstractNum w:abstractNumId="3" w15:restartNumberingAfterBreak="0">
+    <w:nsid w:val="1C6C16BB"/>
+    <w:multiLevelType w:val="hybridMultilevel"/>
+    <w:tmpl w:val="9DD22D28"/>
+    <w:lvl w:ilvl="0" w:tplc="E4DC7874">
+      <w:start w:val="1"/>
+      <w:numFmt w:val="decimal"/>
+      <w:lvlText w:val="%1."/>
+      <w:lvlJc w:val="left"/>
+      <w:pPr>
+        <w:ind w:left="1080" w:hanging="360"/>
+      </w:pPr>
+      <w:rPr>
+        <w:rFonts w:hint="default"/>
+      </w:rPr>
+    </w:lvl>
+    <w:lvl w:ilvl="1" w:tplc="04090019" w:tentative="1">
+      <w:start w:val="1"/>
+      <w:numFmt w:val="lowerLetter"/>
+      <w:lvlText w:val="%2."/>
+      <w:lvlJc w:val="left"/>
+      <w:pPr>
+        <w:ind w:left="1800" w:hanging="360"/>
+      </w:pPr>
+    </w:lvl>
+    <w:lvl w:ilvl="2" w:tplc="0409001B" w:tentative="1">
+      <w:start w:val="1"/>
+      <w:numFmt w:val="lowerRoman"/>
+      <w:lvlText w:val="%3."/>
+      <w:lvlJc w:val="right"/>
+      <w:pPr>
+        <w:ind w:left="2520" w:hanging="180"/>
+      </w:pPr>
+    </w:lvl>
+    <w:lvl w:ilvl="3" w:tplc="0409000F" w:tentative="1">
+      <w:start w:val="1"/>
+      <w:numFmt w:val="decimal"/>
+      <w:lvlText w:val="%4."/>
+      <w:lvlJc w:val="left"/>
+      <w:pPr>
+        <w:ind w:left="3240" w:hanging="360"/>
+      </w:pPr>
+    </w:lvl>
+    <w:lvl w:ilvl="4" w:tplc="04090019" w:tentative="1">
+      <w:start w:val="1"/>
+      <w:numFmt w:val="lowerLetter"/>
+      <w:lvlText w:val="%5."/>
+      <w:lvlJc w:val="left"/>
+      <w:pPr>
+        <w:ind w:left="3960" w:hanging="360"/>
+      </w:pPr>
+    </w:lvl>
+    <w:lvl w:ilvl="5" w:tplc="0409001B" w:tentative="1">
+      <w:start w:val="1"/>
+      <w:numFmt w:val="lowerRoman"/>
+      <w:lvlText w:val="%6."/>
+      <w:lvlJc w:val="right"/>
+      <w:pPr>
+        <w:ind w:left="4680" w:hanging="180"/>
+      </w:pPr>
+    </w:lvl>
+    <w:lvl w:ilvl="6" w:tplc="0409000F" w:tentative="1">
+      <w:start w:val="1"/>
+      <w:numFmt w:val="decimal"/>
+      <w:lvlText w:val="%7."/>
+      <w:lvlJc w:val="left"/>
+      <w:pPr>
+        <w:ind w:left="5400" w:hanging="360"/>
+      </w:pPr>
+    </w:lvl>
+    <w:lvl w:ilvl="7" w:tplc="04090019" w:tentative="1">
+      <w:start w:val="1"/>
+      <w:numFmt w:val="lowerLetter"/>
+      <w:lvlText w:val="%8."/>
+      <w:lvlJc w:val="left"/>
+      <w:pPr>
+        <w:ind w:left="6120" w:hanging="360"/>
+      </w:pPr>
+    </w:lvl>
+    <w:lvl w:ilvl="8" w:tplc="0409001B" w:tentative="1">
+      <w:start w:val="1"/>
+      <w:numFmt w:val="lowerRoman"/>
+      <w:lvlText w:val="%9."/>
+      <w:lvlJc w:val="right"/>
+      <w:pPr>
+        <w:ind w:left="6840" w:hanging="180"/>
+      </w:pPr>
+    </w:lvl>
+  </w:abstractNum>
+  <w:abstractNum w:abstractNumId="4" w15:restartNumberingAfterBreak="0">
     <w:nsid w:val="1CD8468C"/>
     <w:multiLevelType w:val="hybridMultilevel"/>
     <w:tmpl w:val="92B6F466"/>
@@ -1827,7 +2710,7 @@
       </w:pPr>
     </w:lvl>
   </w:abstractNum>
-  <w:abstractNum w:abstractNumId="3" w15:restartNumberingAfterBreak="0">
+  <w:abstractNum w:abstractNumId="5" w15:restartNumberingAfterBreak="0">
     <w:nsid w:val="28A75173"/>
     <w:multiLevelType w:val="hybridMultilevel"/>
     <w:tmpl w:val="41ACE382"/>
@@ -1916,7 +2799,7 @@
       </w:pPr>
     </w:lvl>
   </w:abstractNum>
-  <w:abstractNum w:abstractNumId="4" w15:restartNumberingAfterBreak="0">
+  <w:abstractNum w:abstractNumId="6" w15:restartNumberingAfterBreak="0">
     <w:nsid w:val="2B051F81"/>
     <w:multiLevelType w:val="hybridMultilevel"/>
     <w:tmpl w:val="D93E9B7C"/>
@@ -2029,7 +2912,7 @@
       </w:rPr>
     </w:lvl>
   </w:abstractNum>
-  <w:abstractNum w:abstractNumId="5" w15:restartNumberingAfterBreak="0">
+  <w:abstractNum w:abstractNumId="7" w15:restartNumberingAfterBreak="0">
     <w:nsid w:val="3E8079AE"/>
     <w:multiLevelType w:val="hybridMultilevel"/>
     <w:tmpl w:val="9B489040"/>
@@ -2118,7 +3001,7 @@
       </w:pPr>
     </w:lvl>
   </w:abstractNum>
-  <w:abstractNum w:abstractNumId="6" w15:restartNumberingAfterBreak="0">
+  <w:abstractNum w:abstractNumId="8" w15:restartNumberingAfterBreak="0">
     <w:nsid w:val="3FE90E68"/>
     <w:multiLevelType w:val="hybridMultilevel"/>
     <w:tmpl w:val="92B6F466"/>
@@ -2207,7 +3090,7 @@
       </w:pPr>
     </w:lvl>
   </w:abstractNum>
-  <w:abstractNum w:abstractNumId="7" w15:restartNumberingAfterBreak="0">
+  <w:abstractNum w:abstractNumId="9" w15:restartNumberingAfterBreak="0">
     <w:nsid w:val="4E5C7609"/>
     <w:multiLevelType w:val="hybridMultilevel"/>
     <w:tmpl w:val="0B063FF8"/>
@@ -2296,7 +3179,7 @@
       </w:pPr>
     </w:lvl>
   </w:abstractNum>
-  <w:abstractNum w:abstractNumId="8" w15:restartNumberingAfterBreak="0">
+  <w:abstractNum w:abstractNumId="10" w15:restartNumberingAfterBreak="0">
     <w:nsid w:val="4EB00422"/>
     <w:multiLevelType w:val="hybridMultilevel"/>
     <w:tmpl w:val="9B489040"/>
@@ -2385,7 +3268,7 @@
       </w:pPr>
     </w:lvl>
   </w:abstractNum>
-  <w:abstractNum w:abstractNumId="9" w15:restartNumberingAfterBreak="0">
+  <w:abstractNum w:abstractNumId="11" w15:restartNumberingAfterBreak="0">
     <w:nsid w:val="54D7021E"/>
     <w:multiLevelType w:val="hybridMultilevel"/>
     <w:tmpl w:val="9B489040"/>
@@ -2474,7 +3357,96 @@
       </w:pPr>
     </w:lvl>
   </w:abstractNum>
-  <w:abstractNum w:abstractNumId="10" w15:restartNumberingAfterBreak="0">
+  <w:abstractNum w:abstractNumId="12" w15:restartNumberingAfterBreak="0">
+    <w:nsid w:val="567C2254"/>
+    <w:multiLevelType w:val="hybridMultilevel"/>
+    <w:tmpl w:val="363886F4"/>
+    <w:lvl w:ilvl="0" w:tplc="0409000F">
+      <w:start w:val="1"/>
+      <w:numFmt w:val="decimal"/>
+      <w:lvlText w:val="%1."/>
+      <w:lvlJc w:val="left"/>
+      <w:pPr>
+        <w:ind w:left="720" w:hanging="360"/>
+      </w:pPr>
+      <w:rPr>
+        <w:rFonts w:hint="default"/>
+      </w:rPr>
+    </w:lvl>
+    <w:lvl w:ilvl="1" w:tplc="04090019" w:tentative="1">
+      <w:start w:val="1"/>
+      <w:numFmt w:val="lowerLetter"/>
+      <w:lvlText w:val="%2."/>
+      <w:lvlJc w:val="left"/>
+      <w:pPr>
+        <w:ind w:left="1440" w:hanging="360"/>
+      </w:pPr>
+    </w:lvl>
+    <w:lvl w:ilvl="2" w:tplc="0409001B" w:tentative="1">
+      <w:start w:val="1"/>
+      <w:numFmt w:val="lowerRoman"/>
+      <w:lvlText w:val="%3."/>
+      <w:lvlJc w:val="right"/>
+      <w:pPr>
+        <w:ind w:left="2160" w:hanging="180"/>
+      </w:pPr>
+    </w:lvl>
+    <w:lvl w:ilvl="3" w:tplc="0409000F" w:tentative="1">
+      <w:start w:val="1"/>
+      <w:numFmt w:val="decimal"/>
+      <w:lvlText w:val="%4."/>
+      <w:lvlJc w:val="left"/>
+      <w:pPr>
+        <w:ind w:left="2880" w:hanging="360"/>
+      </w:pPr>
+    </w:lvl>
+    <w:lvl w:ilvl="4" w:tplc="04090019" w:tentative="1">
+      <w:start w:val="1"/>
+      <w:numFmt w:val="lowerLetter"/>
+      <w:lvlText w:val="%5."/>
+      <w:lvlJc w:val="left"/>
+      <w:pPr>
+        <w:ind w:left="3600" w:hanging="360"/>
+      </w:pPr>
+    </w:lvl>
+    <w:lvl w:ilvl="5" w:tplc="0409001B" w:tentative="1">
+      <w:start w:val="1"/>
+      <w:numFmt w:val="lowerRoman"/>
+      <w:lvlText w:val="%6."/>
+      <w:lvlJc w:val="right"/>
+      <w:pPr>
+        <w:ind w:left="4320" w:hanging="180"/>
+      </w:pPr>
+    </w:lvl>
+    <w:lvl w:ilvl="6" w:tplc="0409000F" w:tentative="1">
+      <w:start w:val="1"/>
+      <w:numFmt w:val="decimal"/>
+      <w:lvlText w:val="%7."/>
+      <w:lvlJc w:val="left"/>
+      <w:pPr>
+        <w:ind w:left="5040" w:hanging="360"/>
+      </w:pPr>
+    </w:lvl>
+    <w:lvl w:ilvl="7" w:tplc="04090019" w:tentative="1">
+      <w:start w:val="1"/>
+      <w:numFmt w:val="lowerLetter"/>
+      <w:lvlText w:val="%8."/>
+      <w:lvlJc w:val="left"/>
+      <w:pPr>
+        <w:ind w:left="5760" w:hanging="360"/>
+      </w:pPr>
+    </w:lvl>
+    <w:lvl w:ilvl="8" w:tplc="0409001B" w:tentative="1">
+      <w:start w:val="1"/>
+      <w:numFmt w:val="lowerRoman"/>
+      <w:lvlText w:val="%9."/>
+      <w:lvlJc w:val="right"/>
+      <w:pPr>
+        <w:ind w:left="6480" w:hanging="180"/>
+      </w:pPr>
+    </w:lvl>
+  </w:abstractNum>
+  <w:abstractNum w:abstractNumId="13" w15:restartNumberingAfterBreak="0">
     <w:nsid w:val="659372EE"/>
     <w:multiLevelType w:val="hybridMultilevel"/>
     <w:tmpl w:val="3E222DCC"/>
@@ -2563,7 +3535,7 @@
       </w:pPr>
     </w:lvl>
   </w:abstractNum>
-  <w:abstractNum w:abstractNumId="11" w15:restartNumberingAfterBreak="0">
+  <w:abstractNum w:abstractNumId="14" w15:restartNumberingAfterBreak="0">
     <w:nsid w:val="76421422"/>
     <w:multiLevelType w:val="hybridMultilevel"/>
     <w:tmpl w:val="5FF808D0"/>
@@ -2652,7 +3624,185 @@
       </w:pPr>
     </w:lvl>
   </w:abstractNum>
-  <w:abstractNum w:abstractNumId="12" w15:restartNumberingAfterBreak="0">
+  <w:abstractNum w:abstractNumId="15" w15:restartNumberingAfterBreak="0">
+    <w:nsid w:val="78494B79"/>
+    <w:multiLevelType w:val="hybridMultilevel"/>
+    <w:tmpl w:val="2D9E6AA8"/>
+    <w:lvl w:ilvl="0" w:tplc="0409000F">
+      <w:start w:val="1"/>
+      <w:numFmt w:val="decimal"/>
+      <w:lvlText w:val="%1."/>
+      <w:lvlJc w:val="left"/>
+      <w:pPr>
+        <w:ind w:left="720" w:hanging="360"/>
+      </w:pPr>
+      <w:rPr>
+        <w:rFonts w:hint="default"/>
+      </w:rPr>
+    </w:lvl>
+    <w:lvl w:ilvl="1" w:tplc="04090019" w:tentative="1">
+      <w:start w:val="1"/>
+      <w:numFmt w:val="lowerLetter"/>
+      <w:lvlText w:val="%2."/>
+      <w:lvlJc w:val="left"/>
+      <w:pPr>
+        <w:ind w:left="1440" w:hanging="360"/>
+      </w:pPr>
+    </w:lvl>
+    <w:lvl w:ilvl="2" w:tplc="0409001B" w:tentative="1">
+      <w:start w:val="1"/>
+      <w:numFmt w:val="lowerRoman"/>
+      <w:lvlText w:val="%3."/>
+      <w:lvlJc w:val="right"/>
+      <w:pPr>
+        <w:ind w:left="2160" w:hanging="180"/>
+      </w:pPr>
+    </w:lvl>
+    <w:lvl w:ilvl="3" w:tplc="0409000F" w:tentative="1">
+      <w:start w:val="1"/>
+      <w:numFmt w:val="decimal"/>
+      <w:lvlText w:val="%4."/>
+      <w:lvlJc w:val="left"/>
+      <w:pPr>
+        <w:ind w:left="2880" w:hanging="360"/>
+      </w:pPr>
+    </w:lvl>
+    <w:lvl w:ilvl="4" w:tplc="04090019" w:tentative="1">
+      <w:start w:val="1"/>
+      <w:numFmt w:val="lowerLetter"/>
+      <w:lvlText w:val="%5."/>
+      <w:lvlJc w:val="left"/>
+      <w:pPr>
+        <w:ind w:left="3600" w:hanging="360"/>
+      </w:pPr>
+    </w:lvl>
+    <w:lvl w:ilvl="5" w:tplc="0409001B" w:tentative="1">
+      <w:start w:val="1"/>
+      <w:numFmt w:val="lowerRoman"/>
+      <w:lvlText w:val="%6."/>
+      <w:lvlJc w:val="right"/>
+      <w:pPr>
+        <w:ind w:left="4320" w:hanging="180"/>
+      </w:pPr>
+    </w:lvl>
+    <w:lvl w:ilvl="6" w:tplc="0409000F" w:tentative="1">
+      <w:start w:val="1"/>
+      <w:numFmt w:val="decimal"/>
+      <w:lvlText w:val="%7."/>
+      <w:lvlJc w:val="left"/>
+      <w:pPr>
+        <w:ind w:left="5040" w:hanging="360"/>
+      </w:pPr>
+    </w:lvl>
+    <w:lvl w:ilvl="7" w:tplc="04090019" w:tentative="1">
+      <w:start w:val="1"/>
+      <w:numFmt w:val="lowerLetter"/>
+      <w:lvlText w:val="%8."/>
+      <w:lvlJc w:val="left"/>
+      <w:pPr>
+        <w:ind w:left="5760" w:hanging="360"/>
+      </w:pPr>
+    </w:lvl>
+    <w:lvl w:ilvl="8" w:tplc="0409001B" w:tentative="1">
+      <w:start w:val="1"/>
+      <w:numFmt w:val="lowerRoman"/>
+      <w:lvlText w:val="%9."/>
+      <w:lvlJc w:val="right"/>
+      <w:pPr>
+        <w:ind w:left="6480" w:hanging="180"/>
+      </w:pPr>
+    </w:lvl>
+  </w:abstractNum>
+  <w:abstractNum w:abstractNumId="16" w15:restartNumberingAfterBreak="0">
+    <w:nsid w:val="7C6042DB"/>
+    <w:multiLevelType w:val="hybridMultilevel"/>
+    <w:tmpl w:val="EAE4D872"/>
+    <w:lvl w:ilvl="0" w:tplc="0409000F">
+      <w:start w:val="1"/>
+      <w:numFmt w:val="decimal"/>
+      <w:lvlText w:val="%1."/>
+      <w:lvlJc w:val="left"/>
+      <w:pPr>
+        <w:ind w:left="720" w:hanging="360"/>
+      </w:pPr>
+      <w:rPr>
+        <w:rFonts w:hint="default"/>
+      </w:rPr>
+    </w:lvl>
+    <w:lvl w:ilvl="1" w:tplc="04090019" w:tentative="1">
+      <w:start w:val="1"/>
+      <w:numFmt w:val="lowerLetter"/>
+      <w:lvlText w:val="%2."/>
+      <w:lvlJc w:val="left"/>
+      <w:pPr>
+        <w:ind w:left="1440" w:hanging="360"/>
+      </w:pPr>
+    </w:lvl>
+    <w:lvl w:ilvl="2" w:tplc="0409001B" w:tentative="1">
+      <w:start w:val="1"/>
+      <w:numFmt w:val="lowerRoman"/>
+      <w:lvlText w:val="%3."/>
+      <w:lvlJc w:val="right"/>
+      <w:pPr>
+        <w:ind w:left="2160" w:hanging="180"/>
+      </w:pPr>
+    </w:lvl>
+    <w:lvl w:ilvl="3" w:tplc="0409000F" w:tentative="1">
+      <w:start w:val="1"/>
+      <w:numFmt w:val="decimal"/>
+      <w:lvlText w:val="%4."/>
+      <w:lvlJc w:val="left"/>
+      <w:pPr>
+        <w:ind w:left="2880" w:hanging="360"/>
+      </w:pPr>
+    </w:lvl>
+    <w:lvl w:ilvl="4" w:tplc="04090019" w:tentative="1">
+      <w:start w:val="1"/>
+      <w:numFmt w:val="lowerLetter"/>
+      <w:lvlText w:val="%5."/>
+      <w:lvlJc w:val="left"/>
+      <w:pPr>
+        <w:ind w:left="3600" w:hanging="360"/>
+      </w:pPr>
+    </w:lvl>
+    <w:lvl w:ilvl="5" w:tplc="0409001B" w:tentative="1">
+      <w:start w:val="1"/>
+      <w:numFmt w:val="lowerRoman"/>
+      <w:lvlText w:val="%6."/>
+      <w:lvlJc w:val="right"/>
+      <w:pPr>
+        <w:ind w:left="4320" w:hanging="180"/>
+      </w:pPr>
+    </w:lvl>
+    <w:lvl w:ilvl="6" w:tplc="0409000F" w:tentative="1">
+      <w:start w:val="1"/>
+      <w:numFmt w:val="decimal"/>
+      <w:lvlText w:val="%7."/>
+      <w:lvlJc w:val="left"/>
+      <w:pPr>
+        <w:ind w:left="5040" w:hanging="360"/>
+      </w:pPr>
+    </w:lvl>
+    <w:lvl w:ilvl="7" w:tplc="04090019" w:tentative="1">
+      <w:start w:val="1"/>
+      <w:numFmt w:val="lowerLetter"/>
+      <w:lvlText w:val="%8."/>
+      <w:lvlJc w:val="left"/>
+      <w:pPr>
+        <w:ind w:left="5760" w:hanging="360"/>
+      </w:pPr>
+    </w:lvl>
+    <w:lvl w:ilvl="8" w:tplc="0409001B" w:tentative="1">
+      <w:start w:val="1"/>
+      <w:numFmt w:val="lowerRoman"/>
+      <w:lvlText w:val="%9."/>
+      <w:lvlJc w:val="right"/>
+      <w:pPr>
+        <w:ind w:left="6480" w:hanging="180"/>
+      </w:pPr>
+    </w:lvl>
+  </w:abstractNum>
+  <w:abstractNum w:abstractNumId="17" w15:restartNumberingAfterBreak="0">
     <w:nsid w:val="7E166080"/>
     <w:multiLevelType w:val="hybridMultilevel"/>
     <w:tmpl w:val="F610852A"/>
@@ -2742,43 +3892,58 @@
     </w:lvl>
   </w:abstractNum>
   <w:num w:numId="1">
-    <w:abstractNumId w:val="11"/>
+    <w:abstractNumId w:val="14"/>
   </w:num>
   <w:num w:numId="2">
-    <w:abstractNumId w:val="8"/>
+    <w:abstractNumId w:val="10"/>
   </w:num>
   <w:num w:numId="3">
-    <w:abstractNumId w:val="3"/>
+    <w:abstractNumId w:val="5"/>
   </w:num>
   <w:num w:numId="4">
     <w:abstractNumId w:val="0"/>
   </w:num>
   <w:num w:numId="5">
+    <w:abstractNumId w:val="8"/>
+  </w:num>
+  <w:num w:numId="6">
+    <w:abstractNumId w:val="4"/>
+  </w:num>
+  <w:num w:numId="7">
+    <w:abstractNumId w:val="13"/>
+  </w:num>
+  <w:num w:numId="8">
+    <w:abstractNumId w:val="17"/>
+  </w:num>
+  <w:num w:numId="9">
+    <w:abstractNumId w:val="11"/>
+  </w:num>
+  <w:num w:numId="10">
+    <w:abstractNumId w:val="9"/>
+  </w:num>
+  <w:num w:numId="11">
+    <w:abstractNumId w:val="2"/>
+  </w:num>
+  <w:num w:numId="12">
+    <w:abstractNumId w:val="7"/>
+  </w:num>
+  <w:num w:numId="13">
     <w:abstractNumId w:val="6"/>
   </w:num>
-  <w:num w:numId="6">
-    <w:abstractNumId w:val="2"/>
+  <w:num w:numId="14">
+    <w:abstractNumId w:val="15"/>
   </w:num>
-  <w:num w:numId="7">
-    <w:abstractNumId w:val="10"/>
-  </w:num>
-  <w:num w:numId="8">
+  <w:num w:numId="15">
     <w:abstractNumId w:val="12"/>
   </w:num>
-  <w:num w:numId="9">
-    <w:abstractNumId w:val="9"/>
+  <w:num w:numId="16">
+    <w:abstractNumId w:val="16"/>
   </w:num>
-  <w:num w:numId="10">
-    <w:abstractNumId w:val="7"/>
+  <w:num w:numId="17">
+    <w:abstractNumId w:val="3"/>
   </w:num>
-  <w:num w:numId="11">
+  <w:num w:numId="18">
     <w:abstractNumId w:val="1"/>
-  </w:num>
-  <w:num w:numId="12">
-    <w:abstractNumId w:val="5"/>
-  </w:num>
-  <w:num w:numId="13">
-    <w:abstractNumId w:val="4"/>
   </w:num>
 </w:numbering>
 </file>
@@ -3178,17 +4343,17 @@
     <w:lsdException w:name="Unresolved Mention" w:semiHidden="1" w:unhideWhenUsed="1"/>
     <w:lsdException w:name="Smart Link" w:semiHidden="1" w:unhideWhenUsed="1"/>
   </w:latentStyles>
-  <w:style w:type="paragraph" w:default="1" w:styleId="a">
+  <w:style w:type="paragraph" w:default="1" w:styleId="Normal">
     <w:name w:val="Normal"/>
     <w:qFormat/>
   </w:style>
-  <w:style w:type="character" w:default="1" w:styleId="a0">
+  <w:style w:type="character" w:default="1" w:styleId="DefaultParagraphFont">
     <w:name w:val="Default Paragraph Font"/>
     <w:uiPriority w:val="1"/>
     <w:semiHidden/>
     <w:unhideWhenUsed/>
   </w:style>
-  <w:style w:type="table" w:default="1" w:styleId="a1">
+  <w:style w:type="table" w:default="1" w:styleId="TableNormal">
     <w:name w:val="Normal Table"/>
     <w:uiPriority w:val="99"/>
     <w:semiHidden/>
@@ -3203,15 +4368,15 @@
       </w:tblCellMar>
     </w:tblPr>
   </w:style>
-  <w:style w:type="numbering" w:default="1" w:styleId="a2">
+  <w:style w:type="numbering" w:default="1" w:styleId="NoList">
     <w:name w:val="No List"/>
     <w:uiPriority w:val="99"/>
     <w:semiHidden/>
     <w:unhideWhenUsed/>
   </w:style>
-  <w:style w:type="table" w:styleId="a3">
+  <w:style w:type="table" w:styleId="TableGrid">
     <w:name w:val="Table Grid"/>
-    <w:basedOn w:val="a1"/>
+    <w:basedOn w:val="TableNormal"/>
     <w:uiPriority w:val="39"/>
     <w:rsid w:val="0001774A"/>
     <w:pPr>
@@ -3228,9 +4393,9 @@
       </w:tblBorders>
     </w:tblPr>
   </w:style>
-  <w:style w:type="paragraph" w:styleId="a4">
+  <w:style w:type="paragraph" w:styleId="ListParagraph">
     <w:name w:val="List Paragraph"/>
-    <w:basedOn w:val="a"/>
+    <w:basedOn w:val="Normal"/>
     <w:uiPriority w:val="34"/>
     <w:qFormat/>
     <w:rsid w:val="00A87865"/>

</xml_diff>